<commit_message>
Finished up to enrolment table 1
</commit_message>
<xml_diff>
--- a/Briefing Note - KC Applications and Enrolments KPI Update as of May 01, 2025.docx
+++ b/Briefing Note - KC Applications and Enrolments KPI Update as of May 01, 2025.docx
@@ -939,7 +939,7 @@
     </w:p>
     <w:tbl>
       <w:tblPr>
-        <w:tblW w:w="11393" w:type="dxa"/>
+        <w:tblW w:w="11395" w:type="dxa"/>
         <w:tblInd w:w="-176" w:type="dxa"/>
         <w:tblLayout w:type="fixed"/>
         <w:tblLook w:val="04A0" w:firstRow="1" w:lastRow="0" w:firstColumn="1" w:lastColumn="0" w:noHBand="0" w:noVBand="1"/>
@@ -954,7 +954,7 @@
         <w:gridCol w:w="1134"/>
         <w:gridCol w:w="1020"/>
         <w:gridCol w:w="1020"/>
-        <w:gridCol w:w="1134"/>
+        <w:gridCol w:w="1136"/>
       </w:tblGrid>
       <w:tr>
         <w:trPr>
@@ -962,7 +962,7 @@
         </w:trPr>
         <w:tc>
           <w:tcPr>
-            <w:tcW w:w="11393" w:type="dxa"/>
+            <w:tcW w:w="11395" w:type="dxa"/>
             <w:gridSpan w:val="10"/>
             <w:tcBorders>
               <w:top w:val="single" w:sz="4" w:space="0" w:color="auto"/>
@@ -3236,9 +3236,11 @@
         <w:rPr>
           <w:rFonts w:ascii="Calibri" w:hAnsi="Calibri" w:cs="Calibri"/>
           <w:b/>
+          <w:bCs/>
           <w:sz w:val="22"/>
           <w:szCs w:val="22"/>
           <w:u w:val="single"/>
+          <w:lang w:val="en-CA"/>
         </w:rPr>
       </w:pPr>
     </w:p>
@@ -3247,9 +3249,11 @@
         <w:rPr>
           <w:rFonts w:ascii="Calibri" w:hAnsi="Calibri" w:cs="Calibri"/>
           <w:b/>
+          <w:bCs/>
           <w:sz w:val="22"/>
           <w:szCs w:val="22"/>
           <w:u w:val="single"/>
+          <w:lang w:val="en-CA"/>
         </w:rPr>
       </w:pPr>
     </w:p>
@@ -3633,7 +3637,7 @@
           <w:sz w:val="28"/>
           <w:szCs w:val="28"/>
         </w:rPr>
-        <w:t>2025-26</w:t>
+        <w:t xml:space="preserve">2025-26</w:t>
       </w:r>
       <w:r>
         <w:rPr>
@@ -3647,8 +3651,8 @@
     </w:p>
     <w:tbl>
       <w:tblPr>
-        <w:tblW w:w="11676" w:type="dxa"/>
-        <w:tblInd w:w="-318" w:type="dxa"/>
+        <w:tblW w:w="11373" w:type="dxa"/>
+        <w:tblInd w:w="-176" w:type="dxa"/>
         <w:tblBorders>
           <w:top w:val="single" w:sz="4" w:space="0" w:color="auto"/>
           <w:left w:val="single" w:sz="4" w:space="0" w:color="auto"/>
@@ -3657,25 +3661,26 @@
           <w:insideH w:val="single" w:sz="4" w:space="0" w:color="auto"/>
           <w:insideV w:val="single" w:sz="4" w:space="0" w:color="auto"/>
         </w:tblBorders>
+        <w:tblLayout w:type="fixed"/>
         <w:tblLook w:val="04A0" w:firstRow="1" w:lastRow="0" w:firstColumn="1" w:lastColumn="0" w:noHBand="0" w:noVBand="1"/>
       </w:tblPr>
       <w:tblGrid>
-        <w:gridCol w:w="1707"/>
-        <w:gridCol w:w="3313"/>
-        <w:gridCol w:w="663"/>
-        <w:gridCol w:w="1053"/>
-        <w:gridCol w:w="663"/>
-        <w:gridCol w:w="1053"/>
-        <w:gridCol w:w="1475"/>
-        <w:gridCol w:w="1749"/>
+        <w:gridCol w:w="1697"/>
+        <w:gridCol w:w="3114"/>
+        <w:gridCol w:w="737"/>
+        <w:gridCol w:w="1077"/>
+        <w:gridCol w:w="737"/>
+        <w:gridCol w:w="1077"/>
+        <w:gridCol w:w="1463"/>
+        <w:gridCol w:w="1471"/>
       </w:tblGrid>
       <w:tr>
         <w:trPr>
-          <w:trHeight w:val="315"/>
+          <w:trHeight w:val="386"/>
         </w:trPr>
         <w:tc>
           <w:tcPr>
-            <w:tcW w:w="11676" w:type="dxa"/>
+            <w:tcW w:w="11373" w:type="dxa"/>
             <w:gridSpan w:val="8"/>
             <w:shd w:val="clear" w:color="auto" w:fill="153D63"/>
             <w:noWrap/>
@@ -3702,7 +3707,7 @@
                 <w:sz w:val="22"/>
                 <w:szCs w:val="22"/>
               </w:rPr>
-              <w:t>2025-26</w:t>
+              <w:t xml:space="preserve">2025-26 </w:t>
             </w:r>
             <w:r>
               <w:rPr>
@@ -3712,24 +3717,43 @@
                 <w:sz w:val="22"/>
                 <w:szCs w:val="22"/>
               </w:rPr>
-              <w:t xml:space="preserve"> Year Start Enrolment Comparison -Point in Time</w:t>
+              <w:t>Year Start Enrolment Comparison -</w:t>
+            </w:r>
+            <w:r>
+              <w:rPr>
+                <w:rFonts w:ascii="Calibri" w:hAnsi="Calibri" w:cs="Calibri"/>
+                <w:b/>
+                <w:bCs/>
+                <w:sz w:val="22"/>
+                <w:szCs w:val="22"/>
+              </w:rPr>
+              <w:t xml:space="preserve"> </w:t>
+            </w:r>
+            <w:r>
+              <w:rPr>
+                <w:rFonts w:ascii="Calibri" w:hAnsi="Calibri" w:cs="Calibri"/>
+                <w:b/>
+                <w:bCs/>
+                <w:sz w:val="22"/>
+                <w:szCs w:val="22"/>
+              </w:rPr>
+              <w:t>Point in Time</w:t>
             </w:r>
           </w:p>
         </w:tc>
       </w:tr>
       <w:tr>
         <w:trPr>
-          <w:trHeight w:val="615"/>
+          <w:trHeight w:val="624"/>
         </w:trPr>
         <w:tc>
           <w:tcPr>
-            <w:tcW w:w="5020" w:type="dxa"/>
+            <w:tcW w:w="4811" w:type="dxa"/>
             <w:gridSpan w:val="2"/>
             <w:vMerge w:val="restart"/>
-            <w:shd w:val="clear" w:color="000000" w:fill="DDEBF7"/>
+            <w:shd w:val="clear" w:color="auto" w:fill="DAE9F7"/>
             <w:noWrap/>
             <w:vAlign w:val="center"/>
-            <w:hideMark/>
           </w:tcPr>
           <w:p>
             <w:pPr>
@@ -3752,239 +3776,156 @@
         </w:tc>
         <w:tc>
           <w:tcPr>
-            <w:tcW w:w="1716" w:type="dxa"/>
+            <w:tcW w:w="1814" w:type="dxa"/>
             <w:gridSpan w:val="2"/>
+            <w:shd w:val="clear" w:color="auto" w:fill="DAE9F7"/>
+            <w:vAlign w:val="center"/>
+          </w:tcPr>
+          <w:p>
+            <w:pPr>
+              <w:jc w:val="center"/>
+              <w:rPr>
+                <w:rFonts w:ascii="Calibri" w:hAnsi="Calibri" w:cs="Calibri"/>
+                <w:sz w:val="22"/>
+                <w:szCs w:val="22"/>
+              </w:rPr>
+            </w:pPr>
+            <w:r>
+              <w:rPr>
+                <w:rFonts w:ascii="Calibri" w:hAnsi="Calibri" w:cs="Calibri"/>
+                <w:sz w:val="22"/>
+                <w:szCs w:val="22"/>
+              </w:rPr>
+              <w:t xml:space="preserve">2025-05-01</w:t>
+            </w:r>
+          </w:p>
+          <w:p>
+            <w:pPr>
+              <w:jc w:val="center"/>
+              <w:rPr>
+                <w:rFonts w:ascii="Calibri" w:hAnsi="Calibri" w:cs="Calibri"/>
+                <w:sz w:val="22"/>
+                <w:szCs w:val="22"/>
+              </w:rPr>
+            </w:pPr>
+            <w:r>
+              <w:rPr>
+                <w:rFonts w:ascii="Calibri" w:hAnsi="Calibri" w:cs="Calibri"/>
+                <w:sz w:val="22"/>
+                <w:szCs w:val="22"/>
+              </w:rPr>
+              <w:t>(</w:t>
+            </w:r>
+            <w:r>
+              <w:rPr>
+                <w:rFonts w:ascii="Calibri" w:hAnsi="Calibri" w:cs="Calibri"/>
+                <w:sz w:val="22"/>
+                <w:szCs w:val="22"/>
+              </w:rPr>
+              <w:t xml:space="preserve">2025-26</w:t>
+            </w:r>
+            <w:r>
+              <w:rPr>
+                <w:rFonts w:ascii="Calibri" w:hAnsi="Calibri" w:cs="Calibri"/>
+                <w:sz w:val="22"/>
+                <w:szCs w:val="22"/>
+              </w:rPr>
+              <w:t>)</w:t>
+            </w:r>
+          </w:p>
+        </w:tc>
+        <w:tc>
+          <w:tcPr>
+            <w:tcW w:w="1814" w:type="dxa"/>
+            <w:gridSpan w:val="2"/>
+            <w:shd w:val="clear" w:color="auto" w:fill="DAE9F7"/>
+            <w:vAlign w:val="center"/>
+          </w:tcPr>
+          <w:p>
+            <w:pPr>
+              <w:jc w:val="center"/>
+              <w:rPr>
+                <w:rFonts w:ascii="Calibri" w:hAnsi="Calibri" w:cs="Calibri"/>
+                <w:sz w:val="22"/>
+                <w:szCs w:val="22"/>
+              </w:rPr>
+            </w:pPr>
+            <w:r>
+              <w:rPr>
+                <w:rFonts w:ascii="Calibri" w:hAnsi="Calibri" w:cs="Calibri"/>
+                <w:sz w:val="22"/>
+                <w:szCs w:val="22"/>
+              </w:rPr>
+              <w:t xml:space="preserve">2024-05-29</w:t>
+            </w:r>
+          </w:p>
+          <w:p>
+            <w:pPr>
+              <w:jc w:val="center"/>
+              <w:rPr>
+                <w:rFonts w:ascii="Calibri" w:hAnsi="Calibri" w:cs="Calibri"/>
+                <w:sz w:val="22"/>
+                <w:szCs w:val="22"/>
+              </w:rPr>
+            </w:pPr>
+            <w:r>
+              <w:rPr>
+                <w:rFonts w:ascii="Calibri" w:hAnsi="Calibri" w:cs="Calibri"/>
+                <w:sz w:val="22"/>
+                <w:szCs w:val="22"/>
+              </w:rPr>
+              <w:t>(</w:t>
+            </w:r>
+            <w:r>
+              <w:rPr>
+                <w:rFonts w:ascii="Calibri" w:hAnsi="Calibri" w:cs="Calibri"/>
+                <w:sz w:val="22"/>
+                <w:szCs w:val="22"/>
+              </w:rPr>
+              <w:t xml:space="preserve">2024-25</w:t>
+            </w:r>
+            <w:r>
+              <w:rPr>
+                <w:rFonts w:ascii="Calibri" w:hAnsi="Calibri" w:cs="Calibri"/>
+                <w:sz w:val="22"/>
+                <w:szCs w:val="22"/>
+              </w:rPr>
+              <w:t>)</w:t>
+            </w:r>
+          </w:p>
+        </w:tc>
+        <w:tc>
+          <w:tcPr>
+            <w:tcW w:w="1463" w:type="dxa"/>
             <w:vMerge w:val="restart"/>
-            <w:shd w:val="clear" w:color="000000" w:fill="DDEBF7"/>
+            <w:shd w:val="clear" w:color="auto" w:fill="DAE9F7"/>
             <w:vAlign w:val="center"/>
-            <w:hideMark/>
-          </w:tcPr>
-          <w:p>
-            <w:pPr>
-              <w:jc w:val="center"/>
-              <w:rPr>
-                <w:rFonts w:ascii="Calibri" w:hAnsi="Calibri" w:cs="Calibri"/>
-                <w:sz w:val="22"/>
-                <w:szCs w:val="22"/>
-              </w:rPr>
-            </w:pPr>
-            <w:r>
-              <w:rPr>
-                <w:rFonts w:ascii="Calibri" w:hAnsi="Calibri" w:cs="Calibri"/>
-                <w:sz w:val="22"/>
-                <w:szCs w:val="22"/>
-              </w:rPr>
-              <w:t>2025</w:t>
-            </w:r>
-            <w:r>
-              <w:rPr>
-                <w:rFonts w:ascii="Calibri" w:hAnsi="Calibri" w:cs="Calibri"/>
-                <w:sz w:val="22"/>
-                <w:szCs w:val="22"/>
-              </w:rPr>
-              <w:t>-</w:t>
-            </w:r>
-            <w:r>
-              <w:rPr>
-                <w:rFonts w:ascii="Calibri" w:hAnsi="Calibri" w:cs="Calibri"/>
-                <w:sz w:val="22"/>
-                <w:szCs w:val="22"/>
-              </w:rPr>
-              <w:t>10</w:t>
-            </w:r>
-            <w:r>
-              <w:rPr>
-                <w:rFonts w:ascii="Calibri" w:hAnsi="Calibri" w:cs="Calibri"/>
-                <w:sz w:val="22"/>
-                <w:szCs w:val="22"/>
-              </w:rPr>
-              <w:t>-</w:t>
-            </w:r>
-            <w:r>
-              <w:rPr>
-                <w:rFonts w:ascii="Calibri" w:hAnsi="Calibri" w:cs="Calibri"/>
-                <w:sz w:val="22"/>
-                <w:szCs w:val="22"/>
-              </w:rPr>
-              <w:t>01</w:t>
-            </w:r>
-            <w:r>
-              <w:rPr>
-                <w:rFonts w:ascii="Calibri" w:hAnsi="Calibri" w:cs="Calibri"/>
-                <w:sz w:val="22"/>
-                <w:szCs w:val="22"/>
-              </w:rPr>
-              <w:t xml:space="preserve"> (</w:t>
-            </w:r>
-            <w:r>
-              <w:rPr>
-                <w:rFonts w:ascii="Calibri" w:hAnsi="Calibri" w:cs="Calibri"/>
-                <w:sz w:val="22"/>
-                <w:szCs w:val="22"/>
-              </w:rPr>
-              <w:t>2025-26</w:t>
-            </w:r>
-            <w:r>
-              <w:rPr>
-                <w:rFonts w:ascii="Calibri" w:hAnsi="Calibri" w:cs="Calibri"/>
-                <w:sz w:val="22"/>
-                <w:szCs w:val="22"/>
-              </w:rPr>
-              <w:t>)</w:t>
-            </w:r>
-          </w:p>
-        </w:tc>
-        <w:tc>
-          <w:tcPr>
-            <w:tcW w:w="1716" w:type="dxa"/>
-            <w:gridSpan w:val="2"/>
+          </w:tcPr>
+          <w:p>
+            <w:pPr>
+              <w:jc w:val="center"/>
+              <w:rPr>
+                <w:rFonts w:ascii="Calibri" w:hAnsi="Calibri" w:cs="Calibri"/>
+                <w:sz w:val="22"/>
+                <w:szCs w:val="22"/>
+              </w:rPr>
+            </w:pPr>
+            <w:r>
+              <w:rPr>
+                <w:rFonts w:ascii="Calibri" w:hAnsi="Calibri" w:cs="Calibri"/>
+                <w:sz w:val="22"/>
+                <w:szCs w:val="22"/>
+              </w:rPr>
+              <w:t>% Change in UHC</w:t>
+            </w:r>
+          </w:p>
+        </w:tc>
+        <w:tc>
+          <w:tcPr>
+            <w:tcW w:w="1471" w:type="dxa"/>
             <w:vMerge w:val="restart"/>
-            <w:shd w:val="clear" w:color="000000" w:fill="DDEBF7"/>
+            <w:shd w:val="clear" w:color="auto" w:fill="DAE9F7"/>
             <w:vAlign w:val="center"/>
-            <w:hideMark/>
-          </w:tcPr>
-          <w:p>
-            <w:pPr>
-              <w:jc w:val="center"/>
-              <w:rPr>
-                <w:rFonts w:ascii="Calibri" w:hAnsi="Calibri" w:cs="Calibri"/>
-                <w:sz w:val="22"/>
-                <w:szCs w:val="22"/>
-              </w:rPr>
-            </w:pPr>
-            <w:r>
-              <w:rPr>
-                <w:rFonts w:ascii="Calibri" w:hAnsi="Calibri" w:cs="Calibri"/>
-                <w:sz w:val="22"/>
-                <w:szCs w:val="22"/>
-              </w:rPr>
-              <w:t>202</w:t>
-            </w:r>
-            <w:r>
-              <w:rPr>
-                <w:rFonts w:ascii="Calibri" w:hAnsi="Calibri" w:cs="Calibri"/>
-                <w:sz w:val="22"/>
-                <w:szCs w:val="22"/>
-              </w:rPr>
-              <w:t>4</w:t>
-            </w:r>
-            <w:r>
-              <w:rPr>
-                <w:rFonts w:ascii="Calibri" w:hAnsi="Calibri" w:cs="Calibri"/>
-                <w:sz w:val="22"/>
-                <w:szCs w:val="22"/>
-              </w:rPr>
-              <w:t>-</w:t>
-            </w:r>
-            <w:r>
-              <w:rPr>
-                <w:rFonts w:ascii="Calibri" w:hAnsi="Calibri" w:cs="Calibri"/>
-                <w:sz w:val="22"/>
-                <w:szCs w:val="22"/>
-              </w:rPr>
-              <w:t>10</w:t>
-            </w:r>
-            <w:r>
-              <w:rPr>
-                <w:rFonts w:ascii="Calibri" w:hAnsi="Calibri" w:cs="Calibri"/>
-                <w:sz w:val="22"/>
-                <w:szCs w:val="22"/>
-              </w:rPr>
-              <w:t>-</w:t>
-            </w:r>
-            <w:r>
-              <w:rPr>
-                <w:rFonts w:ascii="Calibri" w:hAnsi="Calibri" w:cs="Calibri"/>
-                <w:sz w:val="22"/>
-                <w:szCs w:val="22"/>
-              </w:rPr>
-              <w:t>02</w:t>
-            </w:r>
-            <w:r>
-              <w:rPr>
-                <w:rFonts w:ascii="Calibri" w:hAnsi="Calibri" w:cs="Calibri"/>
-                <w:sz w:val="22"/>
-                <w:szCs w:val="22"/>
-              </w:rPr>
-              <w:t xml:space="preserve"> (202</w:t>
-            </w:r>
-            <w:r>
-              <w:rPr>
-                <w:rFonts w:ascii="Calibri" w:hAnsi="Calibri" w:cs="Calibri"/>
-                <w:sz w:val="22"/>
-                <w:szCs w:val="22"/>
-              </w:rPr>
-              <w:t>4</w:t>
-            </w:r>
-            <w:r>
-              <w:rPr>
-                <w:rFonts w:ascii="Calibri" w:hAnsi="Calibri" w:cs="Calibri"/>
-                <w:sz w:val="22"/>
-                <w:szCs w:val="22"/>
-              </w:rPr>
-              <w:t>-</w:t>
-            </w:r>
-            <w:r>
-              <w:rPr>
-                <w:rFonts w:ascii="Calibri" w:hAnsi="Calibri" w:cs="Calibri"/>
-                <w:sz w:val="22"/>
-                <w:szCs w:val="22"/>
-              </w:rPr>
-              <w:t>2</w:t>
-            </w:r>
-            <w:r>
-              <w:rPr>
-                <w:rFonts w:ascii="Calibri" w:hAnsi="Calibri" w:cs="Calibri"/>
-                <w:sz w:val="22"/>
-                <w:szCs w:val="22"/>
-              </w:rPr>
-              <w:t>5</w:t>
-            </w:r>
-            <w:r>
-              <w:rPr>
-                <w:rFonts w:ascii="Calibri" w:hAnsi="Calibri" w:cs="Calibri"/>
-                <w:sz w:val="22"/>
-                <w:szCs w:val="22"/>
-              </w:rPr>
-              <w:t>)</w:t>
-            </w:r>
-          </w:p>
-        </w:tc>
-        <w:tc>
-          <w:tcPr>
-            <w:tcW w:w="1475" w:type="dxa"/>
-            <w:vMerge w:val="restart"/>
-            <w:shd w:val="clear" w:color="000000" w:fill="DDEBF7"/>
-            <w:vAlign w:val="center"/>
-            <w:hideMark/>
-          </w:tcPr>
-          <w:p>
-            <w:pPr>
-              <w:jc w:val="center"/>
-              <w:rPr>
-                <w:rFonts w:ascii="Calibri" w:hAnsi="Calibri" w:cs="Calibri"/>
-                <w:sz w:val="22"/>
-                <w:szCs w:val="22"/>
-              </w:rPr>
-            </w:pPr>
-            <w:r>
-              <w:rPr>
-                <w:rFonts w:ascii="Calibri" w:hAnsi="Calibri" w:cs="Calibri"/>
-                <w:sz w:val="22"/>
-                <w:szCs w:val="22"/>
-              </w:rPr>
-              <w:t>% Change in UHC</w:t>
-            </w:r>
-          </w:p>
-        </w:tc>
-        <w:tc>
-          <w:tcPr>
-            <w:tcW w:w="1749" w:type="dxa"/>
-            <w:vMerge w:val="restart"/>
-            <w:shd w:val="clear" w:color="000000" w:fill="DDEBF7"/>
-            <w:noWrap/>
-            <w:vAlign w:val="center"/>
-            <w:hideMark/>
           </w:tcPr>
           <w:p>
             <w:pPr>
@@ -4008,31 +3949,205 @@
       </w:tr>
       <w:tr>
         <w:trPr>
-          <w:trHeight w:val="585"/>
+          <w:trHeight w:val="381"/>
         </w:trPr>
         <w:tc>
           <w:tcPr>
-            <w:tcW w:w="5020" w:type="dxa"/>
+            <w:tcW w:w="4811" w:type="dxa"/>
             <w:gridSpan w:val="2"/>
             <w:vMerge/>
+            <w:shd w:val="clear" w:color="auto" w:fill="DAE9F7"/>
+            <w:noWrap/>
+            <w:vAlign w:val="center"/>
+          </w:tcPr>
+          <w:p>
+            <w:pPr>
+              <w:jc w:val="center"/>
+              <w:rPr>
+                <w:rFonts w:ascii="Calibri" w:hAnsi="Calibri" w:cs="Calibri"/>
+                <w:sz w:val="22"/>
+                <w:szCs w:val="22"/>
+              </w:rPr>
+            </w:pPr>
+          </w:p>
+        </w:tc>
+        <w:tc>
+          <w:tcPr>
+            <w:tcW w:w="737" w:type="dxa"/>
+            <w:shd w:val="clear" w:color="auto" w:fill="DAE9F7"/>
+            <w:vAlign w:val="center"/>
+          </w:tcPr>
+          <w:p>
+            <w:pPr>
+              <w:jc w:val="center"/>
+              <w:rPr>
+                <w:rFonts w:ascii="Calibri" w:hAnsi="Calibri" w:cs="Calibri"/>
+                <w:sz w:val="22"/>
+                <w:szCs w:val="22"/>
+              </w:rPr>
+            </w:pPr>
+            <w:r>
+              <w:rPr>
+                <w:rFonts w:ascii="Calibri" w:hAnsi="Calibri" w:cs="Calibri"/>
+                <w:sz w:val="22"/>
+                <w:szCs w:val="22"/>
+              </w:rPr>
+              <w:t>UHC</w:t>
+            </w:r>
+          </w:p>
+        </w:tc>
+        <w:tc>
+          <w:tcPr>
+            <w:tcW w:w="1077" w:type="dxa"/>
+            <w:shd w:val="clear" w:color="auto" w:fill="DAE9F7"/>
+            <w:vAlign w:val="center"/>
+          </w:tcPr>
+          <w:p>
+            <w:pPr>
+              <w:jc w:val="center"/>
+              <w:rPr>
+                <w:rFonts w:ascii="Calibri" w:hAnsi="Calibri" w:cs="Calibri"/>
+                <w:sz w:val="22"/>
+                <w:szCs w:val="22"/>
+              </w:rPr>
+            </w:pPr>
+            <w:r>
+              <w:rPr>
+                <w:rFonts w:ascii="Calibri" w:hAnsi="Calibri" w:cs="Calibri"/>
+                <w:sz w:val="22"/>
+                <w:szCs w:val="22"/>
+              </w:rPr>
+              <w:t>FLE</w:t>
+            </w:r>
+          </w:p>
+        </w:tc>
+        <w:tc>
+          <w:tcPr>
+            <w:tcW w:w="737" w:type="dxa"/>
+            <w:shd w:val="clear" w:color="auto" w:fill="DAE9F7"/>
+            <w:vAlign w:val="center"/>
+          </w:tcPr>
+          <w:p>
+            <w:pPr>
+              <w:jc w:val="center"/>
+              <w:rPr>
+                <w:rFonts w:ascii="Calibri" w:hAnsi="Calibri" w:cs="Calibri"/>
+                <w:sz w:val="22"/>
+                <w:szCs w:val="22"/>
+              </w:rPr>
+            </w:pPr>
+            <w:r>
+              <w:rPr>
+                <w:rFonts w:ascii="Calibri" w:hAnsi="Calibri" w:cs="Calibri"/>
+                <w:sz w:val="22"/>
+                <w:szCs w:val="22"/>
+              </w:rPr>
+              <w:t>UHC</w:t>
+            </w:r>
+          </w:p>
+        </w:tc>
+        <w:tc>
+          <w:tcPr>
+            <w:tcW w:w="1077" w:type="dxa"/>
+            <w:shd w:val="clear" w:color="auto" w:fill="DAE9F7"/>
+            <w:vAlign w:val="center"/>
+          </w:tcPr>
+          <w:p>
+            <w:pPr>
+              <w:jc w:val="center"/>
+              <w:rPr>
+                <w:rFonts w:ascii="Calibri" w:hAnsi="Calibri" w:cs="Calibri"/>
+                <w:sz w:val="22"/>
+                <w:szCs w:val="22"/>
+              </w:rPr>
+            </w:pPr>
+            <w:r>
+              <w:rPr>
+                <w:rFonts w:ascii="Calibri" w:hAnsi="Calibri" w:cs="Calibri"/>
+                <w:sz w:val="22"/>
+                <w:szCs w:val="22"/>
+              </w:rPr>
+              <w:t>FLE</w:t>
+            </w:r>
+          </w:p>
+        </w:tc>
+        <w:tc>
+          <w:tcPr>
+            <w:tcW w:w="1463" w:type="dxa"/>
+            <w:vMerge/>
+            <w:shd w:val="clear" w:color="auto" w:fill="DAE9F7"/>
+            <w:vAlign w:val="center"/>
+          </w:tcPr>
+          <w:p>
+            <w:pPr>
+              <w:jc w:val="center"/>
+              <w:rPr>
+                <w:rFonts w:ascii="Calibri" w:hAnsi="Calibri" w:cs="Calibri"/>
+                <w:sz w:val="22"/>
+                <w:szCs w:val="22"/>
+              </w:rPr>
+            </w:pPr>
+          </w:p>
+        </w:tc>
+        <w:tc>
+          <w:tcPr>
+            <w:tcW w:w="1471" w:type="dxa"/>
+            <w:vMerge/>
+            <w:shd w:val="clear" w:color="auto" w:fill="DAE9F7"/>
+            <w:vAlign w:val="center"/>
+          </w:tcPr>
+          <w:p>
+            <w:pPr>
+              <w:jc w:val="center"/>
+              <w:rPr>
+                <w:rFonts w:ascii="Calibri" w:hAnsi="Calibri" w:cs="Calibri"/>
+                <w:sz w:val="22"/>
+                <w:szCs w:val="22"/>
+              </w:rPr>
+            </w:pPr>
+          </w:p>
+        </w:tc>
+      </w:tr>
+      <w:tr>
+        <w:trPr>
+          <w:trHeight w:val="340"/>
+        </w:trPr>
+        <w:tc>
+          <w:tcPr>
+            <w:tcW w:w="1697" w:type="dxa"/>
+            <w:vMerge w:val="restart"/>
+            <w:shd w:val="clear" w:color="auto" w:fill="auto"/>
             <w:vAlign w:val="center"/>
             <w:hideMark/>
           </w:tcPr>
           <w:p>
             <w:pPr>
-              <w:rPr>
-                <w:rFonts w:ascii="Calibri" w:hAnsi="Calibri" w:cs="Calibri"/>
-                <w:sz w:val="22"/>
-                <w:szCs w:val="22"/>
-              </w:rPr>
-            </w:pPr>
-          </w:p>
-        </w:tc>
-        <w:tc>
-          <w:tcPr>
-            <w:tcW w:w="1716" w:type="dxa"/>
-            <w:gridSpan w:val="2"/>
-            <w:vMerge/>
+              <w:jc w:val="center"/>
+              <w:rPr>
+                <w:rFonts w:ascii="Calibri" w:hAnsi="Calibri" w:cs="Calibri"/>
+                <w:b/>
+                <w:bCs/>
+                <w:sz w:val="22"/>
+                <w:szCs w:val="22"/>
+              </w:rPr>
+            </w:pPr>
+            <w:r>
+              <w:rPr>
+                <w:rFonts w:ascii="Calibri" w:hAnsi="Calibri" w:cs="Calibri"/>
+                <w:b/>
+                <w:bCs/>
+                <w:sz w:val="22"/>
+                <w:szCs w:val="22"/>
+              </w:rPr>
+              <w:t>By Demographic</w:t>
+            </w:r>
+          </w:p>
+        </w:tc>
+        <w:tc>
+          <w:tcPr>
+            <w:tcW w:w="3114" w:type="dxa"/>
+            <w:shd w:val="clear" w:color="auto" w:fill="auto"/>
+            <w:noWrap/>
             <w:vAlign w:val="center"/>
             <w:hideMark/>
           </w:tcPr>
@@ -4044,58 +4159,230 @@
                 <w:szCs w:val="22"/>
               </w:rPr>
             </w:pPr>
-          </w:p>
-        </w:tc>
-        <w:tc>
-          <w:tcPr>
-            <w:tcW w:w="1716" w:type="dxa"/>
-            <w:gridSpan w:val="2"/>
-            <w:vMerge/>
-            <w:vAlign w:val="center"/>
-            <w:hideMark/>
-          </w:tcPr>
-          <w:p>
-            <w:pPr>
-              <w:rPr>
-                <w:rFonts w:ascii="Calibri" w:hAnsi="Calibri" w:cs="Calibri"/>
-                <w:sz w:val="22"/>
-                <w:szCs w:val="22"/>
-              </w:rPr>
-            </w:pPr>
-          </w:p>
-        </w:tc>
-        <w:tc>
-          <w:tcPr>
-            <w:tcW w:w="1475" w:type="dxa"/>
-            <w:vMerge/>
-            <w:vAlign w:val="center"/>
-            <w:hideMark/>
-          </w:tcPr>
-          <w:p>
-            <w:pPr>
-              <w:rPr>
-                <w:rFonts w:ascii="Calibri" w:hAnsi="Calibri" w:cs="Calibri"/>
-                <w:sz w:val="22"/>
-                <w:szCs w:val="22"/>
-              </w:rPr>
-            </w:pPr>
-          </w:p>
-        </w:tc>
-        <w:tc>
-          <w:tcPr>
-            <w:tcW w:w="1749" w:type="dxa"/>
-            <w:vMerge/>
-            <w:vAlign w:val="center"/>
-            <w:hideMark/>
-          </w:tcPr>
-          <w:p>
-            <w:pPr>
-              <w:rPr>
-                <w:rFonts w:ascii="Calibri" w:hAnsi="Calibri" w:cs="Calibri"/>
-                <w:sz w:val="22"/>
-                <w:szCs w:val="22"/>
-              </w:rPr>
-            </w:pPr>
+            <w:r>
+              <w:rPr>
+                <w:rFonts w:ascii="Calibri" w:hAnsi="Calibri" w:cs="Calibri"/>
+                <w:sz w:val="22"/>
+                <w:szCs w:val="22"/>
+              </w:rPr>
+              <w:t>Total Domestic &amp; International</w:t>
+            </w:r>
+          </w:p>
+        </w:tc>
+        <w:tc>
+          <w:tcPr>
+            <w:tcW w:w="737" w:type="dxa"/>
+            <w:tcBorders>
+              <w:top w:val="single" w:sz="8" w:space="0" w:color="auto"/>
+              <w:left w:val="single" w:sz="8" w:space="0" w:color="auto"/>
+              <w:bottom w:val="single" w:sz="8" w:space="0" w:color="auto"/>
+              <w:right w:val="single" w:sz="8" w:space="0" w:color="auto"/>
+            </w:tcBorders>
+            <w:shd w:val="clear" w:color="auto" w:fill="auto"/>
+            <w:noWrap/>
+          </w:tcPr>
+          <w:p>
+            <w:pPr>
+              <w:spacing w:before="30"/>
+              <w:jc w:val="center"/>
+              <w:rPr>
+                <w:rFonts w:ascii="Calibri" w:hAnsi="Calibri" w:cs="Calibri"/>
+                <w:sz w:val="22"/>
+                <w:szCs w:val="22"/>
+                <w:lang w:val="en-CA" w:eastAsia="en-CA"/>
+              </w:rPr>
+            </w:pPr>
+            <w:r>
+              <w:rPr>
+                <w:rFonts w:ascii="Calibri" w:hAnsi="Calibri" w:cs="Calibri"/>
+                <w:sz w:val="22"/>
+                <w:szCs w:val="22"/>
+                <w:lang w:val="en-CA" w:eastAsia="en-CA"/>
+              </w:rPr>
+              <w:t xml:space="preserve">825</w:t>
+            </w:r>
+          </w:p>
+        </w:tc>
+        <w:tc>
+          <w:tcPr>
+            <w:tcW w:w="1077" w:type="dxa"/>
+            <w:tcBorders>
+              <w:top w:val="single" w:sz="8" w:space="0" w:color="auto"/>
+              <w:left w:val="nil"/>
+              <w:bottom w:val="single" w:sz="8" w:space="0" w:color="auto"/>
+              <w:right w:val="single" w:sz="8" w:space="0" w:color="auto"/>
+            </w:tcBorders>
+            <w:shd w:val="clear" w:color="auto" w:fill="auto"/>
+            <w:noWrap/>
+          </w:tcPr>
+          <w:p>
+            <w:pPr>
+              <w:spacing w:before="30"/>
+              <w:jc w:val="center"/>
+              <w:rPr>
+                <w:rFonts w:ascii="Calibri" w:hAnsi="Calibri" w:cs="Calibri"/>
+                <w:sz w:val="22"/>
+                <w:szCs w:val="22"/>
+                <w:lang w:val="en-CA" w:eastAsia="en-CA"/>
+              </w:rPr>
+            </w:pPr>
+            <w:r>
+              <w:rPr>
+                <w:rFonts w:ascii="Calibri" w:hAnsi="Calibri" w:cs="Calibri"/>
+                <w:sz w:val="22"/>
+                <w:szCs w:val="22"/>
+                <w:lang w:val="en-CA" w:eastAsia="en-CA"/>
+              </w:rPr>
+              <w:t xml:space="preserve">298.286</w:t>
+            </w:r>
+          </w:p>
+        </w:tc>
+        <w:tc>
+          <w:tcPr>
+            <w:tcW w:w="737" w:type="dxa"/>
+            <w:tcBorders>
+              <w:top w:val="nil"/>
+              <w:left w:val="nil"/>
+              <w:bottom w:val="single" w:sz="4" w:space="0" w:color="auto"/>
+              <w:right w:val="single" w:sz="4" w:space="0" w:color="auto"/>
+            </w:tcBorders>
+            <w:shd w:val="clear" w:color="auto" w:fill="auto"/>
+            <w:noWrap/>
+          </w:tcPr>
+          <w:p>
+            <w:pPr>
+              <w:spacing w:before="30"/>
+              <w:jc w:val="center"/>
+              <w:rPr>
+                <w:rFonts w:ascii="Calibri" w:hAnsi="Calibri" w:cs="Calibri"/>
+                <w:sz w:val="22"/>
+                <w:szCs w:val="22"/>
+                <w:lang w:val="en-CA" w:eastAsia="en-CA"/>
+              </w:rPr>
+            </w:pPr>
+            <w:r>
+              <w:rPr>
+                <w:rFonts w:ascii="Calibri" w:hAnsi="Calibri" w:cs="Calibri"/>
+                <w:sz w:val="22"/>
+                <w:szCs w:val="22"/>
+                <w:lang w:val="en-CA" w:eastAsia="en-CA"/>
+              </w:rPr>
+              <w:t xml:space="preserve">1551</w:t>
+            </w:r>
+          </w:p>
+        </w:tc>
+        <w:tc>
+          <w:tcPr>
+            <w:tcW w:w="1077" w:type="dxa"/>
+            <w:tcBorders>
+              <w:top w:val="nil"/>
+              <w:left w:val="nil"/>
+              <w:bottom w:val="single" w:sz="4" w:space="0" w:color="auto"/>
+              <w:right w:val="single" w:sz="4" w:space="0" w:color="auto"/>
+            </w:tcBorders>
+            <w:shd w:val="clear" w:color="auto" w:fill="auto"/>
+            <w:noWrap/>
+          </w:tcPr>
+          <w:p>
+            <w:pPr>
+              <w:spacing w:before="30"/>
+              <w:jc w:val="center"/>
+              <w:rPr>
+                <w:rFonts w:ascii="Calibri" w:hAnsi="Calibri" w:cs="Calibri"/>
+                <w:sz w:val="22"/>
+                <w:szCs w:val="22"/>
+                <w:lang w:val="en-CA" w:eastAsia="en-CA"/>
+              </w:rPr>
+            </w:pPr>
+            <w:r>
+              <w:rPr>
+                <w:rFonts w:ascii="Calibri" w:hAnsi="Calibri" w:cs="Calibri"/>
+                <w:sz w:val="22"/>
+                <w:szCs w:val="22"/>
+                <w:lang w:val="en-CA" w:eastAsia="en-CA"/>
+              </w:rPr>
+              <w:t xml:space="preserve">818.565</w:t>
+            </w:r>
+          </w:p>
+        </w:tc>
+        <w:tc>
+          <w:tcPr>
+            <w:tcW w:w="1463" w:type="dxa"/>
+            <w:tcBorders>
+              <w:top w:val="single" w:sz="4" w:space="0" w:color="auto"/>
+              <w:left w:val="single" w:sz="4" w:space="0" w:color="auto"/>
+              <w:bottom w:val="single" w:sz="4" w:space="0" w:color="auto"/>
+              <w:right w:val="single" w:sz="4" w:space="0" w:color="auto"/>
+            </w:tcBorders>
+            <w:shd w:val="clear" w:color="auto" w:fill="auto"/>
+            <w:noWrap/>
+          </w:tcPr>
+          <w:p>
+            <w:pPr>
+              <w:spacing w:before="30"/>
+              <w:jc w:val="center"/>
+              <w:rPr>
+                <w:rFonts w:ascii="Calibri" w:hAnsi="Calibri" w:cs="Calibri"/>
+                <w:sz w:val="22"/>
+                <w:szCs w:val="22"/>
+              </w:rPr>
+            </w:pPr>
+            <w:r>
+              <w:rPr>
+                <w:rFonts w:ascii="Calibri" w:hAnsi="Calibri" w:cs="Calibri"/>
+                <w:sz w:val="22"/>
+                <w:szCs w:val="22"/>
+                <w:lang w:val="en-CA" w:eastAsia="en-CA"/>
+              </w:rPr>
+              <w:t xml:space="preserve">
+                <w:r>
+                  <w:rPr>
+                    <w:color w:val="FF0000"/>
+                  </w:rPr>
+                  <w:t>-46.8%</w:t>
+                </w:r>
+              </w:t>
+            </w:r>
+          </w:p>
+        </w:tc>
+        <w:tc>
+          <w:tcPr>
+            <w:tcW w:w="1471" w:type="dxa"/>
+            <w:tcBorders>
+              <w:top w:val="single" w:sz="4" w:space="0" w:color="auto"/>
+              <w:left w:val="single" w:sz="4" w:space="0" w:color="auto"/>
+              <w:bottom w:val="single" w:sz="4" w:space="0" w:color="auto"/>
+              <w:right w:val="single" w:sz="4" w:space="0" w:color="auto"/>
+            </w:tcBorders>
+            <w:shd w:val="clear" w:color="auto" w:fill="auto"/>
+            <w:noWrap/>
+          </w:tcPr>
+          <w:p>
+            <w:pPr>
+              <w:spacing w:before="30"/>
+              <w:jc w:val="center"/>
+              <w:rPr>
+                <w:rFonts w:ascii="Calibri" w:hAnsi="Calibri" w:cs="Calibri"/>
+                <w:sz w:val="22"/>
+                <w:szCs w:val="22"/>
+              </w:rPr>
+            </w:pPr>
+            <w:r>
+              <w:rPr>
+                <w:rFonts w:ascii="Calibri" w:hAnsi="Calibri" w:cs="Calibri"/>
+                <w:sz w:val="22"/>
+                <w:szCs w:val="22"/>
+                <w:lang w:val="en-CA" w:eastAsia="en-CA"/>
+              </w:rPr>
+              <w:t xml:space="preserve">
+                <w:r>
+                  <w:rPr>
+                    <w:color w:val="FF0000"/>
+                  </w:rPr>
+                  <w:t>-63.6%</w:t>
+                </w:r>
+              </w:t>
+            </w:r>
           </w:p>
         </w:tc>
       </w:tr>
@@ -4105,8 +4392,7 @@
         </w:trPr>
         <w:tc>
           <w:tcPr>
-            <w:tcW w:w="5020" w:type="dxa"/>
-            <w:gridSpan w:val="2"/>
+            <w:tcW w:w="1697" w:type="dxa"/>
             <w:vMerge/>
             <w:vAlign w:val="center"/>
             <w:hideMark/>
@@ -4115,158 +4401,254 @@
             <w:pPr>
               <w:rPr>
                 <w:rFonts w:ascii="Calibri" w:hAnsi="Calibri" w:cs="Calibri"/>
-                <w:sz w:val="22"/>
-                <w:szCs w:val="22"/>
-              </w:rPr>
-            </w:pPr>
-          </w:p>
-        </w:tc>
-        <w:tc>
-          <w:tcPr>
-            <w:tcW w:w="663" w:type="dxa"/>
-            <w:shd w:val="clear" w:color="000000" w:fill="DDEBF7"/>
+                <w:b/>
+                <w:bCs/>
+                <w:sz w:val="22"/>
+                <w:szCs w:val="22"/>
+              </w:rPr>
+            </w:pPr>
+          </w:p>
+        </w:tc>
+        <w:tc>
+          <w:tcPr>
+            <w:tcW w:w="3114" w:type="dxa"/>
+            <w:shd w:val="clear" w:color="auto" w:fill="auto"/>
             <w:noWrap/>
             <w:vAlign w:val="center"/>
             <w:hideMark/>
           </w:tcPr>
           <w:p>
             <w:pPr>
-              <w:jc w:val="center"/>
-              <w:rPr>
-                <w:rFonts w:ascii="Calibri" w:hAnsi="Calibri" w:cs="Calibri"/>
-                <w:sz w:val="22"/>
-                <w:szCs w:val="22"/>
-              </w:rPr>
-            </w:pPr>
-            <w:r>
-              <w:rPr>
-                <w:rFonts w:ascii="Calibri" w:hAnsi="Calibri" w:cs="Calibri"/>
-                <w:sz w:val="22"/>
-                <w:szCs w:val="22"/>
-              </w:rPr>
-              <w:t>UHC</w:t>
-            </w:r>
-          </w:p>
-        </w:tc>
-        <w:tc>
-          <w:tcPr>
-            <w:tcW w:w="1053" w:type="dxa"/>
-            <w:shd w:val="clear" w:color="000000" w:fill="DDEBF7"/>
-            <w:noWrap/>
-            <w:vAlign w:val="center"/>
-            <w:hideMark/>
-          </w:tcPr>
-          <w:p>
-            <w:pPr>
-              <w:jc w:val="center"/>
-              <w:rPr>
-                <w:rFonts w:ascii="Calibri" w:hAnsi="Calibri" w:cs="Calibri"/>
-                <w:sz w:val="22"/>
-                <w:szCs w:val="22"/>
-              </w:rPr>
-            </w:pPr>
-            <w:r>
-              <w:rPr>
-                <w:rFonts w:ascii="Calibri" w:hAnsi="Calibri" w:cs="Calibri"/>
-                <w:sz w:val="22"/>
-                <w:szCs w:val="22"/>
-              </w:rPr>
-              <w:t>FLE</w:t>
-            </w:r>
-          </w:p>
-        </w:tc>
-        <w:tc>
-          <w:tcPr>
-            <w:tcW w:w="663" w:type="dxa"/>
-            <w:shd w:val="clear" w:color="000000" w:fill="DDEBF7"/>
-            <w:noWrap/>
-            <w:vAlign w:val="center"/>
-            <w:hideMark/>
-          </w:tcPr>
-          <w:p>
-            <w:pPr>
-              <w:jc w:val="center"/>
-              <w:rPr>
-                <w:rFonts w:ascii="Calibri" w:hAnsi="Calibri" w:cs="Calibri"/>
-                <w:sz w:val="22"/>
-                <w:szCs w:val="22"/>
-              </w:rPr>
-            </w:pPr>
-            <w:r>
-              <w:rPr>
-                <w:rFonts w:ascii="Calibri" w:hAnsi="Calibri" w:cs="Calibri"/>
-                <w:sz w:val="22"/>
-                <w:szCs w:val="22"/>
-              </w:rPr>
-              <w:t>UHC</w:t>
-            </w:r>
-          </w:p>
-        </w:tc>
-        <w:tc>
-          <w:tcPr>
-            <w:tcW w:w="1053" w:type="dxa"/>
-            <w:shd w:val="clear" w:color="000000" w:fill="DDEBF7"/>
-            <w:noWrap/>
-            <w:vAlign w:val="center"/>
-            <w:hideMark/>
-          </w:tcPr>
-          <w:p>
-            <w:pPr>
-              <w:jc w:val="center"/>
-              <w:rPr>
-                <w:rFonts w:ascii="Calibri" w:hAnsi="Calibri" w:cs="Calibri"/>
-                <w:sz w:val="22"/>
-                <w:szCs w:val="22"/>
-              </w:rPr>
-            </w:pPr>
-            <w:r>
-              <w:rPr>
-                <w:rFonts w:ascii="Calibri" w:hAnsi="Calibri" w:cs="Calibri"/>
-                <w:sz w:val="22"/>
-                <w:szCs w:val="22"/>
-              </w:rPr>
-              <w:t>FLE</w:t>
-            </w:r>
-          </w:p>
-        </w:tc>
-        <w:tc>
-          <w:tcPr>
-            <w:tcW w:w="1475" w:type="dxa"/>
-            <w:vMerge/>
-            <w:tcBorders>
+              <w:rPr>
+                <w:rFonts w:ascii="Calibri" w:hAnsi="Calibri" w:cs="Calibri"/>
+                <w:sz w:val="22"/>
+                <w:szCs w:val="22"/>
+              </w:rPr>
+            </w:pPr>
+            <w:r>
+              <w:rPr>
+                <w:rFonts w:ascii="Calibri" w:hAnsi="Calibri" w:cs="Calibri"/>
+                <w:sz w:val="22"/>
+                <w:szCs w:val="22"/>
+              </w:rPr>
+              <w:t>International</w:t>
+            </w:r>
+          </w:p>
+        </w:tc>
+        <w:tc>
+          <w:tcPr>
+            <w:tcW w:w="737" w:type="dxa"/>
+            <w:tcBorders>
+              <w:top w:val="nil"/>
+              <w:left w:val="single" w:sz="8" w:space="0" w:color="auto"/>
+              <w:bottom w:val="single" w:sz="8" w:space="0" w:color="auto"/>
+              <w:right w:val="single" w:sz="8" w:space="0" w:color="auto"/>
+            </w:tcBorders>
+            <w:shd w:val="clear" w:color="auto" w:fill="auto"/>
+            <w:noWrap/>
+          </w:tcPr>
+          <w:p>
+            <w:pPr>
+              <w:spacing w:before="30"/>
+              <w:jc w:val="center"/>
+              <w:rPr>
+                <w:rFonts w:ascii="Calibri" w:hAnsi="Calibri" w:cs="Calibri"/>
+                <w:sz w:val="22"/>
+                <w:szCs w:val="22"/>
+                <w:lang w:val="en-CA" w:eastAsia="en-CA"/>
+              </w:rPr>
+            </w:pPr>
+            <w:r>
+              <w:rPr>
+                <w:rFonts w:ascii="Calibri" w:hAnsi="Calibri" w:cs="Calibri"/>
+                <w:sz w:val="22"/>
+                <w:szCs w:val="22"/>
+                <w:lang w:val="en-CA" w:eastAsia="en-CA"/>
+              </w:rPr>
+              <w:t xml:space="preserve">557</w:t>
+            </w:r>
+          </w:p>
+        </w:tc>
+        <w:tc>
+          <w:tcPr>
+            <w:tcW w:w="1077" w:type="dxa"/>
+            <w:tcBorders>
+              <w:top w:val="nil"/>
+              <w:left w:val="nil"/>
+              <w:bottom w:val="single" w:sz="8" w:space="0" w:color="auto"/>
+              <w:right w:val="single" w:sz="8" w:space="0" w:color="auto"/>
+            </w:tcBorders>
+            <w:shd w:val="clear" w:color="auto" w:fill="auto"/>
+            <w:noWrap/>
+          </w:tcPr>
+          <w:p>
+            <w:pPr>
+              <w:spacing w:before="30"/>
+              <w:jc w:val="center"/>
+              <w:rPr>
+                <w:rFonts w:ascii="Calibri" w:hAnsi="Calibri" w:cs="Calibri"/>
+                <w:sz w:val="22"/>
+                <w:szCs w:val="22"/>
+                <w:lang w:val="en-CA" w:eastAsia="en-CA"/>
+              </w:rPr>
+            </w:pPr>
+            <w:r>
+              <w:rPr>
+                <w:rFonts w:ascii="Calibri" w:hAnsi="Calibri" w:cs="Calibri"/>
+                <w:sz w:val="22"/>
+                <w:szCs w:val="22"/>
+                <w:lang w:val="en-CA" w:eastAsia="en-CA"/>
+              </w:rPr>
+              <w:t xml:space="preserve">214.897</w:t>
+            </w:r>
+          </w:p>
+        </w:tc>
+        <w:tc>
+          <w:tcPr>
+            <w:tcW w:w="737" w:type="dxa"/>
+            <w:tcBorders>
+              <w:top w:val="nil"/>
+              <w:left w:val="nil"/>
               <w:bottom w:val="single" w:sz="4" w:space="0" w:color="auto"/>
-            </w:tcBorders>
-            <w:vAlign w:val="center"/>
-            <w:hideMark/>
-          </w:tcPr>
-          <w:p>
-            <w:pPr>
-              <w:rPr>
-                <w:rFonts w:ascii="Calibri" w:hAnsi="Calibri" w:cs="Calibri"/>
-                <w:sz w:val="22"/>
-                <w:szCs w:val="22"/>
-              </w:rPr>
-            </w:pPr>
-          </w:p>
-        </w:tc>
-        <w:tc>
-          <w:tcPr>
-            <w:tcW w:w="1749" w:type="dxa"/>
-            <w:vMerge/>
-            <w:tcBorders>
+              <w:right w:val="single" w:sz="4" w:space="0" w:color="auto"/>
+            </w:tcBorders>
+            <w:shd w:val="clear" w:color="auto" w:fill="auto"/>
+            <w:noWrap/>
+          </w:tcPr>
+          <w:p>
+            <w:pPr>
+              <w:spacing w:before="30"/>
+              <w:jc w:val="center"/>
+              <w:rPr>
+                <w:rFonts w:ascii="Calibri" w:hAnsi="Calibri" w:cs="Calibri"/>
+                <w:sz w:val="22"/>
+                <w:szCs w:val="22"/>
+                <w:lang w:val="en-CA" w:eastAsia="en-CA"/>
+              </w:rPr>
+            </w:pPr>
+            <w:r>
+              <w:rPr>
+                <w:rFonts w:ascii="Calibri" w:hAnsi="Calibri" w:cs="Calibri"/>
+                <w:sz w:val="22"/>
+                <w:szCs w:val="22"/>
+                <w:lang w:val="en-CA" w:eastAsia="en-CA"/>
+              </w:rPr>
+              <w:t xml:space="preserve">987</w:t>
+            </w:r>
+          </w:p>
+        </w:tc>
+        <w:tc>
+          <w:tcPr>
+            <w:tcW w:w="1077" w:type="dxa"/>
+            <w:tcBorders>
+              <w:top w:val="nil"/>
+              <w:left w:val="nil"/>
               <w:bottom w:val="single" w:sz="4" w:space="0" w:color="auto"/>
-            </w:tcBorders>
-            <w:vAlign w:val="center"/>
-            <w:hideMark/>
-          </w:tcPr>
-          <w:p>
-            <w:pPr>
-              <w:rPr>
-                <w:rFonts w:ascii="Calibri" w:hAnsi="Calibri" w:cs="Calibri"/>
-                <w:sz w:val="22"/>
-                <w:szCs w:val="22"/>
-              </w:rPr>
-            </w:pPr>
+              <w:right w:val="single" w:sz="4" w:space="0" w:color="auto"/>
+            </w:tcBorders>
+            <w:shd w:val="clear" w:color="auto" w:fill="auto"/>
+            <w:noWrap/>
+          </w:tcPr>
+          <w:p>
+            <w:pPr>
+              <w:spacing w:before="30"/>
+              <w:jc w:val="center"/>
+              <w:rPr>
+                <w:rFonts w:ascii="Calibri" w:hAnsi="Calibri" w:cs="Calibri"/>
+                <w:sz w:val="22"/>
+                <w:szCs w:val="22"/>
+                <w:lang w:val="en-CA" w:eastAsia="en-CA"/>
+              </w:rPr>
+            </w:pPr>
+            <w:r>
+              <w:rPr>
+                <w:rFonts w:ascii="Calibri" w:hAnsi="Calibri" w:cs="Calibri"/>
+                <w:sz w:val="22"/>
+                <w:szCs w:val="22"/>
+                <w:lang w:val="en-CA" w:eastAsia="en-CA"/>
+              </w:rPr>
+              <w:t xml:space="preserve">559.175</w:t>
+            </w:r>
+          </w:p>
+        </w:tc>
+        <w:tc>
+          <w:tcPr>
+            <w:tcW w:w="1463" w:type="dxa"/>
+            <w:tcBorders>
+              <w:top w:val="single" w:sz="4" w:space="0" w:color="auto"/>
+              <w:left w:val="single" w:sz="4" w:space="0" w:color="auto"/>
+              <w:bottom w:val="single" w:sz="4" w:space="0" w:color="auto"/>
+              <w:right w:val="single" w:sz="4" w:space="0" w:color="auto"/>
+            </w:tcBorders>
+            <w:shd w:val="clear" w:color="auto" w:fill="auto"/>
+            <w:noWrap/>
+          </w:tcPr>
+          <w:p>
+            <w:pPr>
+              <w:spacing w:before="30"/>
+              <w:jc w:val="center"/>
+              <w:rPr>
+                <w:rFonts w:ascii="Calibri" w:hAnsi="Calibri" w:cs="Calibri"/>
+                <w:sz w:val="22"/>
+                <w:szCs w:val="22"/>
+              </w:rPr>
+            </w:pPr>
+            <w:r>
+              <w:rPr>
+                <w:rFonts w:ascii="Calibri" w:hAnsi="Calibri" w:cs="Calibri"/>
+                <w:sz w:val="22"/>
+                <w:szCs w:val="22"/>
+                <w:lang w:val="en-CA" w:eastAsia="en-CA"/>
+              </w:rPr>
+              <w:t xml:space="preserve">
+                <w:r>
+                  <w:rPr>
+                    <w:color w:val="FF0000"/>
+                  </w:rPr>
+                  <w:t>-43.6%</w:t>
+                </w:r>
+              </w:t>
+            </w:r>
+          </w:p>
+        </w:tc>
+        <w:tc>
+          <w:tcPr>
+            <w:tcW w:w="1471" w:type="dxa"/>
+            <w:tcBorders>
+              <w:top w:val="single" w:sz="4" w:space="0" w:color="auto"/>
+              <w:left w:val="single" w:sz="4" w:space="0" w:color="auto"/>
+              <w:bottom w:val="single" w:sz="4" w:space="0" w:color="auto"/>
+              <w:right w:val="single" w:sz="4" w:space="0" w:color="auto"/>
+            </w:tcBorders>
+            <w:shd w:val="clear" w:color="auto" w:fill="auto"/>
+            <w:noWrap/>
+          </w:tcPr>
+          <w:p>
+            <w:pPr>
+              <w:spacing w:before="30"/>
+              <w:jc w:val="center"/>
+              <w:rPr>
+                <w:rFonts w:ascii="Calibri" w:hAnsi="Calibri" w:cs="Calibri"/>
+                <w:sz w:val="22"/>
+                <w:szCs w:val="22"/>
+              </w:rPr>
+            </w:pPr>
+            <w:r>
+              <w:rPr>
+                <w:rFonts w:ascii="Calibri" w:hAnsi="Calibri" w:cs="Calibri"/>
+                <w:sz w:val="22"/>
+                <w:szCs w:val="22"/>
+                <w:lang w:val="en-CA" w:eastAsia="en-CA"/>
+              </w:rPr>
+              <w:t xml:space="preserve">
+                <w:r>
+                  <w:rPr>
+                    <w:color w:val="FF0000"/>
+                  </w:rPr>
+                  <w:t>-61.6%</w:t>
+                </w:r>
+              </w:t>
+            </w:r>
           </w:p>
         </w:tc>
       </w:tr>
@@ -4276,15 +4658,13 @@
         </w:trPr>
         <w:tc>
           <w:tcPr>
-            <w:tcW w:w="1707" w:type="dxa"/>
-            <w:vMerge w:val="restart"/>
-            <w:shd w:val="clear" w:color="auto" w:fill="auto"/>
+            <w:tcW w:w="1697" w:type="dxa"/>
+            <w:vMerge/>
             <w:vAlign w:val="center"/>
             <w:hideMark/>
           </w:tcPr>
           <w:p>
             <w:pPr>
-              <w:jc w:val="center"/>
               <w:rPr>
                 <w:rFonts w:ascii="Calibri" w:hAnsi="Calibri" w:cs="Calibri"/>
                 <w:b/>
@@ -4293,21 +4673,11 @@
                 <w:szCs w:val="22"/>
               </w:rPr>
             </w:pPr>
-            <w:r>
-              <w:rPr>
-                <w:rFonts w:ascii="Calibri" w:hAnsi="Calibri" w:cs="Calibri"/>
-                <w:b/>
-                <w:bCs/>
-                <w:sz w:val="22"/>
-                <w:szCs w:val="22"/>
-              </w:rPr>
-              <w:t>By Demographic</w:t>
-            </w:r>
-          </w:p>
-        </w:tc>
-        <w:tc>
-          <w:tcPr>
-            <w:tcW w:w="3313" w:type="dxa"/>
+          </w:p>
+        </w:tc>
+        <w:tc>
+          <w:tcPr>
+            <w:tcW w:w="3114" w:type="dxa"/>
             <w:shd w:val="clear" w:color="auto" w:fill="auto"/>
             <w:noWrap/>
             <w:vAlign w:val="center"/>
@@ -4327,25 +4697,25 @@
                 <w:sz w:val="22"/>
                 <w:szCs w:val="22"/>
               </w:rPr>
-              <w:t>Total Domestic &amp; International</w:t>
-            </w:r>
-          </w:p>
-        </w:tc>
-        <w:tc>
-          <w:tcPr>
-            <w:tcW w:w="663" w:type="dxa"/>
-            <w:tcBorders>
-              <w:top w:val="single" w:sz="8" w:space="0" w:color="auto"/>
+              <w:t>Domestic</w:t>
+            </w:r>
+          </w:p>
+        </w:tc>
+        <w:tc>
+          <w:tcPr>
+            <w:tcW w:w="737" w:type="dxa"/>
+            <w:tcBorders>
+              <w:top w:val="nil"/>
               <w:left w:val="single" w:sz="8" w:space="0" w:color="auto"/>
               <w:bottom w:val="single" w:sz="8" w:space="0" w:color="auto"/>
               <w:right w:val="single" w:sz="8" w:space="0" w:color="auto"/>
             </w:tcBorders>
             <w:shd w:val="clear" w:color="auto" w:fill="auto"/>
             <w:noWrap/>
-            <w:vAlign w:val="center"/>
-          </w:tcPr>
-          <w:p>
-            <w:pPr>
+          </w:tcPr>
+          <w:p>
+            <w:pPr>
+              <w:spacing w:before="30"/>
               <w:jc w:val="center"/>
               <w:rPr>
                 <w:rFonts w:ascii="Calibri" w:hAnsi="Calibri" w:cs="Calibri"/>
@@ -4361,45 +4731,47 @@
                 <w:szCs w:val="22"/>
                 <w:lang w:val="en-CA" w:eastAsia="en-CA"/>
               </w:rPr>
-              <w:t>3232</w:t>
-            </w:r>
-          </w:p>
-        </w:tc>
-        <w:tc>
-          <w:tcPr>
-            <w:tcW w:w="1053" w:type="dxa"/>
-            <w:tcBorders>
-              <w:top w:val="single" w:sz="8" w:space="0" w:color="auto"/>
+              <w:t xml:space="preserve">269</w:t>
+            </w:r>
+          </w:p>
+        </w:tc>
+        <w:tc>
+          <w:tcPr>
+            <w:tcW w:w="1077" w:type="dxa"/>
+            <w:tcBorders>
+              <w:top w:val="nil"/>
               <w:left w:val="nil"/>
               <w:bottom w:val="single" w:sz="8" w:space="0" w:color="auto"/>
               <w:right w:val="single" w:sz="8" w:space="0" w:color="auto"/>
             </w:tcBorders>
             <w:shd w:val="clear" w:color="auto" w:fill="auto"/>
             <w:noWrap/>
-            <w:vAlign w:val="center"/>
-          </w:tcPr>
-          <w:p>
-            <w:pPr>
-              <w:jc w:val="center"/>
-              <w:rPr>
-                <w:rFonts w:ascii="Calibri" w:hAnsi="Calibri" w:cs="Calibri"/>
-                <w:sz w:val="22"/>
-                <w:szCs w:val="22"/>
-              </w:rPr>
-            </w:pPr>
-            <w:r>
-              <w:rPr>
-                <w:rFonts w:ascii="Calibri" w:hAnsi="Calibri" w:cs="Calibri"/>
-                <w:sz w:val="22"/>
-                <w:szCs w:val="22"/>
-              </w:rPr>
-              <w:t>2009.075</w:t>
-            </w:r>
-          </w:p>
-        </w:tc>
-        <w:tc>
-          <w:tcPr>
-            <w:tcW w:w="663" w:type="dxa"/>
+          </w:tcPr>
+          <w:p>
+            <w:pPr>
+              <w:spacing w:before="30"/>
+              <w:jc w:val="center"/>
+              <w:rPr>
+                <w:rFonts w:ascii="Calibri" w:hAnsi="Calibri" w:cs="Calibri"/>
+                <w:sz w:val="22"/>
+                <w:szCs w:val="22"/>
+                <w:lang w:val="en-CA" w:eastAsia="en-CA"/>
+              </w:rPr>
+            </w:pPr>
+            <w:r>
+              <w:rPr>
+                <w:rFonts w:ascii="Calibri" w:hAnsi="Calibri" w:cs="Calibri"/>
+                <w:sz w:val="22"/>
+                <w:szCs w:val="22"/>
+                <w:lang w:val="en-CA" w:eastAsia="en-CA"/>
+              </w:rPr>
+              <w:t xml:space="preserve">83.389</w:t>
+            </w:r>
+          </w:p>
+        </w:tc>
+        <w:tc>
+          <w:tcPr>
+            <w:tcW w:w="737" w:type="dxa"/>
             <w:tcBorders>
               <w:top w:val="nil"/>
               <w:left w:val="nil"/>
@@ -4425,14 +4797,15 @@
                 <w:rFonts w:ascii="Calibri" w:hAnsi="Calibri" w:cs="Calibri"/>
                 <w:sz w:val="22"/>
                 <w:szCs w:val="22"/>
-              </w:rPr>
-              <w:t>2532</w:t>
-            </w:r>
-          </w:p>
-        </w:tc>
-        <w:tc>
-          <w:tcPr>
-            <w:tcW w:w="1053" w:type="dxa"/>
+                <w:lang w:val="en-CA" w:eastAsia="en-CA"/>
+              </w:rPr>
+              <w:t xml:space="preserve">564</w:t>
+            </w:r>
+          </w:p>
+        </w:tc>
+        <w:tc>
+          <w:tcPr>
+            <w:tcW w:w="1077" w:type="dxa"/>
             <w:tcBorders>
               <w:top w:val="nil"/>
               <w:left w:val="nil"/>
@@ -4458,14 +4831,15 @@
                 <w:rFonts w:ascii="Calibri" w:hAnsi="Calibri" w:cs="Calibri"/>
                 <w:sz w:val="22"/>
                 <w:szCs w:val="22"/>
-              </w:rPr>
-              <w:t>1389.977</w:t>
-            </w:r>
-          </w:p>
-        </w:tc>
-        <w:tc>
-          <w:tcPr>
-            <w:tcW w:w="1475" w:type="dxa"/>
+                <w:lang w:val="en-CA" w:eastAsia="en-CA"/>
+              </w:rPr>
+              <w:t xml:space="preserve">259.390</w:t>
+            </w:r>
+          </w:p>
+        </w:tc>
+        <w:tc>
+          <w:tcPr>
+            <w:tcW w:w="1463" w:type="dxa"/>
             <w:tcBorders>
               <w:top w:val="single" w:sz="4" w:space="0" w:color="auto"/>
               <w:left w:val="single" w:sz="4" w:space="0" w:color="auto"/>
@@ -4490,14 +4864,22 @@
                 <w:rFonts w:ascii="Calibri" w:hAnsi="Calibri" w:cs="Calibri"/>
                 <w:sz w:val="22"/>
                 <w:szCs w:val="22"/>
-              </w:rPr>
-              <w:t>27.6%</w:t>
-            </w:r>
-          </w:p>
-        </w:tc>
-        <w:tc>
-          <w:tcPr>
-            <w:tcW w:w="1749" w:type="dxa"/>
+                <w:lang w:val="en-CA" w:eastAsia="en-CA"/>
+              </w:rPr>
+              <w:t xml:space="preserve">
+                <w:r>
+                  <w:rPr>
+                    <w:color w:val="FF0000"/>
+                  </w:rPr>
+                  <w:t>-52.3%</w:t>
+                </w:r>
+              </w:t>
+            </w:r>
+          </w:p>
+        </w:tc>
+        <w:tc>
+          <w:tcPr>
+            <w:tcW w:w="1471" w:type="dxa"/>
             <w:tcBorders>
               <w:top w:val="single" w:sz="4" w:space="0" w:color="auto"/>
               <w:left w:val="single" w:sz="4" w:space="0" w:color="auto"/>
@@ -4522,8 +4904,16 @@
                 <w:rFonts w:ascii="Calibri" w:hAnsi="Calibri" w:cs="Calibri"/>
                 <w:sz w:val="22"/>
                 <w:szCs w:val="22"/>
-              </w:rPr>
-              <w:t>44.5%</w:t>
+                <w:lang w:val="en-CA" w:eastAsia="en-CA"/>
+              </w:rPr>
+              <w:t xml:space="preserve">
+                <w:r>
+                  <w:rPr>
+                    <w:color w:val="FF0000"/>
+                  </w:rPr>
+                  <w:t>-67.9%</w:t>
+                </w:r>
+              </w:t>
             </w:r>
           </w:p>
         </w:tc>
@@ -4534,7 +4924,7 @@
         </w:trPr>
         <w:tc>
           <w:tcPr>
-            <w:tcW w:w="1707" w:type="dxa"/>
+            <w:tcW w:w="1697" w:type="dxa"/>
             <w:vMerge/>
             <w:vAlign w:val="center"/>
             <w:hideMark/>
@@ -4553,7 +4943,7 @@
         </w:tc>
         <w:tc>
           <w:tcPr>
-            <w:tcW w:w="3313" w:type="dxa"/>
+            <w:tcW w:w="3114" w:type="dxa"/>
             <w:shd w:val="clear" w:color="auto" w:fill="auto"/>
             <w:noWrap/>
             <w:vAlign w:val="center"/>
@@ -4573,13 +4963,13 @@
                 <w:sz w:val="22"/>
                 <w:szCs w:val="22"/>
               </w:rPr>
-              <w:t>International</w:t>
-            </w:r>
-          </w:p>
-        </w:tc>
-        <w:tc>
-          <w:tcPr>
-            <w:tcW w:w="663" w:type="dxa"/>
+              <w:t>Indigenous</w:t>
+            </w:r>
+          </w:p>
+        </w:tc>
+        <w:tc>
+          <w:tcPr>
+            <w:tcW w:w="737" w:type="dxa"/>
             <w:tcBorders>
               <w:top w:val="nil"/>
               <w:left w:val="single" w:sz="8" w:space="0" w:color="auto"/>
@@ -4588,30 +4978,32 @@
             </w:tcBorders>
             <w:shd w:val="clear" w:color="auto" w:fill="auto"/>
             <w:noWrap/>
-            <w:vAlign w:val="center"/>
-          </w:tcPr>
-          <w:p>
-            <w:pPr>
-              <w:jc w:val="center"/>
-              <w:rPr>
-                <w:rFonts w:ascii="Calibri" w:hAnsi="Calibri" w:cs="Calibri"/>
-                <w:sz w:val="22"/>
-                <w:szCs w:val="22"/>
-              </w:rPr>
-            </w:pPr>
-            <w:r>
-              <w:rPr>
-                <w:rFonts w:ascii="Calibri" w:hAnsi="Calibri" w:cs="Calibri"/>
-                <w:sz w:val="22"/>
-                <w:szCs w:val="22"/>
-              </w:rPr>
-              <w:t>1609</w:t>
-            </w:r>
-          </w:p>
-        </w:tc>
-        <w:tc>
-          <w:tcPr>
-            <w:tcW w:w="1053" w:type="dxa"/>
+          </w:tcPr>
+          <w:p>
+            <w:pPr>
+              <w:spacing w:before="30"/>
+              <w:jc w:val="center"/>
+              <w:rPr>
+                <w:rFonts w:ascii="Calibri" w:hAnsi="Calibri" w:cs="Calibri"/>
+                <w:sz w:val="22"/>
+                <w:szCs w:val="22"/>
+                <w:lang w:val="en-CA" w:eastAsia="en-CA"/>
+              </w:rPr>
+            </w:pPr>
+            <w:r>
+              <w:rPr>
+                <w:rFonts w:ascii="Calibri" w:hAnsi="Calibri" w:cs="Calibri"/>
+                <w:sz w:val="22"/>
+                <w:szCs w:val="22"/>
+                <w:lang w:val="en-CA" w:eastAsia="en-CA"/>
+              </w:rPr>
+              <w:t xml:space="preserve">12</w:t>
+            </w:r>
+          </w:p>
+        </w:tc>
+        <w:tc>
+          <w:tcPr>
+            <w:tcW w:w="1077" w:type="dxa"/>
             <w:tcBorders>
               <w:top w:val="nil"/>
               <w:left w:val="nil"/>
@@ -4620,30 +5012,32 @@
             </w:tcBorders>
             <w:shd w:val="clear" w:color="auto" w:fill="auto"/>
             <w:noWrap/>
-            <w:vAlign w:val="center"/>
-          </w:tcPr>
-          <w:p>
-            <w:pPr>
-              <w:jc w:val="center"/>
-              <w:rPr>
-                <w:rFonts w:ascii="Calibri" w:hAnsi="Calibri" w:cs="Calibri"/>
-                <w:sz w:val="22"/>
-                <w:szCs w:val="22"/>
-              </w:rPr>
-            </w:pPr>
-            <w:r>
-              <w:rPr>
-                <w:rFonts w:ascii="Calibri" w:hAnsi="Calibri" w:cs="Calibri"/>
-                <w:sz w:val="22"/>
-                <w:szCs w:val="22"/>
-              </w:rPr>
-              <w:t>1156.609</w:t>
-            </w:r>
-          </w:p>
-        </w:tc>
-        <w:tc>
-          <w:tcPr>
-            <w:tcW w:w="663" w:type="dxa"/>
+          </w:tcPr>
+          <w:p>
+            <w:pPr>
+              <w:spacing w:before="30"/>
+              <w:jc w:val="center"/>
+              <w:rPr>
+                <w:rFonts w:ascii="Calibri" w:hAnsi="Calibri" w:cs="Calibri"/>
+                <w:sz w:val="22"/>
+                <w:szCs w:val="22"/>
+                <w:lang w:val="en-CA" w:eastAsia="en-CA"/>
+              </w:rPr>
+            </w:pPr>
+            <w:r>
+              <w:rPr>
+                <w:rFonts w:ascii="Calibri" w:hAnsi="Calibri" w:cs="Calibri"/>
+                <w:sz w:val="22"/>
+                <w:szCs w:val="22"/>
+                <w:lang w:val="en-CA" w:eastAsia="en-CA"/>
+              </w:rPr>
+              <w:t xml:space="preserve">4.080</w:t>
+            </w:r>
+          </w:p>
+        </w:tc>
+        <w:tc>
+          <w:tcPr>
+            <w:tcW w:w="737" w:type="dxa"/>
             <w:tcBorders>
               <w:top w:val="nil"/>
               <w:left w:val="nil"/>
@@ -4669,14 +5063,15 @@
                 <w:rFonts w:ascii="Calibri" w:hAnsi="Calibri" w:cs="Calibri"/>
                 <w:sz w:val="22"/>
                 <w:szCs w:val="22"/>
-              </w:rPr>
-              <w:t>992</w:t>
-            </w:r>
-          </w:p>
-        </w:tc>
-        <w:tc>
-          <w:tcPr>
-            <w:tcW w:w="1053" w:type="dxa"/>
+                <w:lang w:val="en-CA" w:eastAsia="en-CA"/>
+              </w:rPr>
+              <w:t xml:space="preserve">37</w:t>
+            </w:r>
+          </w:p>
+        </w:tc>
+        <w:tc>
+          <w:tcPr>
+            <w:tcW w:w="1077" w:type="dxa"/>
             <w:tcBorders>
               <w:top w:val="nil"/>
               <w:left w:val="nil"/>
@@ -4702,14 +5097,15 @@
                 <w:rFonts w:ascii="Calibri" w:hAnsi="Calibri" w:cs="Calibri"/>
                 <w:sz w:val="22"/>
                 <w:szCs w:val="22"/>
-              </w:rPr>
-              <w:t>605.125</w:t>
-            </w:r>
-          </w:p>
-        </w:tc>
-        <w:tc>
-          <w:tcPr>
-            <w:tcW w:w="1475" w:type="dxa"/>
+                <w:lang w:val="en-CA" w:eastAsia="en-CA"/>
+              </w:rPr>
+              <w:t xml:space="preserve">11.707</w:t>
+            </w:r>
+          </w:p>
+        </w:tc>
+        <w:tc>
+          <w:tcPr>
+            <w:tcW w:w="1463" w:type="dxa"/>
             <w:tcBorders>
               <w:top w:val="single" w:sz="4" w:space="0" w:color="auto"/>
               <w:left w:val="single" w:sz="4" w:space="0" w:color="auto"/>
@@ -4734,14 +5130,22 @@
                 <w:rFonts w:ascii="Calibri" w:hAnsi="Calibri" w:cs="Calibri"/>
                 <w:sz w:val="22"/>
                 <w:szCs w:val="22"/>
-              </w:rPr>
-              <w:t>62.2%</w:t>
-            </w:r>
-          </w:p>
-        </w:tc>
-        <w:tc>
-          <w:tcPr>
-            <w:tcW w:w="1749" w:type="dxa"/>
+                <w:lang w:val="en-CA" w:eastAsia="en-CA"/>
+              </w:rPr>
+              <w:t xml:space="preserve">
+                <w:r>
+                  <w:rPr>
+                    <w:color w:val="FF0000"/>
+                  </w:rPr>
+                  <w:t>-67.6%</w:t>
+                </w:r>
+              </w:t>
+            </w:r>
+          </w:p>
+        </w:tc>
+        <w:tc>
+          <w:tcPr>
+            <w:tcW w:w="1471" w:type="dxa"/>
             <w:tcBorders>
               <w:top w:val="single" w:sz="4" w:space="0" w:color="auto"/>
               <w:left w:val="single" w:sz="4" w:space="0" w:color="auto"/>
@@ -4766,8 +5170,16 @@
                 <w:rFonts w:ascii="Calibri" w:hAnsi="Calibri" w:cs="Calibri"/>
                 <w:sz w:val="22"/>
                 <w:szCs w:val="22"/>
-              </w:rPr>
-              <w:t>91.1%</w:t>
+                <w:lang w:val="en-CA" w:eastAsia="en-CA"/>
+              </w:rPr>
+              <w:t xml:space="preserve">
+                <w:r>
+                  <w:rPr>
+                    <w:color w:val="FF0000"/>
+                  </w:rPr>
+                  <w:t>-65.1%</w:t>
+                </w:r>
+              </w:t>
             </w:r>
           </w:p>
         </w:tc>
@@ -4778,7 +5190,7 @@
         </w:trPr>
         <w:tc>
           <w:tcPr>
-            <w:tcW w:w="1707" w:type="dxa"/>
+            <w:tcW w:w="1697" w:type="dxa"/>
             <w:vMerge/>
             <w:vAlign w:val="center"/>
             <w:hideMark/>
@@ -4797,7 +5209,7 @@
         </w:tc>
         <w:tc>
           <w:tcPr>
-            <w:tcW w:w="3313" w:type="dxa"/>
+            <w:tcW w:w="3114" w:type="dxa"/>
             <w:shd w:val="clear" w:color="auto" w:fill="auto"/>
             <w:noWrap/>
             <w:vAlign w:val="center"/>
@@ -4817,13 +5229,13 @@
                 <w:sz w:val="22"/>
                 <w:szCs w:val="22"/>
               </w:rPr>
-              <w:t>Domestic</w:t>
-            </w:r>
-          </w:p>
-        </w:tc>
-        <w:tc>
-          <w:tcPr>
-            <w:tcW w:w="663" w:type="dxa"/>
+              <w:t>Apprenticeship</w:t>
+            </w:r>
+          </w:p>
+        </w:tc>
+        <w:tc>
+          <w:tcPr>
+            <w:tcW w:w="737" w:type="dxa"/>
             <w:tcBorders>
               <w:top w:val="nil"/>
               <w:left w:val="single" w:sz="8" w:space="0" w:color="auto"/>
@@ -4832,30 +5244,32 @@
             </w:tcBorders>
             <w:shd w:val="clear" w:color="auto" w:fill="auto"/>
             <w:noWrap/>
-            <w:vAlign w:val="center"/>
-          </w:tcPr>
-          <w:p>
-            <w:pPr>
-              <w:jc w:val="center"/>
-              <w:rPr>
-                <w:rFonts w:ascii="Calibri" w:hAnsi="Calibri" w:cs="Calibri"/>
-                <w:sz w:val="22"/>
-                <w:szCs w:val="22"/>
-              </w:rPr>
-            </w:pPr>
-            <w:r>
-              <w:rPr>
-                <w:rFonts w:ascii="Calibri" w:hAnsi="Calibri" w:cs="Calibri"/>
-                <w:sz w:val="22"/>
-                <w:szCs w:val="22"/>
-              </w:rPr>
-              <w:t>1623</w:t>
-            </w:r>
-          </w:p>
-        </w:tc>
-        <w:tc>
-          <w:tcPr>
-            <w:tcW w:w="1053" w:type="dxa"/>
+          </w:tcPr>
+          <w:p>
+            <w:pPr>
+              <w:spacing w:before="30"/>
+              <w:jc w:val="center"/>
+              <w:rPr>
+                <w:rFonts w:ascii="Calibri" w:hAnsi="Calibri" w:cs="Calibri"/>
+                <w:sz w:val="22"/>
+                <w:szCs w:val="22"/>
+                <w:lang w:val="en-CA" w:eastAsia="en-CA"/>
+              </w:rPr>
+            </w:pPr>
+            <w:r>
+              <w:rPr>
+                <w:rFonts w:ascii="Calibri" w:hAnsi="Calibri" w:cs="Calibri"/>
+                <w:sz w:val="22"/>
+                <w:szCs w:val="22"/>
+                <w:lang w:val="en-CA" w:eastAsia="en-CA"/>
+              </w:rPr>
+              <w:t xml:space="preserve">0</w:t>
+            </w:r>
+          </w:p>
+        </w:tc>
+        <w:tc>
+          <w:tcPr>
+            <w:tcW w:w="1077" w:type="dxa"/>
             <w:tcBorders>
               <w:top w:val="nil"/>
               <w:left w:val="nil"/>
@@ -4864,30 +5278,32 @@
             </w:tcBorders>
             <w:shd w:val="clear" w:color="auto" w:fill="auto"/>
             <w:noWrap/>
-            <w:vAlign w:val="center"/>
-          </w:tcPr>
-          <w:p>
-            <w:pPr>
-              <w:jc w:val="center"/>
-              <w:rPr>
-                <w:rFonts w:ascii="Calibri" w:hAnsi="Calibri" w:cs="Calibri"/>
-                <w:sz w:val="22"/>
-                <w:szCs w:val="22"/>
-              </w:rPr>
-            </w:pPr>
-            <w:r>
-              <w:rPr>
-                <w:rFonts w:ascii="Calibri" w:hAnsi="Calibri" w:cs="Calibri"/>
-                <w:sz w:val="22"/>
-                <w:szCs w:val="22"/>
-              </w:rPr>
-              <w:t>852.466</w:t>
-            </w:r>
-          </w:p>
-        </w:tc>
-        <w:tc>
-          <w:tcPr>
-            <w:tcW w:w="663" w:type="dxa"/>
+          </w:tcPr>
+          <w:p>
+            <w:pPr>
+              <w:spacing w:before="30"/>
+              <w:jc w:val="center"/>
+              <w:rPr>
+                <w:rFonts w:ascii="Calibri" w:hAnsi="Calibri" w:cs="Calibri"/>
+                <w:sz w:val="22"/>
+                <w:szCs w:val="22"/>
+                <w:lang w:val="en-CA" w:eastAsia="en-CA"/>
+              </w:rPr>
+            </w:pPr>
+            <w:r>
+              <w:rPr>
+                <w:rFonts w:ascii="Calibri" w:hAnsi="Calibri" w:cs="Calibri"/>
+                <w:sz w:val="22"/>
+                <w:szCs w:val="22"/>
+                <w:lang w:val="en-CA" w:eastAsia="en-CA"/>
+              </w:rPr>
+              <w:t xml:space="preserve">0.000</w:t>
+            </w:r>
+          </w:p>
+        </w:tc>
+        <w:tc>
+          <w:tcPr>
+            <w:tcW w:w="737" w:type="dxa"/>
             <w:tcBorders>
               <w:top w:val="nil"/>
               <w:left w:val="nil"/>
@@ -4913,14 +5329,15 @@
                 <w:rFonts w:ascii="Calibri" w:hAnsi="Calibri" w:cs="Calibri"/>
                 <w:sz w:val="22"/>
                 <w:szCs w:val="22"/>
-              </w:rPr>
-              <w:t>1540</w:t>
-            </w:r>
-          </w:p>
-        </w:tc>
-        <w:tc>
-          <w:tcPr>
-            <w:tcW w:w="1053" w:type="dxa"/>
+                <w:lang w:val="en-CA" w:eastAsia="en-CA"/>
+              </w:rPr>
+              <w:t xml:space="preserve">206</w:t>
+            </w:r>
+          </w:p>
+        </w:tc>
+        <w:tc>
+          <w:tcPr>
+            <w:tcW w:w="1077" w:type="dxa"/>
             <w:tcBorders>
               <w:top w:val="nil"/>
               <w:left w:val="nil"/>
@@ -4946,14 +5363,15 @@
                 <w:rFonts w:ascii="Calibri" w:hAnsi="Calibri" w:cs="Calibri"/>
                 <w:sz w:val="22"/>
                 <w:szCs w:val="22"/>
-              </w:rPr>
-              <w:t>784.852</w:t>
-            </w:r>
-          </w:p>
-        </w:tc>
-        <w:tc>
-          <w:tcPr>
-            <w:tcW w:w="1475" w:type="dxa"/>
+                <w:lang w:val="en-CA" w:eastAsia="en-CA"/>
+              </w:rPr>
+              <w:t xml:space="preserve">55.935</w:t>
+            </w:r>
+          </w:p>
+        </w:tc>
+        <w:tc>
+          <w:tcPr>
+            <w:tcW w:w="1463" w:type="dxa"/>
             <w:tcBorders>
               <w:top w:val="single" w:sz="4" w:space="0" w:color="auto"/>
               <w:left w:val="single" w:sz="4" w:space="0" w:color="auto"/>
@@ -4978,14 +5396,22 @@
                 <w:rFonts w:ascii="Calibri" w:hAnsi="Calibri" w:cs="Calibri"/>
                 <w:sz w:val="22"/>
                 <w:szCs w:val="22"/>
-              </w:rPr>
-              <w:t>5.4%</w:t>
-            </w:r>
-          </w:p>
-        </w:tc>
-        <w:tc>
-          <w:tcPr>
-            <w:tcW w:w="1749" w:type="dxa"/>
+                <w:lang w:val="en-CA" w:eastAsia="en-CA"/>
+              </w:rPr>
+              <w:t xml:space="preserve">
+                <w:r>
+                  <w:rPr>
+                    <w:color w:val="FF0000"/>
+                  </w:rPr>
+                  <w:t>-100.0%</w:t>
+                </w:r>
+              </w:t>
+            </w:r>
+          </w:p>
+        </w:tc>
+        <w:tc>
+          <w:tcPr>
+            <w:tcW w:w="1471" w:type="dxa"/>
             <w:tcBorders>
               <w:top w:val="single" w:sz="4" w:space="0" w:color="auto"/>
               <w:left w:val="single" w:sz="4" w:space="0" w:color="auto"/>
@@ -5010,8 +5436,16 @@
                 <w:rFonts w:ascii="Calibri" w:hAnsi="Calibri" w:cs="Calibri"/>
                 <w:sz w:val="22"/>
                 <w:szCs w:val="22"/>
-              </w:rPr>
-              <w:t>8.6%</w:t>
+                <w:lang w:val="en-CA" w:eastAsia="en-CA"/>
+              </w:rPr>
+              <w:t xml:space="preserve">
+                <w:r>
+                  <w:rPr>
+                    <w:color w:val="FF0000"/>
+                  </w:rPr>
+                  <w:t>-100.0%</w:t>
+                </w:r>
+              </w:t>
             </w:r>
           </w:p>
         </w:tc>
@@ -5022,13 +5456,15 @@
         </w:trPr>
         <w:tc>
           <w:tcPr>
-            <w:tcW w:w="1707" w:type="dxa"/>
-            <w:vMerge/>
+            <w:tcW w:w="1697" w:type="dxa"/>
+            <w:vMerge w:val="restart"/>
+            <w:shd w:val="clear" w:color="auto" w:fill="auto"/>
             <w:vAlign w:val="center"/>
             <w:hideMark/>
           </w:tcPr>
           <w:p>
             <w:pPr>
+              <w:jc w:val="center"/>
               <w:rPr>
                 <w:rFonts w:ascii="Calibri" w:hAnsi="Calibri" w:cs="Calibri"/>
                 <w:b/>
@@ -5037,11 +5473,21 @@
                 <w:szCs w:val="22"/>
               </w:rPr>
             </w:pPr>
-          </w:p>
-        </w:tc>
-        <w:tc>
-          <w:tcPr>
-            <w:tcW w:w="3313" w:type="dxa"/>
+            <w:r>
+              <w:rPr>
+                <w:rFonts w:ascii="Calibri" w:hAnsi="Calibri" w:cs="Calibri"/>
+                <w:b/>
+                <w:bCs/>
+                <w:sz w:val="22"/>
+                <w:szCs w:val="22"/>
+              </w:rPr>
+              <w:t>By Credential</w:t>
+            </w:r>
+          </w:p>
+        </w:tc>
+        <w:tc>
+          <w:tcPr>
+            <w:tcW w:w="3114" w:type="dxa"/>
             <w:shd w:val="clear" w:color="auto" w:fill="auto"/>
             <w:noWrap/>
             <w:vAlign w:val="center"/>
@@ -5061,13 +5507,13 @@
                 <w:sz w:val="22"/>
                 <w:szCs w:val="22"/>
               </w:rPr>
-              <w:t>Indigenous</w:t>
-            </w:r>
-          </w:p>
-        </w:tc>
-        <w:tc>
-          <w:tcPr>
-            <w:tcW w:w="663" w:type="dxa"/>
+              <w:t>Certificate</w:t>
+            </w:r>
+          </w:p>
+        </w:tc>
+        <w:tc>
+          <w:tcPr>
+            <w:tcW w:w="737" w:type="dxa"/>
             <w:tcBorders>
               <w:top w:val="nil"/>
               <w:left w:val="single" w:sz="8" w:space="0" w:color="auto"/>
@@ -5076,30 +5522,32 @@
             </w:tcBorders>
             <w:shd w:val="clear" w:color="auto" w:fill="auto"/>
             <w:noWrap/>
-            <w:vAlign w:val="center"/>
-          </w:tcPr>
-          <w:p>
-            <w:pPr>
-              <w:jc w:val="center"/>
-              <w:rPr>
-                <w:rFonts w:ascii="Calibri" w:hAnsi="Calibri" w:cs="Calibri"/>
-                <w:sz w:val="22"/>
-                <w:szCs w:val="22"/>
-              </w:rPr>
-            </w:pPr>
-            <w:r>
-              <w:rPr>
-                <w:rFonts w:ascii="Calibri" w:hAnsi="Calibri" w:cs="Calibri"/>
-                <w:sz w:val="22"/>
-                <w:szCs w:val="22"/>
-              </w:rPr>
-              <w:t>94</w:t>
-            </w:r>
-          </w:p>
-        </w:tc>
-        <w:tc>
-          <w:tcPr>
-            <w:tcW w:w="1053" w:type="dxa"/>
+          </w:tcPr>
+          <w:p>
+            <w:pPr>
+              <w:spacing w:before="30"/>
+              <w:jc w:val="center"/>
+              <w:rPr>
+                <w:rFonts w:ascii="Calibri" w:hAnsi="Calibri" w:cs="Calibri"/>
+                <w:sz w:val="22"/>
+                <w:szCs w:val="22"/>
+                <w:lang w:val="en-CA" w:eastAsia="en-CA"/>
+              </w:rPr>
+            </w:pPr>
+            <w:r>
+              <w:rPr>
+                <w:rFonts w:ascii="Calibri" w:hAnsi="Calibri" w:cs="Calibri"/>
+                <w:sz w:val="22"/>
+                <w:szCs w:val="22"/>
+                <w:lang w:val="en-CA" w:eastAsia="en-CA"/>
+              </w:rPr>
+              <w:t xml:space="preserve">67</w:t>
+            </w:r>
+          </w:p>
+        </w:tc>
+        <w:tc>
+          <w:tcPr>
+            <w:tcW w:w="1077" w:type="dxa"/>
             <w:tcBorders>
               <w:top w:val="nil"/>
               <w:left w:val="nil"/>
@@ -5108,30 +5556,32 @@
             </w:tcBorders>
             <w:shd w:val="clear" w:color="auto" w:fill="auto"/>
             <w:noWrap/>
-            <w:vAlign w:val="center"/>
-          </w:tcPr>
-          <w:p>
-            <w:pPr>
-              <w:jc w:val="center"/>
-              <w:rPr>
-                <w:rFonts w:ascii="Calibri" w:hAnsi="Calibri" w:cs="Calibri"/>
-                <w:sz w:val="22"/>
-                <w:szCs w:val="22"/>
-              </w:rPr>
-            </w:pPr>
-            <w:r>
-              <w:rPr>
-                <w:rFonts w:ascii="Calibri" w:hAnsi="Calibri" w:cs="Calibri"/>
-                <w:sz w:val="22"/>
-                <w:szCs w:val="22"/>
-              </w:rPr>
-              <w:t>37.786</w:t>
-            </w:r>
-          </w:p>
-        </w:tc>
-        <w:tc>
-          <w:tcPr>
-            <w:tcW w:w="663" w:type="dxa"/>
+          </w:tcPr>
+          <w:p>
+            <w:pPr>
+              <w:spacing w:before="30"/>
+              <w:jc w:val="center"/>
+              <w:rPr>
+                <w:rFonts w:ascii="Calibri" w:hAnsi="Calibri" w:cs="Calibri"/>
+                <w:sz w:val="22"/>
+                <w:szCs w:val="22"/>
+                <w:lang w:val="en-CA" w:eastAsia="en-CA"/>
+              </w:rPr>
+            </w:pPr>
+            <w:r>
+              <w:rPr>
+                <w:rFonts w:ascii="Calibri" w:hAnsi="Calibri" w:cs="Calibri"/>
+                <w:sz w:val="22"/>
+                <w:szCs w:val="22"/>
+                <w:lang w:val="en-CA" w:eastAsia="en-CA"/>
+              </w:rPr>
+              <w:t xml:space="preserve">21.626</w:t>
+            </w:r>
+          </w:p>
+        </w:tc>
+        <w:tc>
+          <w:tcPr>
+            <w:tcW w:w="737" w:type="dxa"/>
             <w:tcBorders>
               <w:top w:val="nil"/>
               <w:left w:val="nil"/>
@@ -5157,14 +5607,15 @@
                 <w:rFonts w:ascii="Calibri" w:hAnsi="Calibri" w:cs="Calibri"/>
                 <w:sz w:val="22"/>
                 <w:szCs w:val="22"/>
-              </w:rPr>
-              <w:t>84</w:t>
-            </w:r>
-          </w:p>
-        </w:tc>
-        <w:tc>
-          <w:tcPr>
-            <w:tcW w:w="1053" w:type="dxa"/>
+                <w:lang w:val="en-CA" w:eastAsia="en-CA"/>
+              </w:rPr>
+              <w:t xml:space="preserve">425</w:t>
+            </w:r>
+          </w:p>
+        </w:tc>
+        <w:tc>
+          <w:tcPr>
+            <w:tcW w:w="1077" w:type="dxa"/>
             <w:tcBorders>
               <w:top w:val="nil"/>
               <w:left w:val="nil"/>
@@ -5190,14 +5641,15 @@
                 <w:rFonts w:ascii="Calibri" w:hAnsi="Calibri" w:cs="Calibri"/>
                 <w:sz w:val="22"/>
                 <w:szCs w:val="22"/>
-              </w:rPr>
-              <w:t>37.631</w:t>
-            </w:r>
-          </w:p>
-        </w:tc>
-        <w:tc>
-          <w:tcPr>
-            <w:tcW w:w="1475" w:type="dxa"/>
+                <w:lang w:val="en-CA" w:eastAsia="en-CA"/>
+              </w:rPr>
+              <w:t xml:space="preserve">143.960</w:t>
+            </w:r>
+          </w:p>
+        </w:tc>
+        <w:tc>
+          <w:tcPr>
+            <w:tcW w:w="1463" w:type="dxa"/>
             <w:tcBorders>
               <w:top w:val="single" w:sz="4" w:space="0" w:color="auto"/>
               <w:left w:val="single" w:sz="4" w:space="0" w:color="auto"/>
@@ -5222,14 +5674,22 @@
                 <w:rFonts w:ascii="Calibri" w:hAnsi="Calibri" w:cs="Calibri"/>
                 <w:sz w:val="22"/>
                 <w:szCs w:val="22"/>
-              </w:rPr>
-              <w:t>11.9%</w:t>
-            </w:r>
-          </w:p>
-        </w:tc>
-        <w:tc>
-          <w:tcPr>
-            <w:tcW w:w="1749" w:type="dxa"/>
+                <w:lang w:val="en-CA" w:eastAsia="en-CA"/>
+              </w:rPr>
+              <w:t xml:space="preserve">
+                <w:r>
+                  <w:rPr>
+                    <w:color w:val="FF0000"/>
+                  </w:rPr>
+                  <w:t>-84.2%</w:t>
+                </w:r>
+              </w:t>
+            </w:r>
+          </w:p>
+        </w:tc>
+        <w:tc>
+          <w:tcPr>
+            <w:tcW w:w="1471" w:type="dxa"/>
             <w:tcBorders>
               <w:top w:val="single" w:sz="4" w:space="0" w:color="auto"/>
               <w:left w:val="single" w:sz="4" w:space="0" w:color="auto"/>
@@ -5254,8 +5714,16 @@
                 <w:rFonts w:ascii="Calibri" w:hAnsi="Calibri" w:cs="Calibri"/>
                 <w:sz w:val="22"/>
                 <w:szCs w:val="22"/>
-              </w:rPr>
-              <w:t>0.4%</w:t>
+                <w:lang w:val="en-CA" w:eastAsia="en-CA"/>
+              </w:rPr>
+              <w:t xml:space="preserve">
+                <w:r>
+                  <w:rPr>
+                    <w:color w:val="FF0000"/>
+                  </w:rPr>
+                  <w:t>-85.0%</w:t>
+                </w:r>
+              </w:t>
             </w:r>
           </w:p>
         </w:tc>
@@ -5266,7 +5734,7 @@
         </w:trPr>
         <w:tc>
           <w:tcPr>
-            <w:tcW w:w="1707" w:type="dxa"/>
+            <w:tcW w:w="1697" w:type="dxa"/>
             <w:vMerge/>
             <w:vAlign w:val="center"/>
             <w:hideMark/>
@@ -5285,7 +5753,7 @@
         </w:tc>
         <w:tc>
           <w:tcPr>
-            <w:tcW w:w="3313" w:type="dxa"/>
+            <w:tcW w:w="3114" w:type="dxa"/>
             <w:shd w:val="clear" w:color="auto" w:fill="auto"/>
             <w:noWrap/>
             <w:vAlign w:val="center"/>
@@ -5305,13 +5773,13 @@
                 <w:sz w:val="22"/>
                 <w:szCs w:val="22"/>
               </w:rPr>
-              <w:t>Apprenticeship</w:t>
-            </w:r>
-          </w:p>
-        </w:tc>
-        <w:tc>
-          <w:tcPr>
-            <w:tcW w:w="663" w:type="dxa"/>
+              <w:t>Diploma</w:t>
+            </w:r>
+          </w:p>
+        </w:tc>
+        <w:tc>
+          <w:tcPr>
+            <w:tcW w:w="737" w:type="dxa"/>
             <w:tcBorders>
               <w:top w:val="nil"/>
               <w:left w:val="single" w:sz="8" w:space="0" w:color="auto"/>
@@ -5320,30 +5788,32 @@
             </w:tcBorders>
             <w:shd w:val="clear" w:color="auto" w:fill="auto"/>
             <w:noWrap/>
-            <w:vAlign w:val="center"/>
-          </w:tcPr>
-          <w:p>
-            <w:pPr>
-              <w:jc w:val="center"/>
-              <w:rPr>
-                <w:rFonts w:ascii="Calibri" w:hAnsi="Calibri" w:cs="Calibri"/>
-                <w:sz w:val="22"/>
-                <w:szCs w:val="22"/>
-              </w:rPr>
-            </w:pPr>
-            <w:r>
-              <w:rPr>
-                <w:rFonts w:ascii="Calibri" w:hAnsi="Calibri" w:cs="Calibri"/>
-                <w:sz w:val="22"/>
-                <w:szCs w:val="22"/>
-              </w:rPr>
-              <w:t>433</w:t>
-            </w:r>
-          </w:p>
-        </w:tc>
-        <w:tc>
-          <w:tcPr>
-            <w:tcW w:w="1053" w:type="dxa"/>
+          </w:tcPr>
+          <w:p>
+            <w:pPr>
+              <w:spacing w:before="30"/>
+              <w:jc w:val="center"/>
+              <w:rPr>
+                <w:rFonts w:ascii="Calibri" w:hAnsi="Calibri" w:cs="Calibri"/>
+                <w:sz w:val="22"/>
+                <w:szCs w:val="22"/>
+                <w:lang w:val="en-CA" w:eastAsia="en-CA"/>
+              </w:rPr>
+            </w:pPr>
+            <w:r>
+              <w:rPr>
+                <w:rFonts w:ascii="Calibri" w:hAnsi="Calibri" w:cs="Calibri"/>
+                <w:sz w:val="22"/>
+                <w:szCs w:val="22"/>
+                <w:lang w:val="en-CA" w:eastAsia="en-CA"/>
+              </w:rPr>
+              <w:t xml:space="preserve">609</w:t>
+            </w:r>
+          </w:p>
+        </w:tc>
+        <w:tc>
+          <w:tcPr>
+            <w:tcW w:w="1077" w:type="dxa"/>
             <w:tcBorders>
               <w:top w:val="nil"/>
               <w:left w:val="nil"/>
@@ -5352,30 +5822,32 @@
             </w:tcBorders>
             <w:shd w:val="clear" w:color="auto" w:fill="auto"/>
             <w:noWrap/>
-            <w:vAlign w:val="center"/>
-          </w:tcPr>
-          <w:p>
-            <w:pPr>
-              <w:jc w:val="center"/>
-              <w:rPr>
-                <w:rFonts w:ascii="Calibri" w:hAnsi="Calibri" w:cs="Calibri"/>
-                <w:sz w:val="22"/>
-                <w:szCs w:val="22"/>
-              </w:rPr>
-            </w:pPr>
-            <w:r>
-              <w:rPr>
-                <w:rFonts w:ascii="Calibri" w:hAnsi="Calibri" w:cs="Calibri"/>
-                <w:sz w:val="22"/>
-                <w:szCs w:val="22"/>
-              </w:rPr>
-              <w:t>118.353</w:t>
-            </w:r>
-          </w:p>
-        </w:tc>
-        <w:tc>
-          <w:tcPr>
-            <w:tcW w:w="663" w:type="dxa"/>
+          </w:tcPr>
+          <w:p>
+            <w:pPr>
+              <w:spacing w:before="30"/>
+              <w:jc w:val="center"/>
+              <w:rPr>
+                <w:rFonts w:ascii="Calibri" w:hAnsi="Calibri" w:cs="Calibri"/>
+                <w:sz w:val="22"/>
+                <w:szCs w:val="22"/>
+                <w:lang w:val="en-CA" w:eastAsia="en-CA"/>
+              </w:rPr>
+            </w:pPr>
+            <w:r>
+              <w:rPr>
+                <w:rFonts w:ascii="Calibri" w:hAnsi="Calibri" w:cs="Calibri"/>
+                <w:sz w:val="22"/>
+                <w:szCs w:val="22"/>
+                <w:lang w:val="en-CA" w:eastAsia="en-CA"/>
+              </w:rPr>
+              <w:t xml:space="preserve">231.616</w:t>
+            </w:r>
+          </w:p>
+        </w:tc>
+        <w:tc>
+          <w:tcPr>
+            <w:tcW w:w="737" w:type="dxa"/>
             <w:tcBorders>
               <w:top w:val="nil"/>
               <w:left w:val="nil"/>
@@ -5401,14 +5873,15 @@
                 <w:rFonts w:ascii="Calibri" w:hAnsi="Calibri" w:cs="Calibri"/>
                 <w:sz w:val="22"/>
                 <w:szCs w:val="22"/>
-              </w:rPr>
-              <w:t>382</w:t>
-            </w:r>
-          </w:p>
-        </w:tc>
-        <w:tc>
-          <w:tcPr>
-            <w:tcW w:w="1053" w:type="dxa"/>
+                <w:lang w:val="en-CA" w:eastAsia="en-CA"/>
+              </w:rPr>
+              <w:t xml:space="preserve">960</w:t>
+            </w:r>
+          </w:p>
+        </w:tc>
+        <w:tc>
+          <w:tcPr>
+            <w:tcW w:w="1077" w:type="dxa"/>
             <w:tcBorders>
               <w:top w:val="nil"/>
               <w:left w:val="nil"/>
@@ -5434,14 +5907,15 @@
                 <w:rFonts w:ascii="Calibri" w:hAnsi="Calibri" w:cs="Calibri"/>
                 <w:sz w:val="22"/>
                 <w:szCs w:val="22"/>
-              </w:rPr>
-              <w:t>106.388</w:t>
-            </w:r>
-          </w:p>
-        </w:tc>
-        <w:tc>
-          <w:tcPr>
-            <w:tcW w:w="1475" w:type="dxa"/>
+                <w:lang w:val="en-CA" w:eastAsia="en-CA"/>
+              </w:rPr>
+              <w:t xml:space="preserve">547.995</w:t>
+            </w:r>
+          </w:p>
+        </w:tc>
+        <w:tc>
+          <w:tcPr>
+            <w:tcW w:w="1463" w:type="dxa"/>
             <w:tcBorders>
               <w:top w:val="single" w:sz="4" w:space="0" w:color="auto"/>
               <w:left w:val="single" w:sz="4" w:space="0" w:color="auto"/>
@@ -5466,14 +5940,22 @@
                 <w:rFonts w:ascii="Calibri" w:hAnsi="Calibri" w:cs="Calibri"/>
                 <w:sz w:val="22"/>
                 <w:szCs w:val="22"/>
-              </w:rPr>
-              <w:t>13.4%</w:t>
-            </w:r>
-          </w:p>
-        </w:tc>
-        <w:tc>
-          <w:tcPr>
-            <w:tcW w:w="1749" w:type="dxa"/>
+                <w:lang w:val="en-CA" w:eastAsia="en-CA"/>
+              </w:rPr>
+              <w:t xml:space="preserve">
+                <w:r>
+                  <w:rPr>
+                    <w:color w:val="FF0000"/>
+                  </w:rPr>
+                  <w:t>-36.6%</w:t>
+                </w:r>
+              </w:t>
+            </w:r>
+          </w:p>
+        </w:tc>
+        <w:tc>
+          <w:tcPr>
+            <w:tcW w:w="1471" w:type="dxa"/>
             <w:tcBorders>
               <w:top w:val="single" w:sz="4" w:space="0" w:color="auto"/>
               <w:left w:val="single" w:sz="4" w:space="0" w:color="auto"/>
@@ -5498,8 +5980,16 @@
                 <w:rFonts w:ascii="Calibri" w:hAnsi="Calibri" w:cs="Calibri"/>
                 <w:sz w:val="22"/>
                 <w:szCs w:val="22"/>
-              </w:rPr>
-              <w:t>11.2%</w:t>
+                <w:lang w:val="en-CA" w:eastAsia="en-CA"/>
+              </w:rPr>
+              <w:t xml:space="preserve">
+                <w:r>
+                  <w:rPr>
+                    <w:color w:val="FF0000"/>
+                  </w:rPr>
+                  <w:t>-57.7%</w:t>
+                </w:r>
+              </w:t>
             </w:r>
           </w:p>
         </w:tc>
@@ -5510,15 +6000,13 @@
         </w:trPr>
         <w:tc>
           <w:tcPr>
-            <w:tcW w:w="1707" w:type="dxa"/>
-            <w:vMerge w:val="restart"/>
-            <w:shd w:val="clear" w:color="auto" w:fill="auto"/>
+            <w:tcW w:w="1697" w:type="dxa"/>
+            <w:vMerge/>
             <w:vAlign w:val="center"/>
             <w:hideMark/>
           </w:tcPr>
           <w:p>
             <w:pPr>
-              <w:jc w:val="center"/>
               <w:rPr>
                 <w:rFonts w:ascii="Calibri" w:hAnsi="Calibri" w:cs="Calibri"/>
                 <w:b/>
@@ -5527,21 +6015,11 @@
                 <w:szCs w:val="22"/>
               </w:rPr>
             </w:pPr>
-            <w:r>
-              <w:rPr>
-                <w:rFonts w:ascii="Calibri" w:hAnsi="Calibri" w:cs="Calibri"/>
-                <w:b/>
-                <w:bCs/>
-                <w:sz w:val="22"/>
-                <w:szCs w:val="22"/>
-              </w:rPr>
-              <w:t>By Credential</w:t>
-            </w:r>
-          </w:p>
-        </w:tc>
-        <w:tc>
-          <w:tcPr>
-            <w:tcW w:w="3313" w:type="dxa"/>
+          </w:p>
+        </w:tc>
+        <w:tc>
+          <w:tcPr>
+            <w:tcW w:w="3114" w:type="dxa"/>
             <w:shd w:val="clear" w:color="auto" w:fill="auto"/>
             <w:noWrap/>
             <w:vAlign w:val="center"/>
@@ -5561,13 +6039,13 @@
                 <w:sz w:val="22"/>
                 <w:szCs w:val="22"/>
               </w:rPr>
-              <w:t>Certificate</w:t>
-            </w:r>
-          </w:p>
-        </w:tc>
-        <w:tc>
-          <w:tcPr>
-            <w:tcW w:w="663" w:type="dxa"/>
+              <w:t>Non-Credential</w:t>
+            </w:r>
+          </w:p>
+        </w:tc>
+        <w:tc>
+          <w:tcPr>
+            <w:tcW w:w="737" w:type="dxa"/>
             <w:tcBorders>
               <w:top w:val="nil"/>
               <w:left w:val="single" w:sz="8" w:space="0" w:color="auto"/>
@@ -5576,30 +6054,32 @@
             </w:tcBorders>
             <w:shd w:val="clear" w:color="auto" w:fill="auto"/>
             <w:noWrap/>
-            <w:vAlign w:val="center"/>
-          </w:tcPr>
-          <w:p>
-            <w:pPr>
-              <w:jc w:val="center"/>
-              <w:rPr>
-                <w:rFonts w:ascii="Calibri" w:hAnsi="Calibri" w:cs="Calibri"/>
-                <w:sz w:val="22"/>
-                <w:szCs w:val="22"/>
-              </w:rPr>
-            </w:pPr>
-            <w:r>
-              <w:rPr>
-                <w:rFonts w:ascii="Calibri" w:hAnsi="Calibri" w:cs="Calibri"/>
-                <w:sz w:val="22"/>
-                <w:szCs w:val="22"/>
-              </w:rPr>
-              <w:t>925</w:t>
-            </w:r>
-          </w:p>
-        </w:tc>
-        <w:tc>
-          <w:tcPr>
-            <w:tcW w:w="1053" w:type="dxa"/>
+          </w:tcPr>
+          <w:p>
+            <w:pPr>
+              <w:spacing w:before="30"/>
+              <w:jc w:val="center"/>
+              <w:rPr>
+                <w:rFonts w:ascii="Calibri" w:hAnsi="Calibri" w:cs="Calibri"/>
+                <w:sz w:val="22"/>
+                <w:szCs w:val="22"/>
+                <w:lang w:val="en-CA" w:eastAsia="en-CA"/>
+              </w:rPr>
+            </w:pPr>
+            <w:r>
+              <w:rPr>
+                <w:rFonts w:ascii="Calibri" w:hAnsi="Calibri" w:cs="Calibri"/>
+                <w:sz w:val="22"/>
+                <w:szCs w:val="22"/>
+                <w:lang w:val="en-CA" w:eastAsia="en-CA"/>
+              </w:rPr>
+              <w:t xml:space="preserve">149</w:t>
+            </w:r>
+          </w:p>
+        </w:tc>
+        <w:tc>
+          <w:tcPr>
+            <w:tcW w:w="1077" w:type="dxa"/>
             <w:tcBorders>
               <w:top w:val="nil"/>
               <w:left w:val="nil"/>
@@ -5608,30 +6088,32 @@
             </w:tcBorders>
             <w:shd w:val="clear" w:color="auto" w:fill="auto"/>
             <w:noWrap/>
-            <w:vAlign w:val="center"/>
-          </w:tcPr>
-          <w:p>
-            <w:pPr>
-              <w:jc w:val="center"/>
-              <w:rPr>
-                <w:rFonts w:ascii="Calibri" w:hAnsi="Calibri" w:cs="Calibri"/>
-                <w:sz w:val="22"/>
-                <w:szCs w:val="22"/>
-              </w:rPr>
-            </w:pPr>
-            <w:r>
-              <w:rPr>
-                <w:rFonts w:ascii="Calibri" w:hAnsi="Calibri" w:cs="Calibri"/>
-                <w:sz w:val="22"/>
-                <w:szCs w:val="22"/>
-              </w:rPr>
-              <w:t>394.391</w:t>
-            </w:r>
-          </w:p>
-        </w:tc>
-        <w:tc>
-          <w:tcPr>
-            <w:tcW w:w="663" w:type="dxa"/>
+          </w:tcPr>
+          <w:p>
+            <w:pPr>
+              <w:spacing w:before="30"/>
+              <w:jc w:val="center"/>
+              <w:rPr>
+                <w:rFonts w:ascii="Calibri" w:hAnsi="Calibri" w:cs="Calibri"/>
+                <w:sz w:val="22"/>
+                <w:szCs w:val="22"/>
+                <w:lang w:val="en-CA" w:eastAsia="en-CA"/>
+              </w:rPr>
+            </w:pPr>
+            <w:r>
+              <w:rPr>
+                <w:rFonts w:ascii="Calibri" w:hAnsi="Calibri" w:cs="Calibri"/>
+                <w:sz w:val="22"/>
+                <w:szCs w:val="22"/>
+                <w:lang w:val="en-CA" w:eastAsia="en-CA"/>
+              </w:rPr>
+              <w:t xml:space="preserve">45.044</w:t>
+            </w:r>
+          </w:p>
+        </w:tc>
+        <w:tc>
+          <w:tcPr>
+            <w:tcW w:w="737" w:type="dxa"/>
             <w:tcBorders>
               <w:top w:val="nil"/>
               <w:left w:val="nil"/>
@@ -5657,14 +6139,15 @@
                 <w:rFonts w:ascii="Calibri" w:hAnsi="Calibri" w:cs="Calibri"/>
                 <w:sz w:val="22"/>
                 <w:szCs w:val="22"/>
-              </w:rPr>
-              <w:t>820</w:t>
-            </w:r>
-          </w:p>
-        </w:tc>
-        <w:tc>
-          <w:tcPr>
-            <w:tcW w:w="1053" w:type="dxa"/>
+                <w:lang w:val="en-CA" w:eastAsia="en-CA"/>
+              </w:rPr>
+              <w:t xml:space="preserve">175</w:t>
+            </w:r>
+          </w:p>
+        </w:tc>
+        <w:tc>
+          <w:tcPr>
+            <w:tcW w:w="1077" w:type="dxa"/>
             <w:tcBorders>
               <w:top w:val="nil"/>
               <w:left w:val="nil"/>
@@ -5690,14 +6173,15 @@
                 <w:rFonts w:ascii="Calibri" w:hAnsi="Calibri" w:cs="Calibri"/>
                 <w:sz w:val="22"/>
                 <w:szCs w:val="22"/>
-              </w:rPr>
-              <w:t>351.228</w:t>
-            </w:r>
-          </w:p>
-        </w:tc>
-        <w:tc>
-          <w:tcPr>
-            <w:tcW w:w="1475" w:type="dxa"/>
+                <w:lang w:val="en-CA" w:eastAsia="en-CA"/>
+              </w:rPr>
+              <w:t xml:space="preserve">126.610</w:t>
+            </w:r>
+          </w:p>
+        </w:tc>
+        <w:tc>
+          <w:tcPr>
+            <w:tcW w:w="1463" w:type="dxa"/>
             <w:tcBorders>
               <w:top w:val="single" w:sz="4" w:space="0" w:color="auto"/>
               <w:left w:val="single" w:sz="4" w:space="0" w:color="auto"/>
@@ -5722,14 +6206,22 @@
                 <w:rFonts w:ascii="Calibri" w:hAnsi="Calibri" w:cs="Calibri"/>
                 <w:sz w:val="22"/>
                 <w:szCs w:val="22"/>
-              </w:rPr>
-              <w:t>12.8%</w:t>
-            </w:r>
-          </w:p>
-        </w:tc>
-        <w:tc>
-          <w:tcPr>
-            <w:tcW w:w="1749" w:type="dxa"/>
+                <w:lang w:val="en-CA" w:eastAsia="en-CA"/>
+              </w:rPr>
+              <w:t xml:space="preserve">
+                <w:r>
+                  <w:rPr>
+                    <w:color w:val="FF0000"/>
+                  </w:rPr>
+                  <w:t>-14.9%</w:t>
+                </w:r>
+              </w:t>
+            </w:r>
+          </w:p>
+        </w:tc>
+        <w:tc>
+          <w:tcPr>
+            <w:tcW w:w="1471" w:type="dxa"/>
             <w:tcBorders>
               <w:top w:val="single" w:sz="4" w:space="0" w:color="auto"/>
               <w:left w:val="single" w:sz="4" w:space="0" w:color="auto"/>
@@ -5754,8 +6246,16 @@
                 <w:rFonts w:ascii="Calibri" w:hAnsi="Calibri" w:cs="Calibri"/>
                 <w:sz w:val="22"/>
                 <w:szCs w:val="22"/>
-              </w:rPr>
-              <w:t>12.3%</w:t>
+                <w:lang w:val="en-CA" w:eastAsia="en-CA"/>
+              </w:rPr>
+              <w:t xml:space="preserve">
+                <w:r>
+                  <w:rPr>
+                    <w:color w:val="FF0000"/>
+                  </w:rPr>
+                  <w:t>-64.4%</w:t>
+                </w:r>
+              </w:t>
             </w:r>
           </w:p>
         </w:tc>
@@ -5766,13 +6266,16 @@
         </w:trPr>
         <w:tc>
           <w:tcPr>
-            <w:tcW w:w="1707" w:type="dxa"/>
-            <w:vMerge/>
+            <w:tcW w:w="1697" w:type="dxa"/>
+            <w:vMerge w:val="restart"/>
+            <w:shd w:val="clear" w:color="auto" w:fill="auto"/>
+            <w:noWrap/>
             <w:vAlign w:val="center"/>
             <w:hideMark/>
           </w:tcPr>
           <w:p>
             <w:pPr>
+              <w:jc w:val="center"/>
               <w:rPr>
                 <w:rFonts w:ascii="Calibri" w:hAnsi="Calibri" w:cs="Calibri"/>
                 <w:b/>
@@ -5781,11 +6284,21 @@
                 <w:szCs w:val="22"/>
               </w:rPr>
             </w:pPr>
-          </w:p>
-        </w:tc>
-        <w:tc>
-          <w:tcPr>
-            <w:tcW w:w="3313" w:type="dxa"/>
+            <w:r>
+              <w:rPr>
+                <w:rFonts w:ascii="Calibri" w:hAnsi="Calibri" w:cs="Calibri"/>
+                <w:b/>
+                <w:bCs/>
+                <w:sz w:val="22"/>
+                <w:szCs w:val="22"/>
+              </w:rPr>
+              <w:t>By Term</w:t>
+            </w:r>
+          </w:p>
+        </w:tc>
+        <w:tc>
+          <w:tcPr>
+            <w:tcW w:w="3114" w:type="dxa"/>
             <w:shd w:val="clear" w:color="auto" w:fill="auto"/>
             <w:noWrap/>
             <w:vAlign w:val="center"/>
@@ -5805,13 +6318,13 @@
                 <w:sz w:val="22"/>
                 <w:szCs w:val="22"/>
               </w:rPr>
-              <w:t>Diploma</w:t>
-            </w:r>
-          </w:p>
-        </w:tc>
-        <w:tc>
-          <w:tcPr>
-            <w:tcW w:w="663" w:type="dxa"/>
+              <w:t>Fall</w:t>
+            </w:r>
+          </w:p>
+        </w:tc>
+        <w:tc>
+          <w:tcPr>
+            <w:tcW w:w="737" w:type="dxa"/>
             <w:tcBorders>
               <w:top w:val="nil"/>
               <w:left w:val="single" w:sz="8" w:space="0" w:color="auto"/>
@@ -5820,30 +6333,32 @@
             </w:tcBorders>
             <w:shd w:val="clear" w:color="auto" w:fill="auto"/>
             <w:noWrap/>
-            <w:vAlign w:val="center"/>
-          </w:tcPr>
-          <w:p>
-            <w:pPr>
-              <w:jc w:val="center"/>
-              <w:rPr>
-                <w:rFonts w:ascii="Calibri" w:hAnsi="Calibri" w:cs="Calibri"/>
-                <w:sz w:val="22"/>
-                <w:szCs w:val="22"/>
-              </w:rPr>
-            </w:pPr>
-            <w:r>
-              <w:rPr>
-                <w:rFonts w:ascii="Calibri" w:hAnsi="Calibri" w:cs="Calibri"/>
-                <w:sz w:val="22"/>
-                <w:szCs w:val="22"/>
-              </w:rPr>
-              <w:t>1667</w:t>
-            </w:r>
-          </w:p>
-        </w:tc>
-        <w:tc>
-          <w:tcPr>
-            <w:tcW w:w="1053" w:type="dxa"/>
+          </w:tcPr>
+          <w:p>
+            <w:pPr>
+              <w:spacing w:before="30"/>
+              <w:jc w:val="center"/>
+              <w:rPr>
+                <w:rFonts w:ascii="Calibri" w:hAnsi="Calibri" w:cs="Calibri"/>
+                <w:sz w:val="22"/>
+                <w:szCs w:val="22"/>
+                <w:lang w:val="en-CA" w:eastAsia="en-CA"/>
+              </w:rPr>
+            </w:pPr>
+            <w:r>
+              <w:rPr>
+                <w:rFonts w:ascii="Calibri" w:hAnsi="Calibri" w:cs="Calibri"/>
+                <w:sz w:val="22"/>
+                <w:szCs w:val="22"/>
+                <w:lang w:val="en-CA" w:eastAsia="en-CA"/>
+              </w:rPr>
+              <w:t xml:space="preserve">355</w:t>
+            </w:r>
+          </w:p>
+        </w:tc>
+        <w:tc>
+          <w:tcPr>
+            <w:tcW w:w="1077" w:type="dxa"/>
             <w:tcBorders>
               <w:top w:val="nil"/>
               <w:left w:val="nil"/>
@@ -5852,30 +6367,32 @@
             </w:tcBorders>
             <w:shd w:val="clear" w:color="auto" w:fill="auto"/>
             <w:noWrap/>
-            <w:vAlign w:val="center"/>
-          </w:tcPr>
-          <w:p>
-            <w:pPr>
-              <w:jc w:val="center"/>
-              <w:rPr>
-                <w:rFonts w:ascii="Calibri" w:hAnsi="Calibri" w:cs="Calibri"/>
-                <w:sz w:val="22"/>
-                <w:szCs w:val="22"/>
-              </w:rPr>
-            </w:pPr>
-            <w:r>
-              <w:rPr>
-                <w:rFonts w:ascii="Calibri" w:hAnsi="Calibri" w:cs="Calibri"/>
-                <w:sz w:val="22"/>
-                <w:szCs w:val="22"/>
-              </w:rPr>
-              <w:t>1227.763</w:t>
-            </w:r>
-          </w:p>
-        </w:tc>
-        <w:tc>
-          <w:tcPr>
-            <w:tcW w:w="663" w:type="dxa"/>
+          </w:tcPr>
+          <w:p>
+            <w:pPr>
+              <w:spacing w:before="30"/>
+              <w:jc w:val="center"/>
+              <w:rPr>
+                <w:rFonts w:ascii="Calibri" w:hAnsi="Calibri" w:cs="Calibri"/>
+                <w:sz w:val="22"/>
+                <w:szCs w:val="22"/>
+                <w:lang w:val="en-CA" w:eastAsia="en-CA"/>
+              </w:rPr>
+            </w:pPr>
+            <w:r>
+              <w:rPr>
+                <w:rFonts w:ascii="Calibri" w:hAnsi="Calibri" w:cs="Calibri"/>
+                <w:sz w:val="22"/>
+                <w:szCs w:val="22"/>
+                <w:lang w:val="en-CA" w:eastAsia="en-CA"/>
+              </w:rPr>
+              <w:t xml:space="preserve">121.993</w:t>
+            </w:r>
+          </w:p>
+        </w:tc>
+        <w:tc>
+          <w:tcPr>
+            <w:tcW w:w="737" w:type="dxa"/>
             <w:tcBorders>
               <w:top w:val="nil"/>
               <w:left w:val="nil"/>
@@ -5901,14 +6418,15 @@
                 <w:rFonts w:ascii="Calibri" w:hAnsi="Calibri" w:cs="Calibri"/>
                 <w:sz w:val="22"/>
                 <w:szCs w:val="22"/>
-              </w:rPr>
-              <w:t>1060</w:t>
-            </w:r>
-          </w:p>
-        </w:tc>
-        <w:tc>
-          <w:tcPr>
-            <w:tcW w:w="1053" w:type="dxa"/>
+                <w:lang w:val="en-CA" w:eastAsia="en-CA"/>
+              </w:rPr>
+              <w:t xml:space="preserve">1160</w:t>
+            </w:r>
+          </w:p>
+        </w:tc>
+        <w:tc>
+          <w:tcPr>
+            <w:tcW w:w="1077" w:type="dxa"/>
             <w:tcBorders>
               <w:top w:val="nil"/>
               <w:left w:val="nil"/>
@@ -5934,14 +6452,15 @@
                 <w:rFonts w:ascii="Calibri" w:hAnsi="Calibri" w:cs="Calibri"/>
                 <w:sz w:val="22"/>
                 <w:szCs w:val="22"/>
-              </w:rPr>
-              <w:t>663.878</w:t>
-            </w:r>
-          </w:p>
-        </w:tc>
-        <w:tc>
-          <w:tcPr>
-            <w:tcW w:w="1475" w:type="dxa"/>
+                <w:lang w:val="en-CA" w:eastAsia="en-CA"/>
+              </w:rPr>
+              <w:t xml:space="preserve">502.633</w:t>
+            </w:r>
+          </w:p>
+        </w:tc>
+        <w:tc>
+          <w:tcPr>
+            <w:tcW w:w="1463" w:type="dxa"/>
             <w:tcBorders>
               <w:top w:val="single" w:sz="4" w:space="0" w:color="auto"/>
               <w:left w:val="single" w:sz="4" w:space="0" w:color="auto"/>
@@ -5966,14 +6485,22 @@
                 <w:rFonts w:ascii="Calibri" w:hAnsi="Calibri" w:cs="Calibri"/>
                 <w:sz w:val="22"/>
                 <w:szCs w:val="22"/>
-              </w:rPr>
-              <w:t>57.3%</w:t>
-            </w:r>
-          </w:p>
-        </w:tc>
-        <w:tc>
-          <w:tcPr>
-            <w:tcW w:w="1749" w:type="dxa"/>
+                <w:lang w:val="en-CA" w:eastAsia="en-CA"/>
+              </w:rPr>
+              <w:t xml:space="preserve">
+                <w:r>
+                  <w:rPr>
+                    <w:color w:val="FF0000"/>
+                  </w:rPr>
+                  <w:t>-69.4%</w:t>
+                </w:r>
+              </w:t>
+            </w:r>
+          </w:p>
+        </w:tc>
+        <w:tc>
+          <w:tcPr>
+            <w:tcW w:w="1471" w:type="dxa"/>
             <w:tcBorders>
               <w:top w:val="single" w:sz="4" w:space="0" w:color="auto"/>
               <w:left w:val="single" w:sz="4" w:space="0" w:color="auto"/>
@@ -5998,8 +6525,16 @@
                 <w:rFonts w:ascii="Calibri" w:hAnsi="Calibri" w:cs="Calibri"/>
                 <w:sz w:val="22"/>
                 <w:szCs w:val="22"/>
-              </w:rPr>
-              <w:t>84.9%</w:t>
+                <w:lang w:val="en-CA" w:eastAsia="en-CA"/>
+              </w:rPr>
+              <w:t xml:space="preserve">
+                <w:r>
+                  <w:rPr>
+                    <w:color w:val="FF0000"/>
+                  </w:rPr>
+                  <w:t>-75.7%</w:t>
+                </w:r>
+              </w:t>
             </w:r>
           </w:p>
         </w:tc>
@@ -6010,7 +6545,7 @@
         </w:trPr>
         <w:tc>
           <w:tcPr>
-            <w:tcW w:w="1707" w:type="dxa"/>
+            <w:tcW w:w="1697" w:type="dxa"/>
             <w:vMerge/>
             <w:vAlign w:val="center"/>
             <w:hideMark/>
@@ -6029,7 +6564,7 @@
         </w:tc>
         <w:tc>
           <w:tcPr>
-            <w:tcW w:w="3313" w:type="dxa"/>
+            <w:tcW w:w="3114" w:type="dxa"/>
             <w:shd w:val="clear" w:color="auto" w:fill="auto"/>
             <w:noWrap/>
             <w:vAlign w:val="center"/>
@@ -6049,13 +6584,13 @@
                 <w:sz w:val="22"/>
                 <w:szCs w:val="22"/>
               </w:rPr>
-              <w:t>Non-Credential</w:t>
-            </w:r>
-          </w:p>
-        </w:tc>
-        <w:tc>
-          <w:tcPr>
-            <w:tcW w:w="663" w:type="dxa"/>
+              <w:t>Winter</w:t>
+            </w:r>
+          </w:p>
+        </w:tc>
+        <w:tc>
+          <w:tcPr>
+            <w:tcW w:w="737" w:type="dxa"/>
             <w:tcBorders>
               <w:top w:val="nil"/>
               <w:left w:val="single" w:sz="8" w:space="0" w:color="auto"/>
@@ -6064,30 +6599,32 @@
             </w:tcBorders>
             <w:shd w:val="clear" w:color="auto" w:fill="auto"/>
             <w:noWrap/>
-            <w:vAlign w:val="center"/>
-          </w:tcPr>
-          <w:p>
-            <w:pPr>
-              <w:jc w:val="center"/>
-              <w:rPr>
-                <w:rFonts w:ascii="Calibri" w:hAnsi="Calibri" w:cs="Calibri"/>
-                <w:sz w:val="22"/>
-                <w:szCs w:val="22"/>
-              </w:rPr>
-            </w:pPr>
-            <w:r>
-              <w:rPr>
-                <w:rFonts w:ascii="Calibri" w:hAnsi="Calibri" w:cs="Calibri"/>
-                <w:sz w:val="22"/>
-                <w:szCs w:val="22"/>
-              </w:rPr>
-              <w:t>675</w:t>
-            </w:r>
-          </w:p>
-        </w:tc>
-        <w:tc>
-          <w:tcPr>
-            <w:tcW w:w="1053" w:type="dxa"/>
+          </w:tcPr>
+          <w:p>
+            <w:pPr>
+              <w:spacing w:before="30"/>
+              <w:jc w:val="center"/>
+              <w:rPr>
+                <w:rFonts w:ascii="Calibri" w:hAnsi="Calibri" w:cs="Calibri"/>
+                <w:sz w:val="22"/>
+                <w:szCs w:val="22"/>
+                <w:lang w:val="en-CA" w:eastAsia="en-CA"/>
+              </w:rPr>
+            </w:pPr>
+            <w:r>
+              <w:rPr>
+                <w:rFonts w:ascii="Calibri" w:hAnsi="Calibri" w:cs="Calibri"/>
+                <w:sz w:val="22"/>
+                <w:szCs w:val="22"/>
+                <w:lang w:val="en-CA" w:eastAsia="en-CA"/>
+              </w:rPr>
+              <w:t xml:space="preserve">88</w:t>
+            </w:r>
+          </w:p>
+        </w:tc>
+        <w:tc>
+          <w:tcPr>
+            <w:tcW w:w="1077" w:type="dxa"/>
             <w:tcBorders>
               <w:top w:val="nil"/>
               <w:left w:val="nil"/>
@@ -6096,30 +6633,32 @@
             </w:tcBorders>
             <w:shd w:val="clear" w:color="auto" w:fill="auto"/>
             <w:noWrap/>
-            <w:vAlign w:val="center"/>
-          </w:tcPr>
-          <w:p>
-            <w:pPr>
-              <w:jc w:val="center"/>
-              <w:rPr>
-                <w:rFonts w:ascii="Calibri" w:hAnsi="Calibri" w:cs="Calibri"/>
-                <w:sz w:val="22"/>
-                <w:szCs w:val="22"/>
-              </w:rPr>
-            </w:pPr>
-            <w:r>
-              <w:rPr>
-                <w:rFonts w:ascii="Calibri" w:hAnsi="Calibri" w:cs="Calibri"/>
-                <w:sz w:val="22"/>
-                <w:szCs w:val="22"/>
-              </w:rPr>
-              <w:t>386.921</w:t>
-            </w:r>
-          </w:p>
-        </w:tc>
-        <w:tc>
-          <w:tcPr>
-            <w:tcW w:w="663" w:type="dxa"/>
+          </w:tcPr>
+          <w:p>
+            <w:pPr>
+              <w:spacing w:before="30"/>
+              <w:jc w:val="center"/>
+              <w:rPr>
+                <w:rFonts w:ascii="Calibri" w:hAnsi="Calibri" w:cs="Calibri"/>
+                <w:sz w:val="22"/>
+                <w:szCs w:val="22"/>
+                <w:lang w:val="en-CA" w:eastAsia="en-CA"/>
+              </w:rPr>
+            </w:pPr>
+            <w:r>
+              <w:rPr>
+                <w:rFonts w:ascii="Calibri" w:hAnsi="Calibri" w:cs="Calibri"/>
+                <w:sz w:val="22"/>
+                <w:szCs w:val="22"/>
+                <w:lang w:val="en-CA" w:eastAsia="en-CA"/>
+              </w:rPr>
+              <w:t xml:space="preserve">25.738</w:t>
+            </w:r>
+          </w:p>
+        </w:tc>
+        <w:tc>
+          <w:tcPr>
+            <w:tcW w:w="737" w:type="dxa"/>
             <w:tcBorders>
               <w:top w:val="nil"/>
               <w:left w:val="nil"/>
@@ -6145,14 +6684,15 @@
                 <w:rFonts w:ascii="Calibri" w:hAnsi="Calibri" w:cs="Calibri"/>
                 <w:sz w:val="22"/>
                 <w:szCs w:val="22"/>
-              </w:rPr>
-              <w:t>665</w:t>
-            </w:r>
-          </w:p>
-        </w:tc>
-        <w:tc>
-          <w:tcPr>
-            <w:tcW w:w="1053" w:type="dxa"/>
+                <w:lang w:val="en-CA" w:eastAsia="en-CA"/>
+              </w:rPr>
+              <w:t xml:space="preserve">333</w:t>
+            </w:r>
+          </w:p>
+        </w:tc>
+        <w:tc>
+          <w:tcPr>
+            <w:tcW w:w="1077" w:type="dxa"/>
             <w:tcBorders>
               <w:top w:val="nil"/>
               <w:left w:val="nil"/>
@@ -6178,14 +6718,15 @@
                 <w:rFonts w:ascii="Calibri" w:hAnsi="Calibri" w:cs="Calibri"/>
                 <w:sz w:val="22"/>
                 <w:szCs w:val="22"/>
-              </w:rPr>
-              <w:t>374.871</w:t>
-            </w:r>
-          </w:p>
-        </w:tc>
-        <w:tc>
-          <w:tcPr>
-            <w:tcW w:w="1475" w:type="dxa"/>
+                <w:lang w:val="en-CA" w:eastAsia="en-CA"/>
+              </w:rPr>
+              <w:t xml:space="preserve">133.407</w:t>
+            </w:r>
+          </w:p>
+        </w:tc>
+        <w:tc>
+          <w:tcPr>
+            <w:tcW w:w="1463" w:type="dxa"/>
             <w:tcBorders>
               <w:top w:val="single" w:sz="4" w:space="0" w:color="auto"/>
               <w:left w:val="single" w:sz="4" w:space="0" w:color="auto"/>
@@ -6210,14 +6751,22 @@
                 <w:rFonts w:ascii="Calibri" w:hAnsi="Calibri" w:cs="Calibri"/>
                 <w:sz w:val="22"/>
                 <w:szCs w:val="22"/>
-              </w:rPr>
-              <w:t>1.5%</w:t>
-            </w:r>
-          </w:p>
-        </w:tc>
-        <w:tc>
-          <w:tcPr>
-            <w:tcW w:w="1749" w:type="dxa"/>
+                <w:lang w:val="en-CA" w:eastAsia="en-CA"/>
+              </w:rPr>
+              <w:t xml:space="preserve">
+                <w:r>
+                  <w:rPr>
+                    <w:color w:val="FF0000"/>
+                  </w:rPr>
+                  <w:t>-73.6%</w:t>
+                </w:r>
+              </w:t>
+            </w:r>
+          </w:p>
+        </w:tc>
+        <w:tc>
+          <w:tcPr>
+            <w:tcW w:w="1471" w:type="dxa"/>
             <w:tcBorders>
               <w:top w:val="single" w:sz="4" w:space="0" w:color="auto"/>
               <w:left w:val="single" w:sz="4" w:space="0" w:color="auto"/>
@@ -6242,510 +6791,16 @@
                 <w:rFonts w:ascii="Calibri" w:hAnsi="Calibri" w:cs="Calibri"/>
                 <w:sz w:val="22"/>
                 <w:szCs w:val="22"/>
-              </w:rPr>
-              <w:t>3.2%</w:t>
-            </w:r>
-          </w:p>
-        </w:tc>
-      </w:tr>
-      <w:tr>
-        <w:trPr>
-          <w:trHeight w:val="315"/>
-        </w:trPr>
-        <w:tc>
-          <w:tcPr>
-            <w:tcW w:w="1707" w:type="dxa"/>
-            <w:vMerge w:val="restart"/>
-            <w:shd w:val="clear" w:color="auto" w:fill="auto"/>
-            <w:noWrap/>
-            <w:vAlign w:val="center"/>
-            <w:hideMark/>
-          </w:tcPr>
-          <w:p>
-            <w:pPr>
-              <w:jc w:val="center"/>
-              <w:rPr>
-                <w:rFonts w:ascii="Calibri" w:hAnsi="Calibri" w:cs="Calibri"/>
-                <w:b/>
-                <w:bCs/>
-                <w:sz w:val="22"/>
-                <w:szCs w:val="22"/>
-              </w:rPr>
-            </w:pPr>
-            <w:r>
-              <w:rPr>
-                <w:rFonts w:ascii="Calibri" w:hAnsi="Calibri" w:cs="Calibri"/>
-                <w:b/>
-                <w:bCs/>
-                <w:sz w:val="22"/>
-                <w:szCs w:val="22"/>
-              </w:rPr>
-              <w:lastRenderedPageBreak/>
-              <w:t>By Term</w:t>
-            </w:r>
-          </w:p>
-        </w:tc>
-        <w:tc>
-          <w:tcPr>
-            <w:tcW w:w="3313" w:type="dxa"/>
-            <w:shd w:val="clear" w:color="auto" w:fill="auto"/>
-            <w:noWrap/>
-            <w:vAlign w:val="center"/>
-            <w:hideMark/>
-          </w:tcPr>
-          <w:p>
-            <w:pPr>
-              <w:rPr>
-                <w:rFonts w:ascii="Calibri" w:hAnsi="Calibri" w:cs="Calibri"/>
-                <w:sz w:val="22"/>
-                <w:szCs w:val="22"/>
-              </w:rPr>
-            </w:pPr>
-            <w:r>
-              <w:rPr>
-                <w:rFonts w:ascii="Calibri" w:hAnsi="Calibri" w:cs="Calibri"/>
-                <w:sz w:val="22"/>
-                <w:szCs w:val="22"/>
-              </w:rPr>
-              <w:t>Fall</w:t>
-            </w:r>
-          </w:p>
-        </w:tc>
-        <w:tc>
-          <w:tcPr>
-            <w:tcW w:w="663" w:type="dxa"/>
-            <w:tcBorders>
-              <w:top w:val="nil"/>
-              <w:left w:val="single" w:sz="8" w:space="0" w:color="auto"/>
-              <w:bottom w:val="single" w:sz="8" w:space="0" w:color="auto"/>
-              <w:right w:val="single" w:sz="8" w:space="0" w:color="auto"/>
-            </w:tcBorders>
-            <w:shd w:val="clear" w:color="auto" w:fill="auto"/>
-            <w:noWrap/>
-            <w:vAlign w:val="center"/>
-          </w:tcPr>
-          <w:p>
-            <w:pPr>
-              <w:jc w:val="center"/>
-              <w:rPr>
-                <w:rFonts w:ascii="Calibri" w:hAnsi="Calibri" w:cs="Calibri"/>
-                <w:sz w:val="22"/>
-                <w:szCs w:val="22"/>
-              </w:rPr>
-            </w:pPr>
-            <w:r>
-              <w:rPr>
-                <w:rFonts w:ascii="Calibri" w:hAnsi="Calibri" w:cs="Calibri"/>
-                <w:sz w:val="22"/>
-                <w:szCs w:val="22"/>
-              </w:rPr>
-              <w:t>2795</w:t>
-            </w:r>
-          </w:p>
-        </w:tc>
-        <w:tc>
-          <w:tcPr>
-            <w:tcW w:w="1053" w:type="dxa"/>
-            <w:tcBorders>
-              <w:top w:val="nil"/>
-              <w:left w:val="nil"/>
-              <w:bottom w:val="single" w:sz="8" w:space="0" w:color="auto"/>
-              <w:right w:val="single" w:sz="8" w:space="0" w:color="auto"/>
-            </w:tcBorders>
-            <w:shd w:val="clear" w:color="auto" w:fill="auto"/>
-            <w:noWrap/>
-            <w:vAlign w:val="center"/>
-          </w:tcPr>
-          <w:p>
-            <w:pPr>
-              <w:jc w:val="center"/>
-              <w:rPr>
-                <w:rFonts w:ascii="Calibri" w:hAnsi="Calibri" w:cs="Calibri"/>
-                <w:sz w:val="22"/>
-                <w:szCs w:val="22"/>
-              </w:rPr>
-            </w:pPr>
-            <w:r>
-              <w:rPr>
-                <w:rFonts w:ascii="Calibri" w:hAnsi="Calibri" w:cs="Calibri"/>
-                <w:sz w:val="22"/>
-                <w:szCs w:val="22"/>
-              </w:rPr>
-              <w:t>1236.307</w:t>
-            </w:r>
-          </w:p>
-        </w:tc>
-        <w:tc>
-          <w:tcPr>
-            <w:tcW w:w="663" w:type="dxa"/>
-            <w:tcBorders>
-              <w:top w:val="nil"/>
-              <w:left w:val="nil"/>
-              <w:bottom w:val="single" w:sz="4" w:space="0" w:color="auto"/>
-              <w:right w:val="single" w:sz="4" w:space="0" w:color="auto"/>
-            </w:tcBorders>
-            <w:shd w:val="clear" w:color="auto" w:fill="auto"/>
-            <w:noWrap/>
-          </w:tcPr>
-          <w:p>
-            <w:pPr>
-              <w:spacing w:before="30"/>
-              <w:jc w:val="center"/>
-              <w:rPr>
-                <w:rFonts w:ascii="Calibri" w:hAnsi="Calibri" w:cs="Calibri"/>
-                <w:sz w:val="22"/>
-                <w:szCs w:val="22"/>
                 <w:lang w:val="en-CA" w:eastAsia="en-CA"/>
               </w:rPr>
-            </w:pPr>
-            <w:r>
-              <w:rPr>
-                <w:rFonts w:ascii="Calibri" w:hAnsi="Calibri" w:cs="Calibri"/>
-                <w:sz w:val="22"/>
-                <w:szCs w:val="22"/>
-              </w:rPr>
-              <w:t>1971</w:t>
-            </w:r>
-          </w:p>
-        </w:tc>
-        <w:tc>
-          <w:tcPr>
-            <w:tcW w:w="1053" w:type="dxa"/>
-            <w:tcBorders>
-              <w:top w:val="nil"/>
-              <w:left w:val="nil"/>
-              <w:bottom w:val="single" w:sz="4" w:space="0" w:color="auto"/>
-              <w:right w:val="single" w:sz="4" w:space="0" w:color="auto"/>
-            </w:tcBorders>
-            <w:shd w:val="clear" w:color="auto" w:fill="auto"/>
-            <w:noWrap/>
-          </w:tcPr>
-          <w:p>
-            <w:pPr>
-              <w:spacing w:before="30"/>
-              <w:jc w:val="center"/>
-              <w:rPr>
-                <w:rFonts w:ascii="Calibri" w:hAnsi="Calibri" w:cs="Calibri"/>
-                <w:sz w:val="22"/>
-                <w:szCs w:val="22"/>
-                <w:lang w:val="en-CA" w:eastAsia="en-CA"/>
-              </w:rPr>
-            </w:pPr>
-            <w:r>
-              <w:rPr>
-                <w:rFonts w:ascii="Calibri" w:hAnsi="Calibri" w:cs="Calibri"/>
-                <w:sz w:val="22"/>
-                <w:szCs w:val="22"/>
-              </w:rPr>
-              <w:t>799.593</w:t>
-            </w:r>
-          </w:p>
-        </w:tc>
-        <w:tc>
-          <w:tcPr>
-            <w:tcW w:w="1475" w:type="dxa"/>
-            <w:tcBorders>
-              <w:top w:val="single" w:sz="4" w:space="0" w:color="auto"/>
-              <w:left w:val="single" w:sz="4" w:space="0" w:color="auto"/>
-              <w:bottom w:val="single" w:sz="4" w:space="0" w:color="auto"/>
-              <w:right w:val="single" w:sz="4" w:space="0" w:color="auto"/>
-            </w:tcBorders>
-            <w:shd w:val="clear" w:color="auto" w:fill="auto"/>
-            <w:noWrap/>
-          </w:tcPr>
-          <w:p>
-            <w:pPr>
-              <w:spacing w:before="30"/>
-              <w:jc w:val="center"/>
-              <w:rPr>
-                <w:rFonts w:ascii="Calibri" w:hAnsi="Calibri" w:cs="Calibri"/>
-                <w:sz w:val="22"/>
-                <w:szCs w:val="22"/>
-              </w:rPr>
-            </w:pPr>
-            <w:r>
-              <w:rPr>
-                <w:rFonts w:ascii="Calibri" w:hAnsi="Calibri" w:cs="Calibri"/>
-                <w:sz w:val="22"/>
-                <w:szCs w:val="22"/>
-              </w:rPr>
-              <w:t>41.8%</w:t>
-            </w:r>
-          </w:p>
-        </w:tc>
-        <w:tc>
-          <w:tcPr>
-            <w:tcW w:w="1749" w:type="dxa"/>
-            <w:tcBorders>
-              <w:top w:val="single" w:sz="4" w:space="0" w:color="auto"/>
-              <w:left w:val="single" w:sz="4" w:space="0" w:color="auto"/>
-              <w:bottom w:val="single" w:sz="4" w:space="0" w:color="auto"/>
-              <w:right w:val="single" w:sz="4" w:space="0" w:color="auto"/>
-            </w:tcBorders>
-            <w:shd w:val="clear" w:color="auto" w:fill="auto"/>
-            <w:noWrap/>
-          </w:tcPr>
-          <w:p>
-            <w:pPr>
-              <w:spacing w:before="30"/>
-              <w:jc w:val="center"/>
-              <w:rPr>
-                <w:rFonts w:ascii="Calibri" w:hAnsi="Calibri" w:cs="Calibri"/>
-                <w:sz w:val="22"/>
-                <w:szCs w:val="22"/>
-              </w:rPr>
-            </w:pPr>
-            <w:r>
-              <w:rPr>
-                <w:rFonts w:ascii="Calibri" w:hAnsi="Calibri" w:cs="Calibri"/>
-                <w:sz w:val="22"/>
-                <w:szCs w:val="22"/>
-              </w:rPr>
-              <w:t>54.6%</w:t>
-            </w:r>
-          </w:p>
-        </w:tc>
-      </w:tr>
-      <w:tr>
-        <w:trPr>
-          <w:trHeight w:val="315"/>
-        </w:trPr>
-        <w:tc>
-          <w:tcPr>
-            <w:tcW w:w="1707" w:type="dxa"/>
-            <w:vMerge/>
-            <w:vAlign w:val="center"/>
-            <w:hideMark/>
-          </w:tcPr>
-          <w:p>
-            <w:pPr>
-              <w:rPr>
-                <w:rFonts w:ascii="Calibri" w:hAnsi="Calibri" w:cs="Calibri"/>
-                <w:b/>
-                <w:bCs/>
-                <w:sz w:val="22"/>
-                <w:szCs w:val="22"/>
-              </w:rPr>
-            </w:pPr>
-          </w:p>
-        </w:tc>
-        <w:tc>
-          <w:tcPr>
-            <w:tcW w:w="3313" w:type="dxa"/>
-            <w:shd w:val="clear" w:color="auto" w:fill="auto"/>
-            <w:noWrap/>
-            <w:vAlign w:val="center"/>
-            <w:hideMark/>
-          </w:tcPr>
-          <w:p>
-            <w:pPr>
-              <w:rPr>
-                <w:rFonts w:ascii="Calibri" w:hAnsi="Calibri" w:cs="Calibri"/>
-                <w:sz w:val="22"/>
-                <w:szCs w:val="22"/>
-              </w:rPr>
-            </w:pPr>
-            <w:r>
-              <w:rPr>
-                <w:rFonts w:ascii="Calibri" w:hAnsi="Calibri" w:cs="Calibri"/>
-                <w:sz w:val="22"/>
-                <w:szCs w:val="22"/>
-              </w:rPr>
-              <w:t>Winter</w:t>
-            </w:r>
-          </w:p>
-        </w:tc>
-        <w:tc>
-          <w:tcPr>
-            <w:tcW w:w="663" w:type="dxa"/>
-            <w:tcBorders>
-              <w:top w:val="nil"/>
-              <w:left w:val="single" w:sz="8" w:space="0" w:color="auto"/>
-              <w:bottom w:val="single" w:sz="8" w:space="0" w:color="auto"/>
-              <w:right w:val="single" w:sz="8" w:space="0" w:color="auto"/>
-            </w:tcBorders>
-            <w:shd w:val="clear" w:color="auto" w:fill="auto"/>
-            <w:noWrap/>
-            <w:vAlign w:val="center"/>
-          </w:tcPr>
-          <w:p>
-            <w:pPr>
-              <w:jc w:val="center"/>
-              <w:rPr>
-                <w:rFonts w:ascii="Calibri" w:hAnsi="Calibri" w:cs="Calibri"/>
-                <w:sz w:val="22"/>
-                <w:szCs w:val="22"/>
-              </w:rPr>
-            </w:pPr>
-            <w:r>
-              <w:rPr>
-                <w:rFonts w:ascii="Calibri" w:hAnsi="Calibri" w:cs="Calibri"/>
-                <w:sz w:val="22"/>
-                <w:szCs w:val="22"/>
-              </w:rPr>
-              <w:t>1298</w:t>
-            </w:r>
-          </w:p>
-        </w:tc>
-        <w:tc>
-          <w:tcPr>
-            <w:tcW w:w="1053" w:type="dxa"/>
-            <w:tcBorders>
-              <w:top w:val="nil"/>
-              <w:left w:val="nil"/>
-              <w:bottom w:val="single" w:sz="8" w:space="0" w:color="auto"/>
-              <w:right w:val="single" w:sz="8" w:space="0" w:color="auto"/>
-            </w:tcBorders>
-            <w:shd w:val="clear" w:color="auto" w:fill="auto"/>
-            <w:noWrap/>
-            <w:vAlign w:val="center"/>
-          </w:tcPr>
-          <w:p>
-            <w:pPr>
-              <w:jc w:val="center"/>
-              <w:rPr>
-                <w:rFonts w:ascii="Calibri" w:hAnsi="Calibri" w:cs="Calibri"/>
-                <w:sz w:val="22"/>
-                <w:szCs w:val="22"/>
-              </w:rPr>
-            </w:pPr>
-            <w:r>
-              <w:rPr>
-                <w:rFonts w:ascii="Calibri" w:hAnsi="Calibri" w:cs="Calibri"/>
-                <w:sz w:val="22"/>
-                <w:szCs w:val="22"/>
-              </w:rPr>
-              <w:t>549.372</w:t>
-            </w:r>
-          </w:p>
-        </w:tc>
-        <w:tc>
-          <w:tcPr>
-            <w:tcW w:w="663" w:type="dxa"/>
-            <w:tcBorders>
-              <w:top w:val="nil"/>
-              <w:left w:val="nil"/>
-              <w:bottom w:val="single" w:sz="4" w:space="0" w:color="auto"/>
-              <w:right w:val="single" w:sz="4" w:space="0" w:color="auto"/>
-            </w:tcBorders>
-            <w:shd w:val="clear" w:color="auto" w:fill="auto"/>
-            <w:noWrap/>
-          </w:tcPr>
-          <w:p>
-            <w:pPr>
-              <w:spacing w:before="30"/>
-              <w:jc w:val="center"/>
-              <w:rPr>
-                <w:rFonts w:ascii="Calibri" w:hAnsi="Calibri" w:cs="Calibri"/>
-                <w:sz w:val="22"/>
-                <w:szCs w:val="22"/>
-                <w:lang w:val="en-CA" w:eastAsia="en-CA"/>
-              </w:rPr>
-            </w:pPr>
-            <w:r>
-              <w:rPr>
-                <w:rFonts w:ascii="Calibri" w:hAnsi="Calibri" w:cs="Calibri"/>
-                <w:sz w:val="22"/>
-                <w:szCs w:val="22"/>
-              </w:rPr>
-              <w:t>1343</w:t>
-            </w:r>
-          </w:p>
-        </w:tc>
-        <w:tc>
-          <w:tcPr>
-            <w:tcW w:w="1053" w:type="dxa"/>
-            <w:tcBorders>
-              <w:top w:val="nil"/>
-              <w:left w:val="nil"/>
-              <w:bottom w:val="single" w:sz="4" w:space="0" w:color="auto"/>
-              <w:right w:val="single" w:sz="4" w:space="0" w:color="auto"/>
-            </w:tcBorders>
-            <w:shd w:val="clear" w:color="auto" w:fill="auto"/>
-            <w:noWrap/>
-          </w:tcPr>
-          <w:p>
-            <w:pPr>
-              <w:spacing w:before="30"/>
-              <w:jc w:val="center"/>
-              <w:rPr>
-                <w:rFonts w:ascii="Calibri" w:hAnsi="Calibri" w:cs="Calibri"/>
-                <w:sz w:val="22"/>
-                <w:szCs w:val="22"/>
-                <w:lang w:val="en-CA" w:eastAsia="en-CA"/>
-              </w:rPr>
-            </w:pPr>
-            <w:r>
-              <w:rPr>
-                <w:rFonts w:ascii="Calibri" w:hAnsi="Calibri" w:cs="Calibri"/>
-                <w:sz w:val="22"/>
-                <w:szCs w:val="22"/>
-              </w:rPr>
-              <w:t>519.388</w:t>
-            </w:r>
-          </w:p>
-        </w:tc>
-        <w:tc>
-          <w:tcPr>
-            <w:tcW w:w="1475" w:type="dxa"/>
-            <w:tcBorders>
-              <w:top w:val="single" w:sz="4" w:space="0" w:color="auto"/>
-              <w:left w:val="single" w:sz="4" w:space="0" w:color="auto"/>
-              <w:bottom w:val="single" w:sz="4" w:space="0" w:color="auto"/>
-              <w:right w:val="single" w:sz="4" w:space="0" w:color="auto"/>
-            </w:tcBorders>
-            <w:shd w:val="clear" w:color="auto" w:fill="auto"/>
-            <w:noWrap/>
-          </w:tcPr>
-          <w:p>
-            <w:pPr>
-              <w:spacing w:before="30"/>
-              <w:jc w:val="center"/>
-              <w:rPr>
-                <w:rFonts w:ascii="Calibri" w:hAnsi="Calibri" w:cs="Calibri"/>
-                <w:sz w:val="22"/>
-                <w:szCs w:val="22"/>
-              </w:rPr>
-            </w:pPr>
-            <w:r>
-              <w:rPr>
-                <w:rFonts w:ascii="Calibri" w:hAnsi="Calibri" w:cs="Calibri"/>
-                <w:sz w:val="22"/>
-                <w:szCs w:val="22"/>
-              </w:rPr>
-              <w:t>-3.4%</w:t>
-            </w:r>
-          </w:p>
-        </w:tc>
-        <w:tc>
-          <w:tcPr>
-            <w:tcW w:w="1749" w:type="dxa"/>
-            <w:tcBorders>
-              <w:top w:val="single" w:sz="4" w:space="0" w:color="auto"/>
-              <w:left w:val="single" w:sz="4" w:space="0" w:color="auto"/>
-              <w:bottom w:val="single" w:sz="4" w:space="0" w:color="auto"/>
-              <w:right w:val="single" w:sz="4" w:space="0" w:color="auto"/>
-            </w:tcBorders>
-            <w:shd w:val="clear" w:color="auto" w:fill="auto"/>
-            <w:noWrap/>
-          </w:tcPr>
-          <w:p>
-            <w:pPr>
-              <w:spacing w:before="30"/>
-              <w:jc w:val="center"/>
-              <w:rPr>
-                <w:rFonts w:ascii="Calibri" w:hAnsi="Calibri" w:cs="Calibri"/>
-                <w:sz w:val="22"/>
-                <w:szCs w:val="22"/>
-              </w:rPr>
-            </w:pPr>
-            <w:r>
-              <w:rPr>
-                <w:rFonts w:ascii="Calibri" w:hAnsi="Calibri" w:cs="Calibri"/>
-                <w:sz w:val="22"/>
-                <w:szCs w:val="22"/>
-              </w:rPr>
-              <w:t>5.8%</w:t>
+              <w:t xml:space="preserve">
+                <w:r>
+                  <w:rPr>
+                    <w:color w:val="FF0000"/>
+                  </w:rPr>
+                  <w:t>-80.7%</w:t>
+                </w:r>
+              </w:t>
             </w:r>
           </w:p>
         </w:tc>
@@ -6758,8 +6813,6 @@
         <w:rPr>
           <w:rFonts w:cs="Calibri"/>
           <w:bCs/>
-          <w:i/>
-          <w:iCs/>
         </w:rPr>
       </w:pPr>
     </w:p>
@@ -6805,31 +6858,31 @@
         <w:rPr>
           <w:rFonts w:cs="Calibri"/>
         </w:rPr>
-        <w:t>2025-26</w:t>
-      </w:r>
-      <w:r>
-        <w:rPr>
-          <w:rFonts w:cs="Calibri"/>
-        </w:rPr>
-        <w:t xml:space="preserve"> academic year is 2475.587. As of </w:t>
-      </w:r>
-      <w:r>
-        <w:rPr>
-          <w:rFonts w:cs="Calibri"/>
-        </w:rPr>
-        <w:t>October 1</w:t>
-      </w:r>
-      <w:r>
-        <w:rPr>
-          <w:rFonts w:cs="Calibri"/>
-        </w:rPr>
-        <w:t xml:space="preserve">, </w:t>
-      </w:r>
-      <w:r>
-        <w:rPr>
-          <w:rFonts w:cs="Calibri"/>
-        </w:rPr>
-        <w:t>2025</w:t>
+        <w:t xml:space="preserve"/>
+      </w:r>
+      <w:r>
+        <w:rPr>
+          <w:rFonts w:cs="Calibri"/>
+        </w:rPr>
+        <w:t xml:space="preserve"> academic year is </w:t>
+      </w:r>
+      <w:r>
+        <w:rPr>
+          <w:rFonts w:cs="Calibri"/>
+        </w:rPr>
+        <w:t xml:space="preserve"/>
+      </w:r>
+      <w:r>
+        <w:rPr>
+          <w:rFonts w:cs="Calibri"/>
+        </w:rPr>
+        <w:t xml:space="preserve">. As of </w:t>
+      </w:r>
+      <w:r>
+        <w:rPr>
+          <w:rFonts w:cs="Calibri"/>
+        </w:rPr>
+        <w:t xml:space="preserve"/>
       </w:r>
       <w:r>
         <w:rPr>
@@ -6841,7 +6894,7 @@
         <w:rPr>
           <w:rFonts w:cs="Calibri"/>
         </w:rPr>
-        <w:t>2009.075</w:t>
+        <w:t xml:space="preserve"/>
       </w:r>
       <w:r>
         <w:rPr>
@@ -6865,13 +6918,20 @@
         <w:rPr>
           <w:rFonts w:cs="Calibri"/>
         </w:rPr>
-        <w:t>81.2</w:t>
-      </w:r>
-      <w:r>
-        <w:rPr>
-          <w:rFonts w:cs="Calibri"/>
-        </w:rPr>
-        <w:t xml:space="preserve">% of the projection achieved for the whole academic year. </w:t>
+        <w:t xml:space="preserve"/>
+      </w:r>
+      <w:r>
+        <w:rPr>
+          <w:rFonts w:cs="Calibri"/>
+        </w:rPr>
+        <w:t>%</w:t>
+      </w:r>
+      <w:proofErr w:type="gramEnd"/>
+      <w:r>
+        <w:rPr>
+          <w:rFonts w:cs="Calibri"/>
+        </w:rPr>
+        <w:t xml:space="preserve"> of the projection achieved for the whole academic year. </w:t>
       </w:r>
     </w:p>
     <w:p>
@@ -6889,67 +6949,55 @@
         <w:rPr>
           <w:rFonts w:cs="Calibri"/>
         </w:rPr>
-        <w:t xml:space="preserve">Fall </w:t>
-      </w:r>
-      <w:r>
-        <w:rPr>
-          <w:rFonts w:cs="Calibri"/>
-        </w:rPr>
-        <w:t>2025</w:t>
-      </w:r>
-      <w:r>
-        <w:rPr>
-          <w:rFonts w:cs="Calibri"/>
-        </w:rPr>
-        <w:t xml:space="preserve"> (Part-time) *: The projected part-time headcount for Fall </w:t>
-      </w:r>
-      <w:r>
-        <w:rPr>
-          <w:rFonts w:cs="Calibri"/>
-        </w:rPr>
-        <w:t>2025</w:t>
-      </w:r>
-      <w:r>
-        <w:rPr>
-          <w:rFonts w:cs="Calibri"/>
-        </w:rPr>
-        <w:t xml:space="preserve"> is 99. As of </w:t>
-      </w:r>
-      <w:r>
-        <w:rPr>
-          <w:rFonts w:cs="Calibri"/>
-        </w:rPr>
-        <w:t>October 1</w:t>
-      </w:r>
-      <w:r>
-        <w:rPr>
-          <w:rFonts w:cs="Calibri"/>
-        </w:rPr>
-        <w:t xml:space="preserve">, </w:t>
-      </w:r>
-      <w:r>
-        <w:rPr>
-          <w:rFonts w:cs="Calibri"/>
-        </w:rPr>
-        <w:t>2025</w:t>
-      </w:r>
-      <w:r>
-        <w:rPr>
-          <w:rFonts w:cs="Calibri"/>
-        </w:rPr>
-        <w:t>, the actual headcount is 1</w:t>
-      </w:r>
-      <w:r>
-        <w:rPr>
-          <w:rFonts w:cs="Calibri"/>
-        </w:rPr>
-        <w:t>0</w:t>
-      </w:r>
-      <w:r>
-        <w:rPr>
-          <w:rFonts w:cs="Calibri"/>
-        </w:rPr>
-        <w:t>7</w:t>
+        <w:t xml:space="preserve"/>
+      </w:r>
+      <w:r>
+        <w:rPr>
+          <w:rFonts w:cs="Calibri"/>
+        </w:rPr>
+        <w:t xml:space="preserve"> (Part-time) *: The projected part-time headcount for </w:t>
+      </w:r>
+      <w:r>
+        <w:rPr>
+          <w:rFonts w:cs="Calibri"/>
+        </w:rPr>
+        <w:t xml:space="preserve"/>
+      </w:r>
+      <w:r>
+        <w:rPr>
+          <w:rFonts w:cs="Calibri"/>
+        </w:rPr>
+        <w:t xml:space="preserve"> is </w:t>
+      </w:r>
+      <w:r>
+        <w:rPr>
+          <w:rFonts w:cs="Calibri"/>
+        </w:rPr>
+        <w:t xml:space="preserve"/>
+      </w:r>
+      <w:r>
+        <w:rPr>
+          <w:rFonts w:cs="Calibri"/>
+        </w:rPr>
+        <w:t xml:space="preserve">. As of </w:t>
+      </w:r>
+      <w:r>
+        <w:rPr>
+          <w:rFonts w:cs="Calibri"/>
+        </w:rPr>
+        <w:t xml:space="preserve"/>
+      </w:r>
+      <w:r>
+        <w:rPr>
+          <w:rFonts w:cs="Calibri"/>
+        </w:rPr>
+        <w:t xml:space="preserve">, the actual headcount is </w:t>
+      </w:r>
+      <w:r>
+        <w:rPr>
+          <w:rFonts w:cs="Calibri"/>
+        </w:rPr>
+        <w:t xml:space="preserve"/>
       </w:r>
       <w:r>
         <w:rPr>
@@ -6973,19 +7021,20 @@
         <w:rPr>
           <w:rFonts w:cs="Calibri"/>
         </w:rPr>
-        <w:t>8</w:t>
-      </w:r>
-      <w:r>
-        <w:rPr>
-          <w:rFonts w:cs="Calibri"/>
-        </w:rPr>
-        <w:t>.1</w:t>
-      </w:r>
-      <w:r>
-        <w:rPr>
-          <w:rFonts w:cs="Calibri"/>
-        </w:rPr>
-        <w:t xml:space="preserve">% </w:t>
+        <w:t xml:space="preserve"/>
+      </w:r>
+      <w:r>
+        <w:rPr>
+          <w:rFonts w:cs="Calibri"/>
+        </w:rPr>
+        <w:t>%</w:t>
+      </w:r>
+      <w:proofErr w:type="gramEnd"/>
+      <w:r>
+        <w:rPr>
+          <w:rFonts w:cs="Calibri"/>
+        </w:rPr>
+        <w:t xml:space="preserve"> </w:t>
       </w:r>
       <w:r>
         <w:rPr>
@@ -6993,13 +7042,13 @@
           <w:b/>
           <w:bCs/>
         </w:rPr>
-        <w:t>surpass</w:t>
-      </w:r>
-      <w:r>
-        <w:rPr>
-          <w:rFonts w:cs="Calibri"/>
-        </w:rPr>
-        <w:t xml:space="preserve"> of the projection achieved for the semester. </w:t>
+        <w:t xml:space="preserve"/>
+      </w:r>
+      <w:r>
+        <w:rPr>
+          <w:rFonts w:cs="Calibri"/>
+        </w:rPr>
+        <w:t xml:space="preserve">of the projection achieved for the semester. </w:t>
       </w:r>
     </w:p>
     <w:p>
@@ -7017,49 +7066,50 @@
         <w:rPr>
           <w:rFonts w:cs="Calibri"/>
         </w:rPr>
-        <w:t xml:space="preserve">Fall </w:t>
-      </w:r>
-      <w:r>
-        <w:rPr>
-          <w:rFonts w:cs="Calibri"/>
-        </w:rPr>
-        <w:t>2025</w:t>
-      </w:r>
-      <w:r>
-        <w:rPr>
-          <w:rFonts w:cs="Calibri"/>
-        </w:rPr>
-        <w:t xml:space="preserve"> (Full-time) *: The projected full-time headcount for Fall </w:t>
-      </w:r>
-      <w:r>
-        <w:rPr>
-          <w:rFonts w:cs="Calibri"/>
-        </w:rPr>
-        <w:t>2025</w:t>
-      </w:r>
-      <w:r>
-        <w:rPr>
-          <w:rFonts w:cs="Calibri"/>
-        </w:rPr>
-        <w:t xml:space="preserve"> is 1959. As of </w:t>
-      </w:r>
-      <w:r>
-        <w:rPr>
-          <w:rFonts w:cs="Calibri"/>
-        </w:rPr>
-        <w:t>October 1</w:t>
-      </w:r>
-      <w:r>
-        <w:rPr>
-          <w:rFonts w:cs="Calibri"/>
-        </w:rPr>
-        <w:t xml:space="preserve">, </w:t>
-      </w:r>
-      <w:r>
-        <w:rPr>
-          <w:rFonts w:cs="Calibri"/>
-        </w:rPr>
-        <w:t>2025</w:t>
+        <w:lastRenderedPageBreak/>
+        <w:t xml:space="preserve"/>
+      </w:r>
+      <w:r>
+        <w:rPr>
+          <w:rFonts w:cs="Calibri"/>
+        </w:rPr>
+        <w:t xml:space="preserve"> </w:t>
+      </w:r>
+      <w:r>
+        <w:rPr>
+          <w:rFonts w:cs="Calibri"/>
+        </w:rPr>
+        <w:t xml:space="preserve">(Full-time) *: The projected full-time headcount for </w:t>
+      </w:r>
+      <w:r>
+        <w:rPr>
+          <w:rFonts w:cs="Calibri"/>
+        </w:rPr>
+        <w:t xml:space="preserve"> </w:t>
+      </w:r>
+      <w:r>
+        <w:rPr>
+          <w:rFonts w:cs="Calibri"/>
+        </w:rPr>
+        <w:t xml:space="preserve">is </w:t>
+      </w:r>
+      <w:r>
+        <w:rPr>
+          <w:rFonts w:cs="Calibri"/>
+        </w:rPr>
+        <w:t xml:space="preserve"/>
+      </w:r>
+      <w:r>
+        <w:rPr>
+          <w:rFonts w:cs="Calibri"/>
+        </w:rPr>
+        <w:t xml:space="preserve">. As of </w:t>
+      </w:r>
+      <w:r>
+        <w:rPr>
+          <w:rFonts w:cs="Calibri"/>
+        </w:rPr>
+        <w:t xml:space="preserve"/>
       </w:r>
       <w:r>
         <w:rPr>
@@ -7071,13 +7121,7 @@
         <w:rPr>
           <w:rFonts w:cs="Calibri"/>
         </w:rPr>
-        <w:t>22</w:t>
-      </w:r>
-      <w:r>
-        <w:rPr>
-          <w:rFonts w:cs="Calibri"/>
-        </w:rPr>
-        <w:t>02</w:t>
+        <w:t xml:space="preserve"/>
       </w:r>
       <w:r>
         <w:rPr>
@@ -7089,13 +7133,20 @@
         <w:rPr>
           <w:rFonts w:cs="Calibri"/>
         </w:rPr>
-        <w:t>12.4</w:t>
-      </w:r>
-      <w:r>
-        <w:rPr>
-          <w:rFonts w:cs="Calibri"/>
-        </w:rPr>
-        <w:t xml:space="preserve">% </w:t>
+        <w:t xml:space="preserve"/>
+      </w:r>
+      <w:r>
+        <w:rPr>
+          <w:rFonts w:cs="Calibri"/>
+        </w:rPr>
+        <w:t>%</w:t>
+      </w:r>
+      <w:proofErr w:type="gramEnd"/>
+      <w:r>
+        <w:rPr>
+          <w:rFonts w:cs="Calibri"/>
+        </w:rPr>
+        <w:t xml:space="preserve"> </w:t>
       </w:r>
       <w:r>
         <w:rPr>
@@ -7103,13 +7154,13 @@
           <w:b/>
           <w:bCs/>
         </w:rPr>
-        <w:t>surpass</w:t>
-      </w:r>
-      <w:r>
-        <w:rPr>
-          <w:rFonts w:cs="Calibri"/>
-        </w:rPr>
-        <w:t xml:space="preserve"> of the projection achieved for the semester. </w:t>
+        <w:t xml:space="preserve"/>
+      </w:r>
+      <w:r>
+        <w:rPr>
+          <w:rFonts w:cs="Calibri"/>
+        </w:rPr>
+        <w:t xml:space="preserve">of the projection achieved for the semester. </w:t>
       </w:r>
     </w:p>
     <w:p>
@@ -7127,37 +7178,49 @@
         <w:rPr>
           <w:rFonts w:cs="Calibri"/>
         </w:rPr>
-        <w:t>Winter 202</w:t>
-      </w:r>
-      <w:r>
-        <w:rPr>
-          <w:rFonts w:cs="Calibri"/>
-        </w:rPr>
-        <w:t>6</w:t>
-      </w:r>
-      <w:r>
-        <w:rPr>
-          <w:rFonts w:cs="Calibri"/>
-        </w:rPr>
-        <w:t xml:space="preserve"> (Part-time) *: The projected part-time headcount for Winter 2025 is 137. As of </w:t>
-      </w:r>
-      <w:r>
-        <w:rPr>
-          <w:rFonts w:cs="Calibri"/>
-        </w:rPr>
-        <w:t>October 1</w:t>
-      </w:r>
-      <w:r>
-        <w:rPr>
-          <w:rFonts w:cs="Calibri"/>
-        </w:rPr>
-        <w:t xml:space="preserve">, </w:t>
-      </w:r>
-      <w:r>
-        <w:rPr>
-          <w:rFonts w:cs="Calibri"/>
-        </w:rPr>
-        <w:t>2025</w:t>
+        <w:t xml:space="preserve"/>
+      </w:r>
+      <w:r>
+        <w:rPr>
+          <w:rFonts w:cs="Calibri"/>
+        </w:rPr>
+        <w:t xml:space="preserve"> </w:t>
+      </w:r>
+      <w:r>
+        <w:rPr>
+          <w:rFonts w:cs="Calibri"/>
+        </w:rPr>
+        <w:t xml:space="preserve">(Part-time) *: The projected part-time headcount for </w:t>
+      </w:r>
+      <w:r>
+        <w:rPr>
+          <w:rFonts w:cs="Calibri"/>
+        </w:rPr>
+        <w:t xml:space="preserve"> </w:t>
+      </w:r>
+      <w:r>
+        <w:rPr>
+          <w:rFonts w:cs="Calibri"/>
+        </w:rPr>
+        <w:t xml:space="preserve">is </w:t>
+      </w:r>
+      <w:r>
+        <w:rPr>
+          <w:rFonts w:cs="Calibri"/>
+        </w:rPr>
+        <w:t xml:space="preserve"/>
+      </w:r>
+      <w:r>
+        <w:rPr>
+          <w:rFonts w:cs="Calibri"/>
+        </w:rPr>
+        <w:t xml:space="preserve">. As of </w:t>
+      </w:r>
+      <w:r>
+        <w:rPr>
+          <w:rFonts w:cs="Calibri"/>
+        </w:rPr>
+        <w:t xml:space="preserve"/>
       </w:r>
       <w:r>
         <w:rPr>
@@ -7169,7 +7232,7 @@
         <w:rPr>
           <w:rFonts w:cs="Calibri"/>
         </w:rPr>
-        <w:t>104</w:t>
+        <w:t xml:space="preserve"/>
       </w:r>
       <w:r>
         <w:rPr>
@@ -7181,13 +7244,34 @@
         <w:rPr>
           <w:rFonts w:cs="Calibri"/>
         </w:rPr>
-        <w:t>75.9</w:t>
-      </w:r>
-      <w:r>
-        <w:rPr>
-          <w:rFonts w:cs="Calibri"/>
-        </w:rPr>
-        <w:t xml:space="preserve">% of the projection achieved for the semester. </w:t>
+        <w:t xml:space="preserve"/>
+      </w:r>
+      <w:r>
+        <w:rPr>
+          <w:rFonts w:cs="Calibri"/>
+        </w:rPr>
+        <w:t>%</w:t>
+      </w:r>
+      <w:proofErr w:type="gramEnd"/>
+      <w:r>
+        <w:rPr>
+          <w:rFonts w:cs="Calibri"/>
+        </w:rPr>
+        <w:t xml:space="preserve"> </w:t>
+      </w:r>
+      <w:r>
+        <w:rPr>
+          <w:rFonts w:cs="Calibri"/>
+          <w:b/>
+          <w:bCs/>
+        </w:rPr>
+        <w:t xml:space="preserve"/>
+      </w:r>
+      <w:r>
+        <w:rPr>
+          <w:rFonts w:cs="Calibri"/>
+        </w:rPr>
+        <w:t xml:space="preserve">of the projection achieved for the semester. </w:t>
       </w:r>
     </w:p>
     <w:p>
@@ -7205,37 +7289,49 @@
         <w:rPr>
           <w:rFonts w:cs="Calibri"/>
         </w:rPr>
-        <w:t>Winter 202</w:t>
-      </w:r>
-      <w:r>
-        <w:rPr>
-          <w:rFonts w:cs="Calibri"/>
-        </w:rPr>
-        <w:t>6</w:t>
-      </w:r>
-      <w:r>
-        <w:rPr>
-          <w:rFonts w:cs="Calibri"/>
-        </w:rPr>
-        <w:t xml:space="preserve"> (Full-time) *: The projected full-time headcount for Winter 2025 is 2157. As of </w:t>
-      </w:r>
-      <w:r>
-        <w:rPr>
-          <w:rFonts w:cs="Calibri"/>
-        </w:rPr>
-        <w:t>October 1</w:t>
-      </w:r>
-      <w:r>
-        <w:rPr>
-          <w:rFonts w:cs="Calibri"/>
-        </w:rPr>
-        <w:t xml:space="preserve">, </w:t>
-      </w:r>
-      <w:r>
-        <w:rPr>
-          <w:rFonts w:cs="Calibri"/>
-        </w:rPr>
-        <w:t>2025</w:t>
+        <w:t xml:space="preserve"/>
+      </w:r>
+      <w:r>
+        <w:rPr>
+          <w:rFonts w:cs="Calibri"/>
+        </w:rPr>
+        <w:t xml:space="preserve"> </w:t>
+      </w:r>
+      <w:r>
+        <w:rPr>
+          <w:rFonts w:cs="Calibri"/>
+        </w:rPr>
+        <w:t xml:space="preserve">(Full-time) *: The projected full-time headcount for </w:t>
+      </w:r>
+      <w:r>
+        <w:rPr>
+          <w:rFonts w:cs="Calibri"/>
+        </w:rPr>
+        <w:t xml:space="preserve"> </w:t>
+      </w:r>
+      <w:r>
+        <w:rPr>
+          <w:rFonts w:cs="Calibri"/>
+        </w:rPr>
+        <w:t xml:space="preserve">is </w:t>
+      </w:r>
+      <w:r>
+        <w:rPr>
+          <w:rFonts w:cs="Calibri"/>
+        </w:rPr>
+        <w:t xml:space="preserve"/>
+      </w:r>
+      <w:r>
+        <w:rPr>
+          <w:rFonts w:cs="Calibri"/>
+        </w:rPr>
+        <w:t xml:space="preserve">. As of </w:t>
+      </w:r>
+      <w:r>
+        <w:rPr>
+          <w:rFonts w:cs="Calibri"/>
+        </w:rPr>
+        <w:t xml:space="preserve"/>
       </w:r>
       <w:r>
         <w:rPr>
@@ -7247,7 +7343,7 @@
         <w:rPr>
           <w:rFonts w:cs="Calibri"/>
         </w:rPr>
-        <w:t>1029</w:t>
+        <w:t xml:space="preserve"/>
       </w:r>
       <w:r>
         <w:rPr>
@@ -7259,13 +7355,34 @@
         <w:rPr>
           <w:rFonts w:cs="Calibri"/>
         </w:rPr>
-        <w:t>47.7</w:t>
-      </w:r>
-      <w:r>
-        <w:rPr>
-          <w:rFonts w:cs="Calibri"/>
-        </w:rPr>
-        <w:t xml:space="preserve">% of the projection achieved for the semester. </w:t>
+        <w:t xml:space="preserve"/>
+      </w:r>
+      <w:r>
+        <w:rPr>
+          <w:rFonts w:cs="Calibri"/>
+        </w:rPr>
+        <w:t>%</w:t>
+      </w:r>
+      <w:proofErr w:type="gramEnd"/>
+      <w:r>
+        <w:rPr>
+          <w:rFonts w:cs="Calibri"/>
+        </w:rPr>
+        <w:t xml:space="preserve"> </w:t>
+      </w:r>
+      <w:r>
+        <w:rPr>
+          <w:rFonts w:cs="Calibri"/>
+          <w:b/>
+          <w:bCs/>
+        </w:rPr>
+        <w:t xml:space="preserve"/>
+      </w:r>
+      <w:r>
+        <w:rPr>
+          <w:rFonts w:cs="Calibri"/>
+        </w:rPr>
+        <w:t xml:space="preserve">of the projection achieved for the semester. </w:t>
       </w:r>
     </w:p>
     <w:p>
@@ -7283,7 +7400,7 @@
         <w:rPr>
           <w:rFonts w:cs="Calibri"/>
         </w:rPr>
-        <w:t>It is important to note the following:</w:t>
+        <w:t xml:space="preserve">It is important to note the following:</w:t>
       </w:r>
     </w:p>
     <w:p>
@@ -7307,13 +7424,13 @@
         <w:rPr>
           <w:rFonts w:cs="Calibri"/>
         </w:rPr>
-        <w:t>2025-26</w:t>
-      </w:r>
-      <w:r>
-        <w:rPr>
-          <w:rFonts w:cs="Calibri"/>
-        </w:rPr>
-        <w:t xml:space="preserve"> academic </w:t>
+        <w:t xml:space="preserve"> </w:t>
+      </w:r>
+      <w:r>
+        <w:rPr>
+          <w:rFonts w:cs="Calibri"/>
+        </w:rPr>
+        <w:t xml:space="preserve">academic </w:t>
       </w:r>
       <w:r>
         <w:rPr>
@@ -7337,13 +7454,13 @@
         <w:rPr>
           <w:rFonts w:cs="Calibri"/>
         </w:rPr>
-        <w:t xml:space="preserve"> LINC registration takes place in early September with twice-a-month registration until the last intake in May 202</w:t>
-      </w:r>
-      <w:r>
-        <w:rPr>
-          <w:rFonts w:cs="Calibri"/>
-        </w:rPr>
-        <w:t>5</w:t>
+        <w:t xml:space="preserve"> LINC registration takes place in early September with twice-a-month registration until the last intake in </w:t>
+      </w:r>
+      <w:r>
+        <w:rPr>
+          <w:rFonts w:cs="Calibri"/>
+        </w:rPr>
+        <w:t xml:space="preserve"/>
       </w:r>
       <w:r>
         <w:rPr>
@@ -7351,6 +7468,24 @@
         </w:rPr>
         <w:t>.</w:t>
       </w:r>
+    </w:p>
+    <w:p>
+      <w:pPr>
+        <w:pStyle w:val="ListParagraph"/>
+        <w:ind w:left="1080"/>
+        <w:rPr>
+          <w:rFonts w:cs="Calibri"/>
+        </w:rPr>
+      </w:pPr>
+    </w:p>
+    <w:p>
+      <w:pPr>
+        <w:pStyle w:val="ListParagraph"/>
+        <w:ind w:left="1080"/>
+        <w:rPr>
+          <w:rFonts w:cs="Calibri"/>
+        </w:rPr>
+      </w:pPr>
     </w:p>
     <w:tbl>
       <w:tblPr>
@@ -9838,7 +9973,6 @@
         <w:rPr>
           <w:rFonts w:cs="Calibri"/>
         </w:rPr>
-        <w:lastRenderedPageBreak/>
         <w:t>Electrician - First year, and Fourth year</w:t>
       </w:r>
     </w:p>
@@ -9945,6 +10079,7 @@
         <w:rPr>
           <w:rFonts w:cs="Calibri"/>
         </w:rPr>
+        <w:lastRenderedPageBreak/>
         <w:t xml:space="preserve">As of </w:t>
       </w:r>
       <w:r>
@@ -10600,7 +10735,6 @@
     <w:r>
       <w:rPr>
         <w:rFonts w:ascii="Calibri" w:hAnsi="Calibri" w:cs="Calibri"/>
-        <w:color w:val="002060"/>
         <w:sz w:val="20"/>
         <w:szCs w:val="20"/>
       </w:rPr>
@@ -13518,10 +13652,30 @@
 </file>
 
 <file path=customXml/item1.xml><?xml version="1.0" encoding="utf-8"?>
+<?mso-contentType ?>
+<FormTemplates xmlns="http://schemas.microsoft.com/sharepoint/v3/contenttype/forms">
+  <Display>DocumentLibraryForm</Display>
+  <Edit>DocumentLibraryForm</Edit>
+  <New>DocumentLibraryForm</New>
+</FormTemplates>
+</file>
+
+<file path=customXml/item2.xml><?xml version="1.0" encoding="utf-8"?>
+<p:properties xmlns:p="http://schemas.microsoft.com/office/2006/metadata/properties" xmlns:xsi="http://www.w3.org/2001/XMLSchema-instance" xmlns:pc="http://schemas.microsoft.com/office/infopath/2007/PartnerControls">
+  <documentManagement>
+    <lcf76f155ced4ddcb4097134ff3c332f xmlns="5e80f031-8b65-42a5-8493-43319737a55e">
+      <Terms xmlns="http://schemas.microsoft.com/office/infopath/2007/PartnerControls"/>
+    </lcf76f155ced4ddcb4097134ff3c332f>
+    <TaxCatchAll xmlns="d6c1a2fc-ca36-4c01-bf5c-04b7c5ffd235"/>
+  </documentManagement>
+</p:properties>
+</file>
+
+<file path=customXml/item3.xml><?xml version="1.0" encoding="utf-8"?>
 <b:Sources xmlns:b="http://schemas.openxmlformats.org/officeDocument/2006/bibliography" xmlns="http://schemas.openxmlformats.org/officeDocument/2006/bibliography" SelectedStyle="\APASixthEditionOfficeOnline.xsl" StyleName="APA" Version="6"/>
 </file>
 
-<file path=customXml/item2.xml><?xml version="1.0" encoding="utf-8"?>
+<file path=customXml/item4.xml><?xml version="1.0" encoding="utf-8"?>
 <ct:contentTypeSchema xmlns:ct="http://schemas.microsoft.com/office/2006/metadata/contentType" xmlns:ma="http://schemas.microsoft.com/office/2006/metadata/properties/metaAttributes" ct:_="" ma:_="" ma:contentTypeName="Document" ma:contentTypeID="0x010100D5C3A3196D4D4943A1067C8E97FB29BB" ma:contentTypeVersion="14" ma:contentTypeDescription="Create a new document." ma:contentTypeScope="" ma:versionID="083260729529432f5d80e7c411452d31">
   <xsd:schema xmlns:xsd="http://www.w3.org/2001/XMLSchema" xmlns:xs="http://www.w3.org/2001/XMLSchema" xmlns:p="http://schemas.microsoft.com/office/2006/metadata/properties" xmlns:ns2="5e80f031-8b65-42a5-8493-43319737a55e" xmlns:ns3="d6c1a2fc-ca36-4c01-bf5c-04b7c5ffd235" targetNamespace="http://schemas.microsoft.com/office/2006/metadata/properties" ma:root="true" ma:fieldsID="ba048b5abdd9e0f83ffd9eb3f23c7b37" ns2:_="" ns3:_="">
     <xsd:import namespace="5e80f031-8b65-42a5-8493-43319737a55e"/>
@@ -13750,27 +13904,26 @@
 </ct:contentTypeSchema>
 </file>
 
-<file path=customXml/item3.xml><?xml version="1.0" encoding="utf-8"?>
-<?mso-contentType ?>
-<FormTemplates xmlns="http://schemas.microsoft.com/sharepoint/v3/contenttype/forms">
-  <Display>DocumentLibraryForm</Display>
-  <Edit>DocumentLibraryForm</Edit>
-  <New>DocumentLibraryForm</New>
-</FormTemplates>
+<file path=customXml/itemProps1.xml><?xml version="1.0" encoding="utf-8"?>
+<ds:datastoreItem xmlns:ds="http://schemas.openxmlformats.org/officeDocument/2006/customXml" ds:itemID="{EE25067E-B0E8-45C6-984D-C701E89BDC65}">
+  <ds:schemaRefs>
+    <ds:schemaRef ds:uri="http://schemas.microsoft.com/sharepoint/v3/contenttype/forms"/>
+  </ds:schemaRefs>
+</ds:datastoreItem>
 </file>
 
-<file path=customXml/item4.xml><?xml version="1.0" encoding="utf-8"?>
-<p:properties xmlns:p="http://schemas.microsoft.com/office/2006/metadata/properties" xmlns:xsi="http://www.w3.org/2001/XMLSchema-instance" xmlns:pc="http://schemas.microsoft.com/office/infopath/2007/PartnerControls">
-  <documentManagement>
-    <lcf76f155ced4ddcb4097134ff3c332f xmlns="5e80f031-8b65-42a5-8493-43319737a55e">
-      <Terms xmlns="http://schemas.microsoft.com/office/infopath/2007/PartnerControls"/>
-    </lcf76f155ced4ddcb4097134ff3c332f>
-    <TaxCatchAll xmlns="d6c1a2fc-ca36-4c01-bf5c-04b7c5ffd235"/>
-  </documentManagement>
-</p:properties>
+<file path=customXml/itemProps2.xml><?xml version="1.0" encoding="utf-8"?>
+<ds:datastoreItem xmlns:ds="http://schemas.openxmlformats.org/officeDocument/2006/customXml" ds:itemID="{F27A0498-F34C-4368-8F4D-29C63C24A611}">
+  <ds:schemaRefs>
+    <ds:schemaRef ds:uri="http://schemas.microsoft.com/office/2006/metadata/properties"/>
+    <ds:schemaRef ds:uri="http://schemas.microsoft.com/office/infopath/2007/PartnerControls"/>
+    <ds:schemaRef ds:uri="5e80f031-8b65-42a5-8493-43319737a55e"/>
+    <ds:schemaRef ds:uri="d6c1a2fc-ca36-4c01-bf5c-04b7c5ffd235"/>
+  </ds:schemaRefs>
+</ds:datastoreItem>
 </file>
 
-<file path=customXml/itemProps1.xml><?xml version="1.0" encoding="utf-8"?>
+<file path=customXml/itemProps3.xml><?xml version="1.0" encoding="utf-8"?>
 <ds:datastoreItem xmlns:ds="http://schemas.openxmlformats.org/officeDocument/2006/customXml" ds:itemID="{BFD074AA-3D55-4FA9-8F96-405CFB12AADF}">
   <ds:schemaRefs>
     <ds:schemaRef ds:uri="http://schemas.openxmlformats.org/officeDocument/2006/bibliography"/>
@@ -13778,7 +13931,7 @@
 </ds:datastoreItem>
 </file>
 
-<file path=customXml/itemProps2.xml><?xml version="1.0" encoding="utf-8"?>
+<file path=customXml/itemProps4.xml><?xml version="1.0" encoding="utf-8"?>
 <ds:datastoreItem xmlns:ds="http://schemas.openxmlformats.org/officeDocument/2006/customXml" ds:itemID="{BD42B002-446B-4A4F-8D10-C118FBDF7D94}">
   <ds:schemaRefs>
     <ds:schemaRef ds:uri="http://schemas.microsoft.com/office/2006/metadata/contentType"/>
@@ -13795,23 +13948,4 @@
     <ds:schemaRef ds:uri="http://schemas.microsoft.com/internal/obd"/>
   </ds:schemaRefs>
 </ds:datastoreItem>
-</file>
-
-<file path=customXml/itemProps3.xml><?xml version="1.0" encoding="utf-8"?>
-<ds:datastoreItem xmlns:ds="http://schemas.openxmlformats.org/officeDocument/2006/customXml" ds:itemID="{EE25067E-B0E8-45C6-984D-C701E89BDC65}">
-  <ds:schemaRefs>
-    <ds:schemaRef ds:uri="http://schemas.microsoft.com/sharepoint/v3/contenttype/forms"/>
-  </ds:schemaRefs>
-</ds:datastoreItem>
-</file>
-
-<file path=customXml/itemProps4.xml><?xml version="1.0" encoding="utf-8"?>
-<ds:datastoreItem xmlns:ds="http://schemas.openxmlformats.org/officeDocument/2006/customXml" ds:itemID="{F27A0498-F34C-4368-8F4D-29C63C24A611}">
-  <ds:schemaRefs>
-    <ds:schemaRef ds:uri="http://schemas.microsoft.com/office/2006/metadata/properties"/>
-    <ds:schemaRef ds:uri="http://schemas.microsoft.com/office/infopath/2007/PartnerControls"/>
-    <ds:schemaRef ds:uri="5e80f031-8b65-42a5-8493-43319737a55e"/>
-    <ds:schemaRef ds:uri="d6c1a2fc-ca36-4c01-bf5c-04b7c5ffd235"/>
-  </ds:schemaRefs>
-</ds:datastoreItem>
 </file>
</xml_diff>

<commit_message>
figured out how to create bullet points in template
</commit_message>
<xml_diff>
--- a/Briefing Note - KC Applications and Enrolments KPI Update as of May 01, 2025.docx
+++ b/Briefing Note - KC Applications and Enrolments KPI Update as of May 01, 2025.docx
@@ -2495,7 +2495,7 @@
                 <w:sz w:val="22"/>
                 <w:szCs w:val="22"/>
               </w:rPr>
-              <w:t xml:space="preserve">May 05, 2025</w:t>
+              <w:t xml:space="preserve">May 01, 2025</w:t>
             </w:r>
             <w:r>
               <w:rPr>
@@ -2609,7 +2609,6 @@
               </w:rPr>
               <w:t xml:space="preserve">%</w:t>
             </w:r>
-            <w:proofErr w:type="gramEnd"/>
             <w:r>
               <w:rPr>
                 <w:rFonts w:ascii="Calibri" w:hAnsi="Calibri" w:cs="Calibri"/>
@@ -2763,7 +2762,6 @@
               </w:rPr>
               <w:t>%</w:t>
             </w:r>
-            <w:proofErr w:type="gramEnd"/>
             <w:r>
               <w:rPr>
                 <w:rFonts w:ascii="Calibri" w:hAnsi="Calibri" w:cs="Calibri"/>
@@ -2845,7 +2843,6 @@
               </w:rPr>
               <w:t>%</w:t>
             </w:r>
-            <w:proofErr w:type="gramEnd"/>
             <w:r>
               <w:rPr>
                 <w:rFonts w:ascii="Calibri" w:hAnsi="Calibri" w:cs="Calibri"/>
@@ -2969,7 +2966,7 @@
                 <w:sz w:val="22"/>
                 <w:szCs w:val="22"/>
               </w:rPr>
-              <w:t xml:space="preserve">May 05, 2025</w:t>
+              <w:t xml:space="preserve">May 01, 2025</w:t>
             </w:r>
             <w:r>
               <w:rPr>
@@ -3011,7 +3008,6 @@
               </w:rPr>
               <w:t xml:space="preserve">%</w:t>
             </w:r>
-            <w:proofErr w:type="gramEnd"/>
             <w:r>
               <w:rPr>
                 <w:rFonts w:ascii="Calibri" w:hAnsi="Calibri" w:cs="Calibri"/>
@@ -3131,16 +3127,7 @@
                 <w:sz w:val="22"/>
                 <w:szCs w:val="22"/>
               </w:rPr>
-              <w:t xml:space="preserve">34.4%</w:t>
-            </w:r>
-            <w:proofErr w:type="gramEnd"/>
-            <w:r>
-              <w:rPr>
-                <w:rFonts w:ascii="Calibri" w:hAnsi="Calibri" w:cs="Calibri"/>
-                <w:sz w:val="22"/>
-                <w:szCs w:val="22"/>
-              </w:rPr>
-              <w:t>.</w:t>
+              <w:t xml:space="preserve">34.4%.</w:t>
             </w:r>
           </w:p>
         </w:tc>
@@ -3207,7 +3194,6 @@
               </w:rPr>
               <w:t xml:space="preserve">34.4%</w:t>
             </w:r>
-            <w:proofErr w:type="gramEnd"/>
             <w:r>
               <w:rPr>
                 <w:rFonts w:ascii="Calibri" w:hAnsi="Calibri" w:cs="Calibri"/>
@@ -3358,7 +3344,7 @@
                 <w:sz w:val="22"/>
                 <w:szCs w:val="22"/>
               </w:rPr>
-              <w:t xml:space="preserve">May 05, 2025</w:t>
+              <w:t xml:space="preserve">May 01, 2025</w:t>
             </w:r>
             <w:r>
               <w:rPr>
@@ -3400,7 +3386,6 @@
               </w:rPr>
               <w:t xml:space="preserve">%</w:t>
             </w:r>
-            <w:proofErr w:type="gramEnd"/>
             <w:r>
               <w:rPr>
                 <w:rFonts w:ascii="Calibri" w:hAnsi="Calibri" w:cs="Calibri"/>
@@ -3520,16 +3505,7 @@
                 <w:sz w:val="22"/>
                 <w:szCs w:val="22"/>
               </w:rPr>
-              <w:t xml:space="preserve">37.5%</w:t>
-            </w:r>
-            <w:proofErr w:type="gramEnd"/>
-            <w:r>
-              <w:rPr>
-                <w:rFonts w:ascii="Calibri" w:hAnsi="Calibri" w:cs="Calibri"/>
-                <w:sz w:val="22"/>
-                <w:szCs w:val="22"/>
-              </w:rPr>
-              <w:t>.</w:t>
+              <w:t xml:space="preserve">37.5%.</w:t>
             </w:r>
           </w:p>
         </w:tc>
@@ -3596,7 +3572,6 @@
               </w:rPr>
               <w:t xml:space="preserve">68.8%</w:t>
             </w:r>
-            <w:proofErr w:type="gramEnd"/>
             <w:r>
               <w:rPr>
                 <w:rFonts w:ascii="Calibri" w:hAnsi="Calibri" w:cs="Calibri"/>
@@ -6858,7 +6833,7 @@
         <w:rPr>
           <w:rFonts w:cs="Calibri"/>
         </w:rPr>
-        <w:t xml:space="preserve"/>
+        <w:t xml:space="preserve">2025-26</w:t>
       </w:r>
       <w:r>
         <w:rPr>
@@ -6870,7 +6845,7 @@
         <w:rPr>
           <w:rFonts w:cs="Calibri"/>
         </w:rPr>
-        <w:t xml:space="preserve"/>
+        <w:t xml:space="preserve">1875.845</w:t>
       </w:r>
       <w:r>
         <w:rPr>
@@ -6882,7 +6857,7 @@
         <w:rPr>
           <w:rFonts w:cs="Calibri"/>
         </w:rPr>
-        <w:t xml:space="preserve"/>
+        <w:t xml:space="preserve">May 01, 2025</w:t>
       </w:r>
       <w:r>
         <w:rPr>
@@ -6894,19 +6869,19 @@
         <w:rPr>
           <w:rFonts w:cs="Calibri"/>
         </w:rPr>
-        <w:t xml:space="preserve"/>
-      </w:r>
-      <w:r>
-        <w:rPr>
-          <w:rFonts w:cs="Calibri"/>
-        </w:rPr>
-        <w:t>; this indicates a</w:t>
-      </w:r>
-      <w:r>
-        <w:rPr>
-          <w:rFonts w:cs="Calibri"/>
-        </w:rPr>
-        <w:t>n</w:t>
+        <w:t xml:space="preserve">1</w:t>
+      </w:r>
+      <w:r>
+        <w:rPr>
+          <w:rFonts w:cs="Calibri"/>
+        </w:rPr>
+        <w:t xml:space="preserve">; this indicates </w:t>
+      </w:r>
+      <w:r>
+        <w:rPr>
+          <w:rFonts w:cs="Calibri"/>
+        </w:rPr>
+        <w:t xml:space="preserve">A/AN-1</w:t>
       </w:r>
       <w:r>
         <w:rPr>
@@ -6918,20 +6893,27 @@
         <w:rPr>
           <w:rFonts w:cs="Calibri"/>
         </w:rPr>
-        <w:t xml:space="preserve"/>
-      </w:r>
-      <w:r>
-        <w:rPr>
-          <w:rFonts w:cs="Calibri"/>
-        </w:rPr>
-        <w:t>%</w:t>
-      </w:r>
-      <w:proofErr w:type="gramEnd"/>
-      <w:r>
-        <w:rPr>
-          <w:rFonts w:cs="Calibri"/>
-        </w:rPr>
-        <w:t xml:space="preserve"> of the projection achieved for the whole academic year. </w:t>
+        <w:t xml:space="preserve">2</w:t>
+      </w:r>
+      <w:r>
+        <w:rPr>
+          <w:rFonts w:cs="Calibri"/>
+        </w:rPr>
+        <w:t xml:space="preserve">% </w:t>
+      </w:r>
+      <w:r>
+        <w:rPr>
+          <w:rFonts w:cs="Calibri"/>
+          <w:b/>
+          <w:bCs/>
+        </w:rPr>
+        <w:t xml:space="preserve">50</w:t>
+      </w:r>
+      <w:r>
+        <w:rPr>
+          <w:rFonts w:cs="Calibri"/>
+        </w:rPr>
+        <w:t xml:space="preserve">of the projection achieved for the whole academic year. </w:t>
       </w:r>
     </w:p>
     <w:p>
@@ -6949,7 +6931,8 @@
         <w:rPr>
           <w:rFonts w:cs="Calibri"/>
         </w:rPr>
-        <w:t xml:space="preserve"/>
+        <w:lastRenderedPageBreak/>
+        <w:t xml:space="preserve">3</w:t>
       </w:r>
       <w:r>
         <w:rPr>
@@ -6961,7 +6944,7 @@
         <w:rPr>
           <w:rFonts w:cs="Calibri"/>
         </w:rPr>
-        <w:t xml:space="preserve"/>
+        <w:t xml:space="preserve">3</w:t>
       </w:r>
       <w:r>
         <w:rPr>
@@ -6973,7 +6956,7 @@
         <w:rPr>
           <w:rFonts w:cs="Calibri"/>
         </w:rPr>
-        <w:t xml:space="preserve"/>
+        <w:t xml:space="preserve">4</w:t>
       </w:r>
       <w:r>
         <w:rPr>
@@ -6985,7 +6968,7 @@
         <w:rPr>
           <w:rFonts w:cs="Calibri"/>
         </w:rPr>
-        <w:t xml:space="preserve"/>
+        <w:t xml:space="preserve">May 01, 2025</w:t>
       </w:r>
       <w:r>
         <w:rPr>
@@ -6997,19 +6980,19 @@
         <w:rPr>
           <w:rFonts w:cs="Calibri"/>
         </w:rPr>
-        <w:t xml:space="preserve"/>
-      </w:r>
-      <w:r>
-        <w:rPr>
-          <w:rFonts w:cs="Calibri"/>
-        </w:rPr>
-        <w:t>, this indicates a</w:t>
-      </w:r>
-      <w:r>
-        <w:rPr>
-          <w:rFonts w:cs="Calibri"/>
-        </w:rPr>
-        <w:t>n</w:t>
+        <w:t xml:space="preserve">5</w:t>
+      </w:r>
+      <w:r>
+        <w:rPr>
+          <w:rFonts w:cs="Calibri"/>
+        </w:rPr>
+        <w:t xml:space="preserve">, this indicates </w:t>
+      </w:r>
+      <w:r>
+        <w:rPr>
+          <w:rFonts w:cs="Calibri"/>
+        </w:rPr>
+        <w:t xml:space="preserve">6</w:t>
       </w:r>
       <w:r>
         <w:rPr>
@@ -7021,20 +7004,13 @@
         <w:rPr>
           <w:rFonts w:cs="Calibri"/>
         </w:rPr>
-        <w:t xml:space="preserve"/>
-      </w:r>
-      <w:r>
-        <w:rPr>
-          <w:rFonts w:cs="Calibri"/>
-        </w:rPr>
-        <w:t>%</w:t>
-      </w:r>
-      <w:proofErr w:type="gramEnd"/>
-      <w:r>
-        <w:rPr>
-          <w:rFonts w:cs="Calibri"/>
-        </w:rPr>
-        <w:t xml:space="preserve"> </w:t>
+        <w:t xml:space="preserve">7</w:t>
+      </w:r>
+      <w:r>
+        <w:rPr>
+          <w:rFonts w:cs="Calibri"/>
+        </w:rPr>
+        <w:t xml:space="preserve">% </w:t>
       </w:r>
       <w:r>
         <w:rPr>
@@ -7042,7 +7018,7 @@
           <w:b/>
           <w:bCs/>
         </w:rPr>
-        <w:t xml:space="preserve"/>
+        <w:t xml:space="preserve">8</w:t>
       </w:r>
       <w:r>
         <w:rPr>
@@ -7066,8 +7042,67 @@
         <w:rPr>
           <w:rFonts w:cs="Calibri"/>
         </w:rPr>
-        <w:lastRenderedPageBreak/>
-        <w:t xml:space="preserve"/>
+        <w:t xml:space="preserve">3</w:t>
+      </w:r>
+      <w:r>
+        <w:rPr>
+          <w:rFonts w:cs="Calibri"/>
+        </w:rPr>
+        <w:t xml:space="preserve"> (Full-time) *: The projected full-time headcount for </w:t>
+      </w:r>
+      <w:r>
+        <w:rPr>
+          <w:rFonts w:cs="Calibri"/>
+        </w:rPr>
+        <w:t xml:space="preserve">3 </w:t>
+      </w:r>
+      <w:r>
+        <w:rPr>
+          <w:rFonts w:cs="Calibri"/>
+        </w:rPr>
+        <w:t xml:space="preserve">is </w:t>
+      </w:r>
+      <w:r>
+        <w:rPr>
+          <w:rFonts w:cs="Calibri"/>
+        </w:rPr>
+        <w:t xml:space="preserve">10</w:t>
+      </w:r>
+      <w:r>
+        <w:rPr>
+          <w:rFonts w:cs="Calibri"/>
+        </w:rPr>
+        <w:t xml:space="preserve">. As of </w:t>
+      </w:r>
+      <w:r>
+        <w:rPr>
+          <w:rFonts w:cs="Calibri"/>
+        </w:rPr>
+        <w:t xml:space="preserve">May 01, 2025</w:t>
+      </w:r>
+      <w:r>
+        <w:rPr>
+          <w:rFonts w:cs="Calibri"/>
+        </w:rPr>
+        <w:t xml:space="preserve">, the actual headcount is </w:t>
+      </w:r>
+      <w:r>
+        <w:rPr>
+          <w:rFonts w:cs="Calibri"/>
+        </w:rPr>
+        <w:t xml:space="preserve">11</w:t>
+      </w:r>
+      <w:r>
+        <w:rPr>
+          <w:rFonts w:cs="Calibri"/>
+        </w:rPr>
+        <w:t xml:space="preserve">; this indicates </w:t>
+      </w:r>
+      <w:r>
+        <w:rPr>
+          <w:rFonts w:cs="Calibri"/>
+        </w:rPr>
+        <w:t xml:space="preserve">12</w:t>
       </w:r>
       <w:r>
         <w:rPr>
@@ -7079,74 +7114,13 @@
         <w:rPr>
           <w:rFonts w:cs="Calibri"/>
         </w:rPr>
-        <w:t xml:space="preserve">(Full-time) *: The projected full-time headcount for </w:t>
-      </w:r>
-      <w:r>
-        <w:rPr>
-          <w:rFonts w:cs="Calibri"/>
-        </w:rPr>
-        <w:t xml:space="preserve"> </w:t>
-      </w:r>
-      <w:r>
-        <w:rPr>
-          <w:rFonts w:cs="Calibri"/>
-        </w:rPr>
-        <w:t xml:space="preserve">is </w:t>
-      </w:r>
-      <w:r>
-        <w:rPr>
-          <w:rFonts w:cs="Calibri"/>
-        </w:rPr>
-        <w:t xml:space="preserve"/>
-      </w:r>
-      <w:r>
-        <w:rPr>
-          <w:rFonts w:cs="Calibri"/>
-        </w:rPr>
-        <w:t xml:space="preserve">. As of </w:t>
-      </w:r>
-      <w:r>
-        <w:rPr>
-          <w:rFonts w:cs="Calibri"/>
-        </w:rPr>
-        <w:t xml:space="preserve"/>
-      </w:r>
-      <w:r>
-        <w:rPr>
-          <w:rFonts w:cs="Calibri"/>
-        </w:rPr>
-        <w:t xml:space="preserve">, the actual headcount is </w:t>
-      </w:r>
-      <w:r>
-        <w:rPr>
-          <w:rFonts w:cs="Calibri"/>
-        </w:rPr>
-        <w:t xml:space="preserve"/>
-      </w:r>
-      <w:r>
-        <w:rPr>
-          <w:rFonts w:cs="Calibri"/>
-        </w:rPr>
-        <w:t xml:space="preserve">; this indicates a </w:t>
-      </w:r>
-      <w:r>
-        <w:rPr>
-          <w:rFonts w:cs="Calibri"/>
-        </w:rPr>
-        <w:t xml:space="preserve"/>
-      </w:r>
-      <w:r>
-        <w:rPr>
-          <w:rFonts w:cs="Calibri"/>
-        </w:rPr>
-        <w:t>%</w:t>
-      </w:r>
-      <w:proofErr w:type="gramEnd"/>
-      <w:r>
-        <w:rPr>
-          <w:rFonts w:cs="Calibri"/>
-        </w:rPr>
-        <w:t xml:space="preserve"> </w:t>
+        <w:t xml:space="preserve">13</w:t>
+      </w:r>
+      <w:r>
+        <w:rPr>
+          <w:rFonts w:cs="Calibri"/>
+        </w:rPr>
+        <w:t xml:space="preserve">% </w:t>
       </w:r>
       <w:r>
         <w:rPr>
@@ -7154,7 +7128,7 @@
           <w:b/>
           <w:bCs/>
         </w:rPr>
-        <w:t xml:space="preserve"/>
+        <w:t xml:space="preserve">14</w:t>
       </w:r>
       <w:r>
         <w:rPr>
@@ -7178,25 +7152,19 @@
         <w:rPr>
           <w:rFonts w:cs="Calibri"/>
         </w:rPr>
-        <w:t xml:space="preserve"/>
-      </w:r>
-      <w:r>
-        <w:rPr>
-          <w:rFonts w:cs="Calibri"/>
-        </w:rPr>
-        <w:t xml:space="preserve"> </w:t>
-      </w:r>
-      <w:r>
-        <w:rPr>
-          <w:rFonts w:cs="Calibri"/>
-        </w:rPr>
-        <w:t xml:space="preserve">(Part-time) *: The projected part-time headcount for </w:t>
-      </w:r>
-      <w:r>
-        <w:rPr>
-          <w:rFonts w:cs="Calibri"/>
-        </w:rPr>
-        <w:t xml:space="preserve"> </w:t>
+        <w:t xml:space="preserve">15</w:t>
+      </w:r>
+      <w:r>
+        <w:rPr>
+          <w:rFonts w:cs="Calibri"/>
+        </w:rPr>
+        <w:t xml:space="preserve"> (Part-time) *: The projected part-time headcount for </w:t>
+      </w:r>
+      <w:r>
+        <w:rPr>
+          <w:rFonts w:cs="Calibri"/>
+        </w:rPr>
+        <w:t xml:space="preserve">15 </w:t>
       </w:r>
       <w:r>
         <w:rPr>
@@ -7208,7 +7176,7 @@
         <w:rPr>
           <w:rFonts w:cs="Calibri"/>
         </w:rPr>
-        <w:t xml:space="preserve"/>
+        <w:t xml:space="preserve">16</w:t>
       </w:r>
       <w:r>
         <w:rPr>
@@ -7220,7 +7188,7 @@
         <w:rPr>
           <w:rFonts w:cs="Calibri"/>
         </w:rPr>
-        <w:t xml:space="preserve"/>
+        <w:t xml:space="preserve">May 01, 2025</w:t>
       </w:r>
       <w:r>
         <w:rPr>
@@ -7232,7 +7200,7 @@
         <w:rPr>
           <w:rFonts w:cs="Calibri"/>
         </w:rPr>
-        <w:t xml:space="preserve"/>
+        <w:t xml:space="preserve">17</w:t>
       </w:r>
       <w:r>
         <w:rPr>
@@ -7244,20 +7212,19 @@
         <w:rPr>
           <w:rFonts w:cs="Calibri"/>
         </w:rPr>
-        <w:t xml:space="preserve"/>
-      </w:r>
-      <w:r>
-        <w:rPr>
-          <w:rFonts w:cs="Calibri"/>
-        </w:rPr>
-        <w:t>%</w:t>
-      </w:r>
-      <w:proofErr w:type="gramEnd"/>
-      <w:r>
-        <w:rPr>
-          <w:rFonts w:cs="Calibri"/>
-        </w:rPr>
-        <w:t xml:space="preserve"> </w:t>
+        <w:t xml:space="preserve">18 </w:t>
+      </w:r>
+      <w:r>
+        <w:rPr>
+          <w:rFonts w:cs="Calibri"/>
+        </w:rPr>
+        <w:t xml:space="preserve">19</w:t>
+      </w:r>
+      <w:r>
+        <w:rPr>
+          <w:rFonts w:cs="Calibri"/>
+        </w:rPr>
+        <w:t xml:space="preserve">% </w:t>
       </w:r>
       <w:r>
         <w:rPr>
@@ -7265,7 +7232,7 @@
           <w:b/>
           <w:bCs/>
         </w:rPr>
-        <w:t xml:space="preserve"/>
+        <w:t xml:space="preserve">20</w:t>
       </w:r>
       <w:r>
         <w:rPr>
@@ -7289,7 +7256,67 @@
         <w:rPr>
           <w:rFonts w:cs="Calibri"/>
         </w:rPr>
-        <w:t xml:space="preserve"/>
+        <w:t xml:space="preserve">15</w:t>
+      </w:r>
+      <w:r>
+        <w:rPr>
+          <w:rFonts w:cs="Calibri"/>
+        </w:rPr>
+        <w:t xml:space="preserve"> (Full-time) *: The projected full-time headcount for </w:t>
+      </w:r>
+      <w:r>
+        <w:rPr>
+          <w:rFonts w:cs="Calibri"/>
+        </w:rPr>
+        <w:t xml:space="preserve">15 </w:t>
+      </w:r>
+      <w:r>
+        <w:rPr>
+          <w:rFonts w:cs="Calibri"/>
+        </w:rPr>
+        <w:t xml:space="preserve">is </w:t>
+      </w:r>
+      <w:r>
+        <w:rPr>
+          <w:rFonts w:cs="Calibri"/>
+        </w:rPr>
+        <w:t xml:space="preserve">22</w:t>
+      </w:r>
+      <w:r>
+        <w:rPr>
+          <w:rFonts w:cs="Calibri"/>
+        </w:rPr>
+        <w:t xml:space="preserve">. As of </w:t>
+      </w:r>
+      <w:r>
+        <w:rPr>
+          <w:rFonts w:cs="Calibri"/>
+        </w:rPr>
+        <w:t xml:space="preserve">May 01, 2025</w:t>
+      </w:r>
+      <w:r>
+        <w:rPr>
+          <w:rFonts w:cs="Calibri"/>
+        </w:rPr>
+        <w:t xml:space="preserve">, the actual headcount is </w:t>
+      </w:r>
+      <w:r>
+        <w:rPr>
+          <w:rFonts w:cs="Calibri"/>
+        </w:rPr>
+        <w:t xml:space="preserve">23</w:t>
+      </w:r>
+      <w:r>
+        <w:rPr>
+          <w:rFonts w:cs="Calibri"/>
+        </w:rPr>
+        <w:t xml:space="preserve">, this indicates </w:t>
+      </w:r>
+      <w:r>
+        <w:rPr>
+          <w:rFonts w:cs="Calibri"/>
+        </w:rPr>
+        <w:t xml:space="preserve">24</w:t>
       </w:r>
       <w:r>
         <w:rPr>
@@ -7301,74 +7328,13 @@
         <w:rPr>
           <w:rFonts w:cs="Calibri"/>
         </w:rPr>
-        <w:t xml:space="preserve">(Full-time) *: The projected full-time headcount for </w:t>
-      </w:r>
-      <w:r>
-        <w:rPr>
-          <w:rFonts w:cs="Calibri"/>
-        </w:rPr>
-        <w:t xml:space="preserve"> </w:t>
-      </w:r>
-      <w:r>
-        <w:rPr>
-          <w:rFonts w:cs="Calibri"/>
-        </w:rPr>
-        <w:t xml:space="preserve">is </w:t>
-      </w:r>
-      <w:r>
-        <w:rPr>
-          <w:rFonts w:cs="Calibri"/>
-        </w:rPr>
-        <w:t xml:space="preserve"/>
-      </w:r>
-      <w:r>
-        <w:rPr>
-          <w:rFonts w:cs="Calibri"/>
-        </w:rPr>
-        <w:t xml:space="preserve">. As of </w:t>
-      </w:r>
-      <w:r>
-        <w:rPr>
-          <w:rFonts w:cs="Calibri"/>
-        </w:rPr>
-        <w:t xml:space="preserve"/>
-      </w:r>
-      <w:r>
-        <w:rPr>
-          <w:rFonts w:cs="Calibri"/>
-        </w:rPr>
-        <w:t xml:space="preserve">, the actual headcount is </w:t>
-      </w:r>
-      <w:r>
-        <w:rPr>
-          <w:rFonts w:cs="Calibri"/>
-        </w:rPr>
-        <w:t xml:space="preserve"/>
-      </w:r>
-      <w:r>
-        <w:rPr>
-          <w:rFonts w:cs="Calibri"/>
-        </w:rPr>
-        <w:t xml:space="preserve">, this indicates a </w:t>
-      </w:r>
-      <w:r>
-        <w:rPr>
-          <w:rFonts w:cs="Calibri"/>
-        </w:rPr>
-        <w:t xml:space="preserve"/>
-      </w:r>
-      <w:r>
-        <w:rPr>
-          <w:rFonts w:cs="Calibri"/>
-        </w:rPr>
-        <w:t>%</w:t>
-      </w:r>
-      <w:proofErr w:type="gramEnd"/>
-      <w:r>
-        <w:rPr>
-          <w:rFonts w:cs="Calibri"/>
-        </w:rPr>
-        <w:t xml:space="preserve"> </w:t>
+        <w:t xml:space="preserve">25</w:t>
+      </w:r>
+      <w:r>
+        <w:rPr>
+          <w:rFonts w:cs="Calibri"/>
+        </w:rPr>
+        <w:t xml:space="preserve">% </w:t>
       </w:r>
       <w:r>
         <w:rPr>
@@ -7376,7 +7342,7 @@
           <w:b/>
           <w:bCs/>
         </w:rPr>
-        <w:t xml:space="preserve"/>
+        <w:t xml:space="preserve">26</w:t>
       </w:r>
       <w:r>
         <w:rPr>
@@ -7400,7 +7366,7 @@
         <w:rPr>
           <w:rFonts w:cs="Calibri"/>
         </w:rPr>
-        <w:t xml:space="preserve">It is important to note the following:</w:t>
+        <w:t>It is important to note the following:</w:t>
       </w:r>
     </w:p>
     <w:p>
@@ -7424,19 +7390,13 @@
         <w:rPr>
           <w:rFonts w:cs="Calibri"/>
         </w:rPr>
-        <w:t xml:space="preserve"> </w:t>
-      </w:r>
-      <w:r>
-        <w:rPr>
-          <w:rFonts w:cs="Calibri"/>
-        </w:rPr>
-        <w:t xml:space="preserve">academic </w:t>
-      </w:r>
-      <w:r>
-        <w:rPr>
-          <w:rFonts w:cs="Calibri"/>
-        </w:rPr>
-        <w:t>year.</w:t>
+        <w:t xml:space="preserve">2025-26 </w:t>
+      </w:r>
+      <w:r>
+        <w:rPr>
+          <w:rFonts w:cs="Calibri"/>
+        </w:rPr>
+        <w:t>academic year.</w:t>
       </w:r>
     </w:p>
     <w:p>
@@ -7460,7 +7420,7 @@
         <w:rPr>
           <w:rFonts w:cs="Calibri"/>
         </w:rPr>
-        <w:t xml:space="preserve"/>
+        <w:t xml:space="preserve">May 2026</w:t>
       </w:r>
       <w:r>
         <w:rPr>
@@ -7491,6 +7451,7 @@
       <w:tblPr>
         <w:tblW w:w="11998" w:type="dxa"/>
         <w:tblInd w:w="-459" w:type="dxa"/>
+        <w:tblLayout w:type="fixed"/>
         <w:tblLook w:val="04A0" w:firstRow="1" w:lastRow="0" w:firstColumn="1" w:lastColumn="0" w:noHBand="0" w:noVBand="1"/>
       </w:tblPr>
       <w:tblGrid>
@@ -7544,7 +7505,7 @@
                 <w:sz w:val="22"/>
                 <w:szCs w:val="22"/>
               </w:rPr>
-              <w:t>2025-26</w:t>
+              <w:t xml:space="preserve">2025-26 </w:t>
             </w:r>
             <w:r>
               <w:rPr>
@@ -7554,7 +7515,7 @@
                 <w:sz w:val="22"/>
                 <w:szCs w:val="22"/>
               </w:rPr>
-              <w:t xml:space="preserve"> Enrolments Projections Progress by Unique Headcount</w:t>
+              <w:t>Enrolments Projections Progress by Unique Headcount</w:t>
             </w:r>
           </w:p>
         </w:tc>
@@ -8284,7 +8245,7 @@
                 <w:szCs w:val="22"/>
                 <w:lang w:val="en-CA" w:eastAsia="en-CA"/>
               </w:rPr>
-              <w:t>80</w:t>
+              <w:t xml:space="preserve">1</w:t>
             </w:r>
           </w:p>
         </w:tc>
@@ -8315,8 +8276,9 @@
                 <w:rFonts w:ascii="Calibri" w:hAnsi="Calibri" w:cs="Calibri"/>
                 <w:sz w:val="22"/>
                 <w:szCs w:val="22"/>
-              </w:rPr>
-              <w:t>102</w:t>
+                <w:lang w:val="en-CA" w:eastAsia="en-CA"/>
+              </w:rPr>
+              <w:t xml:space="preserve">1</w:t>
             </w:r>
           </w:p>
         </w:tc>
@@ -8347,8 +8309,9 @@
                 <w:rFonts w:ascii="Calibri" w:hAnsi="Calibri" w:cs="Calibri"/>
                 <w:sz w:val="22"/>
                 <w:szCs w:val="22"/>
-              </w:rPr>
-              <w:t>127.5%</w:t>
+                <w:lang w:val="en-CA" w:eastAsia="en-CA"/>
+              </w:rPr>
+              <w:t xml:space="preserve">1</w:t>
             </w:r>
           </w:p>
         </w:tc>
@@ -8379,8 +8342,9 @@
                 <w:rFonts w:ascii="Calibri" w:hAnsi="Calibri" w:cs="Calibri"/>
                 <w:sz w:val="22"/>
                 <w:szCs w:val="22"/>
-              </w:rPr>
-              <w:t>704</w:t>
+                <w:lang w:val="en-CA" w:eastAsia="en-CA"/>
+              </w:rPr>
+              <w:t xml:space="preserve">1</w:t>
             </w:r>
           </w:p>
         </w:tc>
@@ -8411,8 +8375,9 @@
                 <w:rFonts w:ascii="Calibri" w:hAnsi="Calibri" w:cs="Calibri"/>
                 <w:sz w:val="22"/>
                 <w:szCs w:val="22"/>
-              </w:rPr>
-              <w:t>729</w:t>
+                <w:lang w:val="en-CA" w:eastAsia="en-CA"/>
+              </w:rPr>
+              <w:t xml:space="preserve">1</w:t>
             </w:r>
           </w:p>
         </w:tc>
@@ -8443,8 +8408,9 @@
                 <w:rFonts w:ascii="Calibri" w:hAnsi="Calibri" w:cs="Calibri"/>
                 <w:sz w:val="22"/>
                 <w:szCs w:val="22"/>
-              </w:rPr>
-              <w:t>103.6%</w:t>
+                <w:lang w:val="en-CA" w:eastAsia="en-CA"/>
+              </w:rPr>
+              <w:t xml:space="preserve">1</w:t>
             </w:r>
           </w:p>
         </w:tc>
@@ -8473,8 +8439,9 @@
                 <w:rFonts w:ascii="Calibri" w:hAnsi="Calibri" w:cs="Calibri"/>
                 <w:sz w:val="22"/>
                 <w:szCs w:val="22"/>
-              </w:rPr>
-              <w:t>760</w:t>
+                <w:lang w:val="en-CA" w:eastAsia="en-CA"/>
+              </w:rPr>
+              <w:t xml:space="preserve">1</w:t>
             </w:r>
           </w:p>
         </w:tc>
@@ -8503,8 +8470,9 @@
                 <w:rFonts w:ascii="Calibri" w:hAnsi="Calibri" w:cs="Calibri"/>
                 <w:sz w:val="22"/>
                 <w:szCs w:val="22"/>
-              </w:rPr>
-              <w:t>502</w:t>
+                <w:lang w:val="en-CA" w:eastAsia="en-CA"/>
+              </w:rPr>
+              <w:t xml:space="preserve">1</w:t>
             </w:r>
           </w:p>
         </w:tc>
@@ -8533,8 +8501,9 @@
                 <w:rFonts w:ascii="Calibri" w:hAnsi="Calibri" w:cs="Calibri"/>
                 <w:sz w:val="22"/>
                 <w:szCs w:val="22"/>
-              </w:rPr>
-              <w:t>66.1%</w:t>
+                <w:lang w:val="en-CA" w:eastAsia="en-CA"/>
+              </w:rPr>
+              <w:t xml:space="preserve">1</w:t>
             </w:r>
           </w:p>
         </w:tc>
@@ -8633,8 +8602,9 @@
                 <w:rFonts w:ascii="Calibri" w:hAnsi="Calibri" w:cs="Calibri"/>
                 <w:sz w:val="22"/>
                 <w:szCs w:val="22"/>
-              </w:rPr>
-              <w:t>4</w:t>
+                <w:lang w:val="en-CA" w:eastAsia="en-CA"/>
+              </w:rPr>
+              <w:t xml:space="preserve">1</w:t>
             </w:r>
           </w:p>
         </w:tc>
@@ -8665,8 +8635,9 @@
                 <w:rFonts w:ascii="Calibri" w:hAnsi="Calibri" w:cs="Calibri"/>
                 <w:sz w:val="22"/>
                 <w:szCs w:val="22"/>
-              </w:rPr>
-              <w:t>52</w:t>
+                <w:lang w:val="en-CA" w:eastAsia="en-CA"/>
+              </w:rPr>
+              <w:t xml:space="preserve">1</w:t>
             </w:r>
           </w:p>
         </w:tc>
@@ -8697,8 +8668,9 @@
                 <w:rFonts w:ascii="Calibri" w:hAnsi="Calibri" w:cs="Calibri"/>
                 <w:sz w:val="22"/>
                 <w:szCs w:val="22"/>
-              </w:rPr>
-              <w:t>1300.0%</w:t>
+                <w:lang w:val="en-CA" w:eastAsia="en-CA"/>
+              </w:rPr>
+              <w:t xml:space="preserve">1</w:t>
             </w:r>
           </w:p>
         </w:tc>
@@ -8729,8 +8701,9 @@
                 <w:rFonts w:ascii="Calibri" w:hAnsi="Calibri" w:cs="Calibri"/>
                 <w:sz w:val="22"/>
                 <w:szCs w:val="22"/>
-              </w:rPr>
-              <w:t>96</w:t>
+                <w:lang w:val="en-CA" w:eastAsia="en-CA"/>
+              </w:rPr>
+              <w:t xml:space="preserve">1</w:t>
             </w:r>
           </w:p>
         </w:tc>
@@ -8761,8 +8734,9 @@
                 <w:rFonts w:ascii="Calibri" w:hAnsi="Calibri" w:cs="Calibri"/>
                 <w:sz w:val="22"/>
                 <w:szCs w:val="22"/>
-              </w:rPr>
-              <w:t>80</w:t>
+                <w:lang w:val="en-CA" w:eastAsia="en-CA"/>
+              </w:rPr>
+              <w:t xml:space="preserve">1</w:t>
             </w:r>
           </w:p>
         </w:tc>
@@ -8793,8 +8767,9 @@
                 <w:rFonts w:ascii="Calibri" w:hAnsi="Calibri" w:cs="Calibri"/>
                 <w:sz w:val="22"/>
                 <w:szCs w:val="22"/>
-              </w:rPr>
-              <w:t>83.3%</w:t>
+                <w:lang w:val="en-CA" w:eastAsia="en-CA"/>
+              </w:rPr>
+              <w:t xml:space="preserve">1</w:t>
             </w:r>
           </w:p>
         </w:tc>
@@ -8823,8 +8798,9 @@
                 <w:rFonts w:ascii="Calibri" w:hAnsi="Calibri" w:cs="Calibri"/>
                 <w:sz w:val="22"/>
                 <w:szCs w:val="22"/>
-              </w:rPr>
-              <w:t>88</w:t>
+                <w:lang w:val="en-CA" w:eastAsia="en-CA"/>
+              </w:rPr>
+              <w:t xml:space="preserve">1</w:t>
             </w:r>
           </w:p>
         </w:tc>
@@ -8853,8 +8829,9 @@
                 <w:rFonts w:ascii="Calibri" w:hAnsi="Calibri" w:cs="Calibri"/>
                 <w:sz w:val="22"/>
                 <w:szCs w:val="22"/>
-              </w:rPr>
-              <w:t>46</w:t>
+                <w:lang w:val="en-CA" w:eastAsia="en-CA"/>
+              </w:rPr>
+              <w:t xml:space="preserve">1</w:t>
             </w:r>
           </w:p>
         </w:tc>
@@ -8883,8 +8860,9 @@
                 <w:rFonts w:ascii="Calibri" w:hAnsi="Calibri" w:cs="Calibri"/>
                 <w:sz w:val="22"/>
                 <w:szCs w:val="22"/>
-              </w:rPr>
-              <w:t>52.3%</w:t>
+                <w:lang w:val="en-CA" w:eastAsia="en-CA"/>
+              </w:rPr>
+              <w:t xml:space="preserve">1</w:t>
             </w:r>
           </w:p>
         </w:tc>
@@ -8994,8 +8972,9 @@
                 <w:rFonts w:ascii="Calibri" w:hAnsi="Calibri" w:cs="Calibri"/>
                 <w:sz w:val="22"/>
                 <w:szCs w:val="22"/>
-              </w:rPr>
-              <w:t>212</w:t>
+                <w:lang w:val="en-CA" w:eastAsia="en-CA"/>
+              </w:rPr>
+              <w:t xml:space="preserve">1</w:t>
             </w:r>
           </w:p>
         </w:tc>
@@ -9026,8 +9005,9 @@
                 <w:rFonts w:ascii="Calibri" w:hAnsi="Calibri" w:cs="Calibri"/>
                 <w:sz w:val="22"/>
                 <w:szCs w:val="22"/>
-              </w:rPr>
-              <w:t>278</w:t>
+                <w:lang w:val="en-CA" w:eastAsia="en-CA"/>
+              </w:rPr>
+              <w:t xml:space="preserve">1</w:t>
             </w:r>
           </w:p>
         </w:tc>
@@ -9058,8 +9038,10 @@
                 <w:rFonts w:ascii="Calibri" w:hAnsi="Calibri" w:cs="Calibri"/>
                 <w:sz w:val="22"/>
                 <w:szCs w:val="22"/>
-              </w:rPr>
-              <w:t>131.1%</w:t>
+                <w:lang w:val="en-CA" w:eastAsia="en-CA"/>
+              </w:rPr>
+              <w:lastRenderedPageBreak/>
+              <w:t xml:space="preserve">1</w:t>
             </w:r>
           </w:p>
         </w:tc>
@@ -9090,8 +9072,9 @@
                 <w:rFonts w:ascii="Calibri" w:hAnsi="Calibri" w:cs="Calibri"/>
                 <w:sz w:val="22"/>
                 <w:szCs w:val="22"/>
-              </w:rPr>
-              <w:t>1286</w:t>
+                <w:lang w:val="en-CA" w:eastAsia="en-CA"/>
+              </w:rPr>
+              <w:t xml:space="preserve">1</w:t>
             </w:r>
           </w:p>
         </w:tc>
@@ -9122,8 +9105,9 @@
                 <w:rFonts w:ascii="Calibri" w:hAnsi="Calibri" w:cs="Calibri"/>
                 <w:sz w:val="22"/>
                 <w:szCs w:val="22"/>
-              </w:rPr>
-              <w:t>1473</w:t>
+                <w:lang w:val="en-CA" w:eastAsia="en-CA"/>
+              </w:rPr>
+              <w:t xml:space="preserve">1</w:t>
             </w:r>
           </w:p>
         </w:tc>
@@ -9154,8 +9138,10 @@
                 <w:rFonts w:ascii="Calibri" w:hAnsi="Calibri" w:cs="Calibri"/>
                 <w:sz w:val="22"/>
                 <w:szCs w:val="22"/>
-              </w:rPr>
-              <w:t>114.5%</w:t>
+                <w:lang w:val="en-CA" w:eastAsia="en-CA"/>
+              </w:rPr>
+              <w:lastRenderedPageBreak/>
+              <w:t xml:space="preserve">1</w:t>
             </w:r>
           </w:p>
         </w:tc>
@@ -9184,8 +9170,9 @@
                 <w:rFonts w:ascii="Calibri" w:hAnsi="Calibri" w:cs="Calibri"/>
                 <w:sz w:val="22"/>
                 <w:szCs w:val="22"/>
-              </w:rPr>
-              <w:t>1399</w:t>
+                <w:lang w:val="en-CA" w:eastAsia="en-CA"/>
+              </w:rPr>
+              <w:t xml:space="preserve">1</w:t>
             </w:r>
           </w:p>
         </w:tc>
@@ -9214,8 +9201,9 @@
                 <w:rFonts w:ascii="Calibri" w:hAnsi="Calibri" w:cs="Calibri"/>
                 <w:sz w:val="22"/>
                 <w:szCs w:val="22"/>
-              </w:rPr>
-              <w:t>527</w:t>
+                <w:lang w:val="en-CA" w:eastAsia="en-CA"/>
+              </w:rPr>
+              <w:t xml:space="preserve">1</w:t>
             </w:r>
           </w:p>
         </w:tc>
@@ -9244,8 +9232,10 @@
                 <w:rFonts w:ascii="Calibri" w:hAnsi="Calibri" w:cs="Calibri"/>
                 <w:sz w:val="22"/>
                 <w:szCs w:val="22"/>
-              </w:rPr>
-              <w:t>37.7%</w:t>
+                <w:lang w:val="en-CA" w:eastAsia="en-CA"/>
+              </w:rPr>
+              <w:lastRenderedPageBreak/>
+              <w:t xml:space="preserve">1</w:t>
             </w:r>
           </w:p>
         </w:tc>
@@ -9344,8 +9334,9 @@
                 <w:rFonts w:ascii="Calibri" w:hAnsi="Calibri" w:cs="Calibri"/>
                 <w:sz w:val="22"/>
                 <w:szCs w:val="22"/>
-              </w:rPr>
-              <w:t>0</w:t>
+                <w:lang w:val="en-CA" w:eastAsia="en-CA"/>
+              </w:rPr>
+              <w:t xml:space="preserve">1</w:t>
             </w:r>
           </w:p>
         </w:tc>
@@ -9376,8 +9367,9 @@
                 <w:rFonts w:ascii="Calibri" w:hAnsi="Calibri" w:cs="Calibri"/>
                 <w:sz w:val="22"/>
                 <w:szCs w:val="22"/>
-              </w:rPr>
-              <w:t>9</w:t>
+                <w:lang w:val="en-CA" w:eastAsia="en-CA"/>
+              </w:rPr>
+              <w:t xml:space="preserve">1</w:t>
             </w:r>
           </w:p>
         </w:tc>
@@ -9408,8 +9400,9 @@
                 <w:rFonts w:ascii="Calibri" w:hAnsi="Calibri" w:cs="Calibri"/>
                 <w:sz w:val="22"/>
                 <w:szCs w:val="22"/>
-              </w:rPr>
-              <w:t>N/A</w:t>
+                <w:lang w:val="en-CA" w:eastAsia="en-CA"/>
+              </w:rPr>
+              <w:t xml:space="preserve">1</w:t>
             </w:r>
           </w:p>
         </w:tc>
@@ -9440,8 +9433,9 @@
                 <w:rFonts w:ascii="Calibri" w:hAnsi="Calibri" w:cs="Calibri"/>
                 <w:sz w:val="22"/>
                 <w:szCs w:val="22"/>
-              </w:rPr>
-              <w:t>3</w:t>
+                <w:lang w:val="en-CA" w:eastAsia="en-CA"/>
+              </w:rPr>
+              <w:t xml:space="preserve">1</w:t>
             </w:r>
           </w:p>
         </w:tc>
@@ -9472,8 +9466,9 @@
                 <w:rFonts w:ascii="Calibri" w:hAnsi="Calibri" w:cs="Calibri"/>
                 <w:sz w:val="22"/>
                 <w:szCs w:val="22"/>
-              </w:rPr>
-              <w:t>27</w:t>
+                <w:lang w:val="en-CA" w:eastAsia="en-CA"/>
+              </w:rPr>
+              <w:t xml:space="preserve">1</w:t>
             </w:r>
           </w:p>
         </w:tc>
@@ -9504,8 +9499,9 @@
                 <w:rFonts w:ascii="Calibri" w:hAnsi="Calibri" w:cs="Calibri"/>
                 <w:sz w:val="22"/>
                 <w:szCs w:val="22"/>
-              </w:rPr>
-              <w:t>900.0%</w:t>
+                <w:lang w:val="en-CA" w:eastAsia="en-CA"/>
+              </w:rPr>
+              <w:t xml:space="preserve">1</w:t>
             </w:r>
           </w:p>
         </w:tc>
@@ -9534,8 +9530,9 @@
                 <w:rFonts w:ascii="Calibri" w:hAnsi="Calibri" w:cs="Calibri"/>
                 <w:sz w:val="22"/>
                 <w:szCs w:val="22"/>
-              </w:rPr>
-              <w:t>45</w:t>
+                <w:lang w:val="en-CA" w:eastAsia="en-CA"/>
+              </w:rPr>
+              <w:t xml:space="preserve">1</w:t>
             </w:r>
           </w:p>
         </w:tc>
@@ -9564,8 +9561,9 @@
                 <w:rFonts w:ascii="Calibri" w:hAnsi="Calibri" w:cs="Calibri"/>
                 <w:sz w:val="22"/>
                 <w:szCs w:val="22"/>
-              </w:rPr>
-              <w:t>58</w:t>
+                <w:lang w:val="en-CA" w:eastAsia="en-CA"/>
+              </w:rPr>
+              <w:t xml:space="preserve">1</w:t>
             </w:r>
           </w:p>
         </w:tc>
@@ -9594,8 +9592,9 @@
                 <w:rFonts w:ascii="Calibri" w:hAnsi="Calibri" w:cs="Calibri"/>
                 <w:sz w:val="22"/>
                 <w:szCs w:val="22"/>
-              </w:rPr>
-              <w:t>128.9%</w:t>
+                <w:lang w:val="en-CA" w:eastAsia="en-CA"/>
+              </w:rPr>
+              <w:t xml:space="preserve">1</w:t>
             </w:r>
           </w:p>
         </w:tc>
@@ -9658,37 +9657,37 @@
         <w:rPr>
           <w:rFonts w:cs="Calibri"/>
         </w:rPr>
-        <w:t xml:space="preserve">The projected unique headcount for Fall </w:t>
-      </w:r>
-      <w:r>
-        <w:rPr>
-          <w:rFonts w:cs="Calibri"/>
-        </w:rPr>
-        <w:t>2025</w:t>
-      </w:r>
-      <w:r>
-        <w:rPr>
-          <w:rFonts w:cs="Calibri"/>
-        </w:rPr>
-        <w:t xml:space="preserve"> is 250. As of </w:t>
-      </w:r>
-      <w:r>
-        <w:rPr>
-          <w:rFonts w:cs="Calibri"/>
-        </w:rPr>
-        <w:t>October 1</w:t>
-      </w:r>
-      <w:r>
-        <w:rPr>
-          <w:rFonts w:cs="Calibri"/>
-        </w:rPr>
-        <w:t xml:space="preserve">, </w:t>
-      </w:r>
-      <w:r>
-        <w:rPr>
-          <w:rFonts w:cs="Calibri"/>
-        </w:rPr>
-        <w:t>2025</w:t>
+        <w:t xml:space="preserve">The projected unique headcount for </w:t>
+      </w:r>
+      <w:r>
+        <w:rPr>
+          <w:rFonts w:cs="Calibri"/>
+        </w:rPr>
+        <w:t xml:space="preserve">3</w:t>
+      </w:r>
+      <w:r>
+        <w:rPr>
+          <w:rFonts w:cs="Calibri"/>
+        </w:rPr>
+        <w:t xml:space="preserve"> is </w:t>
+      </w:r>
+      <w:r>
+        <w:rPr>
+          <w:rFonts w:cs="Calibri"/>
+        </w:rPr>
+        <w:t xml:space="preserve">1</w:t>
+      </w:r>
+      <w:r>
+        <w:rPr>
+          <w:rFonts w:cs="Calibri"/>
+        </w:rPr>
+        <w:t xml:space="preserve">. As of </w:t>
+      </w:r>
+      <w:r>
+        <w:rPr>
+          <w:rFonts w:cs="Calibri"/>
+        </w:rPr>
+        <w:t xml:space="preserve">May 01, 2025</w:t>
       </w:r>
       <w:r>
         <w:rPr>
@@ -9700,181 +9699,93 @@
         <w:rPr>
           <w:rFonts w:cs="Calibri"/>
         </w:rPr>
-        <w:t>234</w:t>
-      </w:r>
-      <w:r>
-        <w:rPr>
-          <w:rFonts w:cs="Calibri"/>
-        </w:rPr>
-        <w:t xml:space="preserve">; this indicates a </w:t>
-      </w:r>
-      <w:r>
-        <w:rPr>
-          <w:rFonts w:cs="Calibri"/>
-        </w:rPr>
-        <w:t>9</w:t>
-      </w:r>
-      <w:r>
-        <w:rPr>
-          <w:rFonts w:cs="Calibri"/>
-        </w:rPr>
-        <w:t>3</w:t>
-      </w:r>
-      <w:r>
-        <w:rPr>
-          <w:rFonts w:cs="Calibri"/>
-        </w:rPr>
-        <w:t>.</w:t>
-      </w:r>
-      <w:r>
-        <w:rPr>
-          <w:rFonts w:cs="Calibri"/>
-        </w:rPr>
-        <w:t>6</w:t>
-      </w:r>
-      <w:r>
-        <w:rPr>
-          <w:rFonts w:cs="Calibri"/>
-        </w:rPr>
-        <w:t xml:space="preserve">% of the projection achieved for the semester. The following Programs have achieved or surpassed their projection: </w:t>
+        <w:t xml:space="preserve">1</w:t>
+      </w:r>
+      <w:r>
+        <w:rPr>
+          <w:rFonts w:cs="Calibri"/>
+        </w:rPr>
+        <w:t xml:space="preserve">; this indicates </w:t>
+      </w:r>
+      <w:r>
+        <w:rPr>
+          <w:rFonts w:cs="Calibri"/>
+        </w:rPr>
+        <w:t xml:space="preserve">1</w:t>
+      </w:r>
+      <w:r>
+        <w:rPr>
+          <w:rFonts w:cs="Calibri"/>
+        </w:rPr>
+        <w:t xml:space="preserve"> </w:t>
+      </w:r>
+      <w:r>
+        <w:rPr>
+          <w:rFonts w:cs="Calibri"/>
+        </w:rPr>
+        <w:t xml:space="preserve">1</w:t>
+      </w:r>
+      <w:r>
+        <w:rPr>
+          <w:rFonts w:cs="Calibri"/>
+        </w:rPr>
+        <w:t>%</w:t>
+      </w:r>
+      <w:r>
+        <w:rPr>
+          <w:rFonts w:cs="Calibri"/>
+        </w:rPr>
+        <w:t xml:space="preserve"> </w:t>
+      </w:r>
+      <w:r>
+        <w:rPr>
+          <w:rFonts w:cs="Calibri"/>
+          <w:b/>
+          <w:bCs/>
+        </w:rPr>
+        <w:t xml:space="preserve">1</w:t>
+      </w:r>
+      <w:r>
+        <w:rPr>
+          <w:rFonts w:cs="Calibri"/>
+        </w:rPr>
+        <w:t xml:space="preserve">of the projection achieved for the semester. The following </w:t>
+      </w:r>
+      <w:r>
+        <w:rPr>
+          <w:rFonts w:cs="Calibri"/>
+        </w:rPr>
+        <w:t>p</w:t>
+      </w:r>
+      <w:r>
+        <w:rPr>
+          <w:rFonts w:cs="Calibri"/>
+        </w:rPr>
+        <w:t xml:space="preserve">rograms have achieved or surpassed their projection: </w:t>
       </w:r>
     </w:p>
     <w:p>
       <w:pPr>
         <w:pStyle w:val="ListParagraph"/>
-        <w:numPr>
-          <w:ilvl w:val="1"/>
-          <w:numId w:val="10"/>
-        </w:numPr>
-        <w:rPr>
-          <w:rFonts w:cs="Calibri"/>
-        </w:rPr>
-      </w:pPr>
-      <w:r>
-        <w:rPr>
-          <w:rFonts w:cs="Calibri"/>
-        </w:rPr>
-        <w:t>Electrician</w:t>
-      </w:r>
-      <w:r>
-        <w:rPr>
-          <w:rFonts w:cs="Calibri"/>
-        </w:rPr>
-        <w:t xml:space="preserve"> </w:t>
-      </w:r>
-      <w:r>
-        <w:rPr>
-          <w:rFonts w:cs="Calibri"/>
-        </w:rPr>
-        <w:t>-</w:t>
-      </w:r>
-      <w:r>
-        <w:rPr>
-          <w:rFonts w:cs="Calibri"/>
-        </w:rPr>
-        <w:t xml:space="preserve"> </w:t>
-      </w:r>
-      <w:r>
-        <w:rPr>
-          <w:rFonts w:cs="Calibri"/>
-        </w:rPr>
-        <w:t>Second year, and</w:t>
-      </w:r>
-      <w:r>
-        <w:rPr>
-          <w:rFonts w:cs="Calibri"/>
-        </w:rPr>
-        <w:t xml:space="preserve"> Third year</w:t>
+        <w:ind w:left="1440"/>
+        <w:rPr>
+          <w:rFonts w:cs="Calibri"/>
+        </w:rPr>
+      </w:pPr>
+      <w:r>
+        <w:rPr>
+          <w:rFonts w:cs="Calibri"/>
+        </w:rPr>
+        <w:t xml:space="preserve">⚬   apple</w:t>
+        <w:br/>
+        <w:t xml:space="preserve">⚬   orange</w:t>
+        <w:br/>
+        <w:t xml:space="preserve">⚬   banana</w:t>
       </w:r>
     </w:p>
     <w:p>
       <w:pPr>
         <w:pStyle w:val="ListParagraph"/>
-        <w:numPr>
-          <w:ilvl w:val="1"/>
-          <w:numId w:val="10"/>
-        </w:numPr>
-        <w:rPr>
-          <w:rFonts w:cs="Calibri"/>
-        </w:rPr>
-      </w:pPr>
-      <w:r>
-        <w:rPr>
-          <w:rFonts w:cs="Calibri"/>
-        </w:rPr>
-        <w:t>Industrial Mechanic (Millwright)</w:t>
-      </w:r>
-      <w:r>
-        <w:rPr>
-          <w:rFonts w:cs="Calibri"/>
-        </w:rPr>
-        <w:t xml:space="preserve"> </w:t>
-      </w:r>
-      <w:r>
-        <w:rPr>
-          <w:rFonts w:cs="Calibri"/>
-        </w:rPr>
-        <w:t>-</w:t>
-      </w:r>
-      <w:r>
-        <w:rPr>
-          <w:rFonts w:cs="Calibri"/>
-        </w:rPr>
-        <w:t xml:space="preserve"> </w:t>
-      </w:r>
-      <w:r>
-        <w:rPr>
-          <w:rFonts w:cs="Calibri"/>
-        </w:rPr>
-        <w:t>First Year</w:t>
-      </w:r>
-    </w:p>
-    <w:p>
-      <w:pPr>
-        <w:pStyle w:val="ListParagraph"/>
-        <w:numPr>
-          <w:ilvl w:val="1"/>
-          <w:numId w:val="10"/>
-        </w:numPr>
-        <w:rPr>
-          <w:rFonts w:cs="Calibri"/>
-        </w:rPr>
-      </w:pPr>
-      <w:r>
-        <w:rPr>
-          <w:rFonts w:cs="Calibri"/>
-        </w:rPr>
-        <w:t>Steamfitter</w:t>
-      </w:r>
-      <w:r>
-        <w:rPr>
-          <w:rFonts w:cs="Calibri"/>
-        </w:rPr>
-        <w:t xml:space="preserve"> </w:t>
-      </w:r>
-      <w:r>
-        <w:rPr>
-          <w:rFonts w:cs="Calibri"/>
-        </w:rPr>
-        <w:t>-</w:t>
-      </w:r>
-      <w:r>
-        <w:rPr>
-          <w:rFonts w:cs="Calibri"/>
-        </w:rPr>
-        <w:t xml:space="preserve"> </w:t>
-      </w:r>
-      <w:r>
-        <w:rPr>
-          <w:rFonts w:cs="Calibri"/>
-        </w:rPr>
-        <w:t>Pipefitter-Second year</w:t>
-      </w:r>
-    </w:p>
-    <w:p>
-      <w:pPr>
-        <w:pStyle w:val="ListParagraph"/>
-        <w:ind w:left="1080"/>
         <w:rPr>
           <w:rFonts w:cs="Calibri"/>
         </w:rPr>
@@ -9895,37 +9806,37 @@
         <w:rPr>
           <w:rFonts w:cs="Calibri"/>
         </w:rPr>
-        <w:t>As for Winter 202</w:t>
-      </w:r>
-      <w:r>
-        <w:rPr>
-          <w:rFonts w:cs="Calibri"/>
-        </w:rPr>
-        <w:t>6</w:t>
-      </w:r>
-      <w:r>
-        <w:rPr>
-          <w:rFonts w:cs="Calibri"/>
-        </w:rPr>
-        <w:t xml:space="preserve">, the projected unique headcount is 228, and as of </w:t>
-      </w:r>
-      <w:r>
-        <w:rPr>
-          <w:rFonts w:cs="Calibri"/>
-        </w:rPr>
-        <w:t>October 1</w:t>
-      </w:r>
-      <w:r>
-        <w:rPr>
-          <w:rFonts w:cs="Calibri"/>
-        </w:rPr>
-        <w:t xml:space="preserve">, </w:t>
-      </w:r>
-      <w:r>
-        <w:rPr>
-          <w:rFonts w:cs="Calibri"/>
-        </w:rPr>
-        <w:t>2025</w:t>
+        <w:t xml:space="preserve">As for </w:t>
+      </w:r>
+      <w:r>
+        <w:rPr>
+          <w:rFonts w:cs="Calibri"/>
+        </w:rPr>
+        <w:t xml:space="preserve">15</w:t>
+      </w:r>
+      <w:r>
+        <w:rPr>
+          <w:rFonts w:cs="Calibri"/>
+        </w:rPr>
+        <w:t xml:space="preserve">, the projected unique headcount is </w:t>
+      </w:r>
+      <w:r>
+        <w:rPr>
+          <w:rFonts w:cs="Calibri"/>
+        </w:rPr>
+        <w:t xml:space="preserve">1</w:t>
+      </w:r>
+      <w:r>
+        <w:rPr>
+          <w:rFonts w:cs="Calibri"/>
+        </w:rPr>
+        <w:t xml:space="preserve">, and as of </w:t>
+      </w:r>
+      <w:r>
+        <w:rPr>
+          <w:rFonts w:cs="Calibri"/>
+        </w:rPr>
+        <w:t xml:space="preserve">May 01, 2025</w:t>
       </w:r>
       <w:r>
         <w:rPr>
@@ -9937,103 +9848,76 @@
         <w:rPr>
           <w:rFonts w:cs="Calibri"/>
         </w:rPr>
-        <w:t>170</w:t>
-      </w:r>
-      <w:r>
-        <w:rPr>
-          <w:rFonts w:cs="Calibri"/>
-        </w:rPr>
-        <w:t xml:space="preserve">; this indicates a </w:t>
-      </w:r>
-      <w:r>
-        <w:rPr>
-          <w:rFonts w:cs="Calibri"/>
-        </w:rPr>
-        <w:t>74.6</w:t>
-      </w:r>
-      <w:r>
-        <w:rPr>
-          <w:rFonts w:cs="Calibri"/>
-        </w:rPr>
-        <w:t xml:space="preserve">% of the projection achieved for the semester. The following Programs have achieved or surpassed their projection: </w:t>
+        <w:t xml:space="preserve">1</w:t>
+      </w:r>
+      <w:r>
+        <w:rPr>
+          <w:rFonts w:cs="Calibri"/>
+        </w:rPr>
+        <w:t xml:space="preserve">; this indicates </w:t>
+      </w:r>
+      <w:r>
+        <w:rPr>
+          <w:rFonts w:cs="Calibri"/>
+        </w:rPr>
+        <w:t xml:space="preserve">1</w:t>
+      </w:r>
+      <w:r>
+        <w:rPr>
+          <w:rFonts w:cs="Calibri"/>
+        </w:rPr>
+        <w:t xml:space="preserve"> </w:t>
+      </w:r>
+      <w:r>
+        <w:rPr>
+          <w:rFonts w:cs="Calibri"/>
+        </w:rPr>
+        <w:t xml:space="preserve">1</w:t>
+      </w:r>
+      <w:r>
+        <w:rPr>
+          <w:rFonts w:cs="Calibri"/>
+        </w:rPr>
+        <w:t>%</w:t>
+      </w:r>
+      <w:r>
+        <w:rPr>
+          <w:rFonts w:cs="Calibri"/>
+        </w:rPr>
+        <w:t xml:space="preserve"> </w:t>
+      </w:r>
+      <w:r>
+        <w:rPr>
+          <w:rFonts w:cs="Calibri"/>
+          <w:b/>
+          <w:bCs/>
+        </w:rPr>
+        <w:t xml:space="preserve">1</w:t>
+      </w:r>
+      <w:r>
+        <w:rPr>
+          <w:rFonts w:cs="Calibri"/>
+        </w:rPr>
+        <w:t xml:space="preserve">of the projection achieved for the semester. The following Programs have achieved or surpassed their projection: </w:t>
       </w:r>
     </w:p>
     <w:p>
       <w:pPr>
         <w:pStyle w:val="ListParagraph"/>
-        <w:numPr>
-          <w:ilvl w:val="1"/>
-          <w:numId w:val="10"/>
-        </w:numPr>
-        <w:rPr>
-          <w:rFonts w:cs="Calibri"/>
-        </w:rPr>
-      </w:pPr>
-      <w:r>
-        <w:rPr>
-          <w:rFonts w:cs="Calibri"/>
-        </w:rPr>
-        <w:t>Electrician - First year, and Fourth year</w:t>
-      </w:r>
-    </w:p>
-    <w:p>
-      <w:pPr>
-        <w:pStyle w:val="ListParagraph"/>
-        <w:numPr>
-          <w:ilvl w:val="1"/>
-          <w:numId w:val="10"/>
-        </w:numPr>
-        <w:rPr>
-          <w:rFonts w:cs="Calibri"/>
-        </w:rPr>
-      </w:pPr>
-      <w:r>
-        <w:rPr>
-          <w:rFonts w:cs="Calibri"/>
-        </w:rPr>
-        <w:t>Industrial Mechanic (Millwright)</w:t>
-      </w:r>
-      <w:r>
-        <w:rPr>
-          <w:rFonts w:cs="Calibri"/>
-        </w:rPr>
-        <w:t xml:space="preserve"> </w:t>
-      </w:r>
-      <w:r>
-        <w:rPr>
-          <w:rFonts w:cs="Calibri"/>
-        </w:rPr>
-        <w:t>-</w:t>
-      </w:r>
-      <w:r>
-        <w:rPr>
-          <w:rFonts w:cs="Calibri"/>
-        </w:rPr>
-        <w:t xml:space="preserve"> </w:t>
-      </w:r>
-      <w:r>
-        <w:rPr>
-          <w:rFonts w:cs="Calibri"/>
-        </w:rPr>
-        <w:t>Third year</w:t>
-      </w:r>
-    </w:p>
-    <w:p>
-      <w:pPr>
-        <w:pStyle w:val="ListParagraph"/>
-        <w:numPr>
-          <w:ilvl w:val="1"/>
-          <w:numId w:val="10"/>
-        </w:numPr>
-        <w:rPr>
-          <w:rFonts w:cs="Calibri"/>
-        </w:rPr>
-      </w:pPr>
-      <w:r>
-        <w:rPr>
-          <w:rFonts w:cs="Calibri"/>
-        </w:rPr>
-        <w:t>Welder – First Year</w:t>
+        <w:ind w:left="1440"/>
+        <w:rPr>
+          <w:rFonts w:cs="Calibri"/>
+        </w:rPr>
+      </w:pPr>
+      <w:r>
+        <w:rPr>
+          <w:rFonts w:cs="Calibri"/>
+        </w:rPr>
+        <w:t xml:space="preserve">⚬   apple</w:t>
+        <w:br/>
+        <w:t xml:space="preserve">⚬   orange</w:t>
+        <w:br/>
+        <w:t xml:space="preserve">⚬   banana</w:t>
       </w:r>
     </w:p>
     <w:p>
@@ -10079,14 +9963,103 @@
         <w:rPr>
           <w:rFonts w:cs="Calibri"/>
         </w:rPr>
-        <w:lastRenderedPageBreak/>
         <w:t xml:space="preserve">As of </w:t>
       </w:r>
       <w:r>
         <w:rPr>
           <w:rFonts w:cs="Calibri"/>
         </w:rPr>
-        <w:t>October 1</w:t>
+        <w:t xml:space="preserve">May 01, 2025</w:t>
+      </w:r>
+      <w:r>
+        <w:rPr>
+          <w:rFonts w:cs="Calibri"/>
+        </w:rPr>
+        <w:t xml:space="preserve">, there are </w:t>
+      </w:r>
+      <w:r>
+        <w:rPr>
+          <w:rFonts w:cs="Calibri"/>
+        </w:rPr>
+        <w:t xml:space="preserve">1</w:t>
+      </w:r>
+      <w:r>
+        <w:rPr>
+          <w:rFonts w:cs="Calibri"/>
+        </w:rPr>
+        <w:t xml:space="preserve"> unique international students with </w:t>
+      </w:r>
+      <w:r>
+        <w:rPr>
+          <w:rFonts w:cs="Calibri"/>
+        </w:rPr>
+        <w:t>a</w:t>
+      </w:r>
+      <w:r>
+        <w:rPr>
+          <w:rFonts w:cs="Calibri"/>
+        </w:rPr>
+        <w:t>n</w:t>
+      </w:r>
+      <w:r>
+        <w:rPr>
+          <w:rFonts w:cs="Calibri"/>
+        </w:rPr>
+        <w:t xml:space="preserve"> </w:t>
+      </w:r>
+      <w:r>
+        <w:rPr>
+          <w:rFonts w:cs="Calibri"/>
+        </w:rPr>
+        <w:t xml:space="preserve">FLE </w:t>
+      </w:r>
+      <w:r>
+        <w:rPr>
+          <w:rFonts w:cs="Calibri"/>
+        </w:rPr>
+        <w:t xml:space="preserve">of </w:t>
+      </w:r>
+      <w:r>
+        <w:rPr>
+          <w:rFonts w:cs="Calibri"/>
+        </w:rPr>
+        <w:t xml:space="preserve">1</w:t>
+      </w:r>
+      <w:r>
+        <w:rPr>
+          <w:rFonts w:cs="Calibri"/>
+        </w:rPr>
+        <w:t>,</w:t>
+      </w:r>
+      <w:r>
+        <w:rPr>
+          <w:rFonts w:cs="Calibri"/>
+        </w:rPr>
+        <w:t xml:space="preserve"> </w:t>
+      </w:r>
+      <w:r>
+        <w:rPr>
+          <w:rFonts w:cs="Calibri"/>
+        </w:rPr>
+        <w:t xml:space="preserve">with high enrolment numbers in </w:t>
+      </w:r>
+      <w:r>
+        <w:rPr>
+          <w:rFonts w:cs="Calibri"/>
+        </w:rPr>
+        <w:t xml:space="preserve">program1</w:t>
+      </w:r>
+      <w:r>
+        <w:rPr>
+          <w:rFonts w:cs="Calibri"/>
+        </w:rPr>
+        <w:t xml:space="preserve">. Increased numbers are visible in </w:t>
+      </w:r>
+      <w:r>
+        <w:rPr>
+          <w:rFonts w:cs="Calibri"/>
+        </w:rPr>
+        <w:t xml:space="preserve">program2</w:t>
       </w:r>
       <w:r>
         <w:rPr>
@@ -10098,43 +10071,25 @@
         <w:rPr>
           <w:rFonts w:cs="Calibri"/>
         </w:rPr>
-        <w:t>2025</w:t>
-      </w:r>
-      <w:r>
-        <w:rPr>
-          <w:rFonts w:cs="Calibri"/>
-        </w:rPr>
-        <w:t xml:space="preserve">, there are </w:t>
-      </w:r>
-      <w:r>
-        <w:rPr>
-          <w:rFonts w:cs="Calibri"/>
-        </w:rPr>
-        <w:t>16</w:t>
-      </w:r>
-      <w:r>
-        <w:rPr>
-          <w:rFonts w:cs="Calibri"/>
-        </w:rPr>
-        <w:t>09</w:t>
-      </w:r>
-      <w:r>
-        <w:rPr>
-          <w:rFonts w:cs="Calibri"/>
-        </w:rPr>
-        <w:t xml:space="preserve"> unique international students with FLE </w:t>
-      </w:r>
-      <w:r>
-        <w:rPr>
-          <w:rFonts w:cs="Calibri"/>
-        </w:rPr>
-        <w:t>1156.609</w:t>
-      </w:r>
-      <w:r>
-        <w:rPr>
-          <w:rFonts w:cs="Calibri"/>
-        </w:rPr>
-        <w:t xml:space="preserve"> with high enrolment numbers in Business Administration Diploma – Management. Increased numbers are visible in Business Administration Diploma - Accounting, Business Administration Diploma - Management Co-op, Business Administration Diploma - Human Resources Management, and</w:t>
+        <w:t xml:space="preserve">program3</w:t>
+      </w:r>
+      <w:r>
+        <w:rPr>
+          <w:rFonts w:cs="Calibri"/>
+        </w:rPr>
+        <w:t xml:space="preserve">, </w:t>
+      </w:r>
+      <w:r>
+        <w:rPr>
+          <w:rFonts w:cs="Calibri"/>
+        </w:rPr>
+        <w:t xml:space="preserve">program4, </w:t>
+      </w:r>
+      <w:r>
+        <w:rPr>
+          <w:rFonts w:cs="Calibri"/>
+        </w:rPr>
+        <w:t>and</w:t>
       </w:r>
       <w:r>
         <w:t xml:space="preserve"> </w:t>
@@ -10143,7 +10098,13 @@
         <w:rPr>
           <w:rFonts w:cs="Calibri"/>
         </w:rPr>
-        <w:t>Early Learning and Child Care Diploma.</w:t>
+        <w:t xml:space="preserve">program5</w:t>
+      </w:r>
+      <w:r>
+        <w:rPr>
+          <w:rFonts w:cs="Calibri"/>
+        </w:rPr>
+        <w:t>.</w:t>
       </w:r>
     </w:p>
     <w:p>
@@ -10161,19 +10122,19 @@
         <w:rPr>
           <w:rFonts w:cs="Calibri"/>
         </w:rPr>
-        <w:t xml:space="preserve">Current International FLE represents </w:t>
-      </w:r>
-      <w:r>
-        <w:rPr>
-          <w:rFonts w:cs="Calibri"/>
-        </w:rPr>
-        <w:t>57.</w:t>
-      </w:r>
-      <w:r>
-        <w:rPr>
-          <w:rFonts w:cs="Calibri"/>
-        </w:rPr>
-        <w:t>6</w:t>
+        <w:t>C</w:t>
+      </w:r>
+      <w:r>
+        <w:rPr>
+          <w:rFonts w:cs="Calibri"/>
+        </w:rPr>
+        <w:t xml:space="preserve">urrent International FLE represents </w:t>
+      </w:r>
+      <w:r>
+        <w:rPr>
+          <w:rFonts w:cs="Calibri"/>
+        </w:rPr>
+        <w:t xml:space="preserve">1</w:t>
       </w:r>
       <w:r>
         <w:rPr>
@@ -10233,19 +10194,7 @@
         <w:rPr>
           <w:rFonts w:cs="Calibri"/>
         </w:rPr>
-        <w:t>October 1</w:t>
-      </w:r>
-      <w:r>
-        <w:rPr>
-          <w:rFonts w:cs="Calibri"/>
-        </w:rPr>
-        <w:t xml:space="preserve">, </w:t>
-      </w:r>
-      <w:r>
-        <w:rPr>
-          <w:rFonts w:cs="Calibri"/>
-        </w:rPr>
-        <w:t>2025</w:t>
+        <w:t xml:space="preserve">May 01, 2025</w:t>
       </w:r>
       <w:r>
         <w:rPr>
@@ -10257,49 +10206,49 @@
         <w:rPr>
           <w:rFonts w:cs="Calibri"/>
         </w:rPr>
-        <w:t>94</w:t>
-      </w:r>
-      <w:r>
-        <w:rPr>
-          <w:rFonts w:cs="Calibri"/>
-        </w:rPr>
-        <w:t xml:space="preserve"> unique Indigenous students with FLE </w:t>
-      </w:r>
-      <w:r>
-        <w:rPr>
-          <w:rFonts w:cs="Calibri"/>
-        </w:rPr>
-        <w:t>37.786</w:t>
-      </w:r>
-      <w:r>
-        <w:rPr>
-          <w:rFonts w:cs="Calibri"/>
-        </w:rPr>
-        <w:t xml:space="preserve"> with high enrolment in Apprenticeship</w:t>
-      </w:r>
-      <w:r>
-        <w:rPr>
-          <w:rFonts w:cs="Calibri"/>
-        </w:rPr>
-        <w:t xml:space="preserve"> </w:t>
-      </w:r>
-      <w:r>
-        <w:rPr>
-          <w:rFonts w:cs="Calibri"/>
-        </w:rPr>
-        <w:t>-</w:t>
-      </w:r>
-      <w:r>
-        <w:rPr>
-          <w:rFonts w:cs="Calibri"/>
-        </w:rPr>
-        <w:t xml:space="preserve"> </w:t>
-      </w:r>
-      <w:r>
-        <w:rPr>
-          <w:rFonts w:cs="Calibri"/>
-        </w:rPr>
-        <w:t>Heavy Equipment Technician.</w:t>
+        <w:t xml:space="preserve">1</w:t>
+      </w:r>
+      <w:r>
+        <w:rPr>
+          <w:rFonts w:cs="Calibri"/>
+        </w:rPr>
+        <w:t xml:space="preserve"> unique Indigenous students with </w:t>
+      </w:r>
+      <w:r>
+        <w:rPr>
+          <w:rFonts w:cs="Calibri"/>
+        </w:rPr>
+        <w:t xml:space="preserve">an </w:t>
+      </w:r>
+      <w:r>
+        <w:rPr>
+          <w:rFonts w:cs="Calibri"/>
+        </w:rPr>
+        <w:t xml:space="preserve">FLE </w:t>
+      </w:r>
+      <w:r>
+        <w:rPr>
+          <w:rFonts w:cs="Calibri"/>
+        </w:rPr>
+        <w:t xml:space="preserve">of 1, </w:t>
+      </w:r>
+      <w:r>
+        <w:rPr>
+          <w:rFonts w:cs="Calibri"/>
+        </w:rPr>
+        <w:t xml:space="preserve">with high enrolment in </w:t>
+      </w:r>
+      <w:r>
+        <w:rPr>
+          <w:rFonts w:cs="Calibri"/>
+        </w:rPr>
+        <w:t xml:space="preserve">program6</w:t>
+      </w:r>
+      <w:r>
+        <w:rPr>
+          <w:rFonts w:cs="Calibri"/>
+        </w:rPr>
+        <w:t>.</w:t>
       </w:r>
     </w:p>
     <w:p>
@@ -10317,13 +10266,13 @@
         <w:rPr>
           <w:rFonts w:cs="Calibri"/>
         </w:rPr>
-        <w:t>Current Indigenous FLE represents 1.</w:t>
-      </w:r>
-      <w:r>
-        <w:rPr>
-          <w:rFonts w:cs="Calibri"/>
-        </w:rPr>
-        <w:t>9</w:t>
+        <w:t xml:space="preserve">Current Indigenous FLE represents </w:t>
+      </w:r>
+      <w:r>
+        <w:rPr>
+          <w:rFonts w:cs="Calibri"/>
+        </w:rPr>
+        <w:t xml:space="preserve">1</w:t>
       </w:r>
       <w:r>
         <w:rPr>
@@ -11322,6 +11271,119 @@
     </w:lvl>
   </w:abstractNum>
   <w:abstractNum w:abstractNumId="4" w15:restartNumberingAfterBreak="0">
+    <w:nsid w:val="2B3B34CF"/>
+    <w:multiLevelType w:val="hybridMultilevel"/>
+    <w:tmpl w:val="515CB356"/>
+    <w:lvl w:ilvl="0" w:tplc="10090003">
+      <w:start w:val="1"/>
+      <w:numFmt w:val="bullet"/>
+      <w:lvlText w:val="o"/>
+      <w:lvlJc w:val="left"/>
+      <w:pPr>
+        <w:ind w:left="1080" w:hanging="360"/>
+      </w:pPr>
+      <w:rPr>
+        <w:rFonts w:ascii="Courier New" w:hAnsi="Courier New" w:cs="Courier New" w:hint="default"/>
+      </w:rPr>
+    </w:lvl>
+    <w:lvl w:ilvl="1" w:tplc="10090003" w:tentative="1">
+      <w:start w:val="1"/>
+      <w:numFmt w:val="bullet"/>
+      <w:lvlText w:val="o"/>
+      <w:lvlJc w:val="left"/>
+      <w:pPr>
+        <w:ind w:left="1800" w:hanging="360"/>
+      </w:pPr>
+      <w:rPr>
+        <w:rFonts w:ascii="Courier New" w:hAnsi="Courier New" w:cs="Courier New" w:hint="default"/>
+      </w:rPr>
+    </w:lvl>
+    <w:lvl w:ilvl="2" w:tplc="10090005" w:tentative="1">
+      <w:start w:val="1"/>
+      <w:numFmt w:val="bullet"/>
+      <w:lvlText w:val=""/>
+      <w:lvlJc w:val="left"/>
+      <w:pPr>
+        <w:ind w:left="2520" w:hanging="360"/>
+      </w:pPr>
+      <w:rPr>
+        <w:rFonts w:ascii="Wingdings" w:hAnsi="Wingdings" w:hint="default"/>
+      </w:rPr>
+    </w:lvl>
+    <w:lvl w:ilvl="3" w:tplc="10090001" w:tentative="1">
+      <w:start w:val="1"/>
+      <w:numFmt w:val="bullet"/>
+      <w:lvlText w:val=""/>
+      <w:lvlJc w:val="left"/>
+      <w:pPr>
+        <w:ind w:left="3240" w:hanging="360"/>
+      </w:pPr>
+      <w:rPr>
+        <w:rFonts w:ascii="Symbol" w:hAnsi="Symbol" w:hint="default"/>
+      </w:rPr>
+    </w:lvl>
+    <w:lvl w:ilvl="4" w:tplc="10090003" w:tentative="1">
+      <w:start w:val="1"/>
+      <w:numFmt w:val="bullet"/>
+      <w:lvlText w:val="o"/>
+      <w:lvlJc w:val="left"/>
+      <w:pPr>
+        <w:ind w:left="3960" w:hanging="360"/>
+      </w:pPr>
+      <w:rPr>
+        <w:rFonts w:ascii="Courier New" w:hAnsi="Courier New" w:cs="Courier New" w:hint="default"/>
+      </w:rPr>
+    </w:lvl>
+    <w:lvl w:ilvl="5" w:tplc="10090005" w:tentative="1">
+      <w:start w:val="1"/>
+      <w:numFmt w:val="bullet"/>
+      <w:lvlText w:val=""/>
+      <w:lvlJc w:val="left"/>
+      <w:pPr>
+        <w:ind w:left="4680" w:hanging="360"/>
+      </w:pPr>
+      <w:rPr>
+        <w:rFonts w:ascii="Wingdings" w:hAnsi="Wingdings" w:hint="default"/>
+      </w:rPr>
+    </w:lvl>
+    <w:lvl w:ilvl="6" w:tplc="10090001" w:tentative="1">
+      <w:start w:val="1"/>
+      <w:numFmt w:val="bullet"/>
+      <w:lvlText w:val=""/>
+      <w:lvlJc w:val="left"/>
+      <w:pPr>
+        <w:ind w:left="5400" w:hanging="360"/>
+      </w:pPr>
+      <w:rPr>
+        <w:rFonts w:ascii="Symbol" w:hAnsi="Symbol" w:hint="default"/>
+      </w:rPr>
+    </w:lvl>
+    <w:lvl w:ilvl="7" w:tplc="10090003" w:tentative="1">
+      <w:start w:val="1"/>
+      <w:numFmt w:val="bullet"/>
+      <w:lvlText w:val="o"/>
+      <w:lvlJc w:val="left"/>
+      <w:pPr>
+        <w:ind w:left="6120" w:hanging="360"/>
+      </w:pPr>
+      <w:rPr>
+        <w:rFonts w:ascii="Courier New" w:hAnsi="Courier New" w:cs="Courier New" w:hint="default"/>
+      </w:rPr>
+    </w:lvl>
+    <w:lvl w:ilvl="8" w:tplc="10090005" w:tentative="1">
+      <w:start w:val="1"/>
+      <w:numFmt w:val="bullet"/>
+      <w:lvlText w:val=""/>
+      <w:lvlJc w:val="left"/>
+      <w:pPr>
+        <w:ind w:left="6840" w:hanging="360"/>
+      </w:pPr>
+      <w:rPr>
+        <w:rFonts w:ascii="Wingdings" w:hAnsi="Wingdings" w:hint="default"/>
+      </w:rPr>
+    </w:lvl>
+  </w:abstractNum>
+  <w:abstractNum w:abstractNumId="5" w15:restartNumberingAfterBreak="0">
     <w:nsid w:val="32465C12"/>
     <w:multiLevelType w:val="hybridMultilevel"/>
     <w:tmpl w:val="CA860536"/>
@@ -11434,7 +11496,7 @@
       </w:pPr>
     </w:lvl>
   </w:abstractNum>
-  <w:abstractNum w:abstractNumId="5" w15:restartNumberingAfterBreak="0">
+  <w:abstractNum w:abstractNumId="6" w15:restartNumberingAfterBreak="0">
     <w:nsid w:val="37113EF2"/>
     <w:multiLevelType w:val="multilevel"/>
     <w:tmpl w:val="1009001D"/>
@@ -11520,7 +11582,7 @@
       </w:pPr>
     </w:lvl>
   </w:abstractNum>
-  <w:abstractNum w:abstractNumId="6" w15:restartNumberingAfterBreak="0">
+  <w:abstractNum w:abstractNumId="7" w15:restartNumberingAfterBreak="0">
     <w:nsid w:val="3B380F09"/>
     <w:multiLevelType w:val="hybridMultilevel"/>
     <w:tmpl w:val="E7845368"/>
@@ -11660,10 +11722,10 @@
       </w:rPr>
     </w:lvl>
   </w:abstractNum>
-  <w:abstractNum w:abstractNumId="7" w15:restartNumberingAfterBreak="0">
+  <w:abstractNum w:abstractNumId="8" w15:restartNumberingAfterBreak="0">
     <w:nsid w:val="44425F66"/>
     <w:multiLevelType w:val="hybridMultilevel"/>
-    <w:tmpl w:val="F642D492"/>
+    <w:tmpl w:val="2ABE1176"/>
     <w:lvl w:ilvl="0" w:tplc="04090001">
       <w:start w:val="1"/>
       <w:numFmt w:val="bullet"/>
@@ -11773,7 +11835,7 @@
       </w:rPr>
     </w:lvl>
   </w:abstractNum>
-  <w:abstractNum w:abstractNumId="8" w15:restartNumberingAfterBreak="0">
+  <w:abstractNum w:abstractNumId="9" w15:restartNumberingAfterBreak="0">
     <w:nsid w:val="4700113D"/>
     <w:multiLevelType w:val="hybridMultilevel"/>
     <w:tmpl w:val="06261DF6"/>
@@ -11886,7 +11948,7 @@
       </w:rPr>
     </w:lvl>
   </w:abstractNum>
-  <w:abstractNum w:abstractNumId="9" w15:restartNumberingAfterBreak="0">
+  <w:abstractNum w:abstractNumId="10" w15:restartNumberingAfterBreak="0">
     <w:nsid w:val="4A08651A"/>
     <w:multiLevelType w:val="hybridMultilevel"/>
     <w:tmpl w:val="11427932"/>
@@ -12002,7 +12064,7 @@
       </w:pPr>
     </w:lvl>
   </w:abstractNum>
-  <w:abstractNum w:abstractNumId="10" w15:restartNumberingAfterBreak="0">
+  <w:abstractNum w:abstractNumId="11" w15:restartNumberingAfterBreak="0">
     <w:nsid w:val="5DFE25AF"/>
     <w:multiLevelType w:val="hybridMultilevel"/>
     <w:tmpl w:val="C55E21EE"/>
@@ -12091,7 +12153,7 @@
       </w:pPr>
     </w:lvl>
   </w:abstractNum>
-  <w:abstractNum w:abstractNumId="11" w15:restartNumberingAfterBreak="0">
+  <w:abstractNum w:abstractNumId="12" w15:restartNumberingAfterBreak="0">
     <w:nsid w:val="64BB3777"/>
     <w:multiLevelType w:val="hybridMultilevel"/>
     <w:tmpl w:val="06EAB34E"/>
@@ -12204,7 +12266,7 @@
       </w:pPr>
     </w:lvl>
   </w:abstractNum>
-  <w:abstractNum w:abstractNumId="12" w15:restartNumberingAfterBreak="0">
+  <w:abstractNum w:abstractNumId="13" w15:restartNumberingAfterBreak="0">
     <w:nsid w:val="6D7B5BB1"/>
     <w:multiLevelType w:val="hybridMultilevel"/>
     <w:tmpl w:val="A35EECC8"/>
@@ -12323,7 +12385,7 @@
       </w:pPr>
     </w:lvl>
   </w:abstractNum>
-  <w:abstractNum w:abstractNumId="13" w15:restartNumberingAfterBreak="0">
+  <w:abstractNum w:abstractNumId="14" w15:restartNumberingAfterBreak="0">
     <w:nsid w:val="729803D0"/>
     <w:multiLevelType w:val="hybridMultilevel"/>
     <w:tmpl w:val="D084D774"/>
@@ -12437,46 +12499,49 @@
     </w:lvl>
   </w:abstractNum>
   <w:num w:numId="1" w16cid:durableId="602609888">
-    <w:abstractNumId w:val="11"/>
+    <w:abstractNumId w:val="12"/>
   </w:num>
   <w:num w:numId="2" w16cid:durableId="1959023016">
     <w:abstractNumId w:val="0"/>
   </w:num>
   <w:num w:numId="3" w16cid:durableId="1911621844">
-    <w:abstractNumId w:val="4"/>
+    <w:abstractNumId w:val="5"/>
   </w:num>
   <w:num w:numId="4" w16cid:durableId="1422216291">
     <w:abstractNumId w:val="2"/>
   </w:num>
   <w:num w:numId="5" w16cid:durableId="1110780963">
-    <w:abstractNumId w:val="9"/>
+    <w:abstractNumId w:val="10"/>
   </w:num>
   <w:num w:numId="6" w16cid:durableId="116729548">
     <w:abstractNumId w:val="1"/>
   </w:num>
   <w:num w:numId="7" w16cid:durableId="183203977">
-    <w:abstractNumId w:val="12"/>
+    <w:abstractNumId w:val="13"/>
   </w:num>
   <w:num w:numId="8" w16cid:durableId="1960188377">
+    <w:abstractNumId w:val="7"/>
+  </w:num>
+  <w:num w:numId="9" w16cid:durableId="1108508521">
+    <w:abstractNumId w:val="11"/>
+  </w:num>
+  <w:num w:numId="10" w16cid:durableId="958730865">
+    <w:abstractNumId w:val="8"/>
+  </w:num>
+  <w:num w:numId="11" w16cid:durableId="965548937">
     <w:abstractNumId w:val="6"/>
   </w:num>
-  <w:num w:numId="9" w16cid:durableId="1108508521">
-    <w:abstractNumId w:val="10"/>
-  </w:num>
-  <w:num w:numId="10" w16cid:durableId="958730865">
-    <w:abstractNumId w:val="7"/>
-  </w:num>
-  <w:num w:numId="11" w16cid:durableId="965548937">
-    <w:abstractNumId w:val="5"/>
-  </w:num>
   <w:num w:numId="12" w16cid:durableId="385882226">
-    <w:abstractNumId w:val="13"/>
+    <w:abstractNumId w:val="14"/>
   </w:num>
   <w:num w:numId="13" w16cid:durableId="356155077">
     <w:abstractNumId w:val="3"/>
   </w:num>
   <w:num w:numId="14" w16cid:durableId="548110277">
-    <w:abstractNumId w:val="8"/>
+    <w:abstractNumId w:val="9"/>
+  </w:num>
+  <w:num w:numId="15" w16cid:durableId="2041470229">
+    <w:abstractNumId w:val="4"/>
   </w:num>
 </w:numbering>
 </file>
@@ -13661,21 +13726,6 @@
 </file>
 
 <file path=customXml/item2.xml><?xml version="1.0" encoding="utf-8"?>
-<p:properties xmlns:p="http://schemas.microsoft.com/office/2006/metadata/properties" xmlns:xsi="http://www.w3.org/2001/XMLSchema-instance" xmlns:pc="http://schemas.microsoft.com/office/infopath/2007/PartnerControls">
-  <documentManagement>
-    <lcf76f155ced4ddcb4097134ff3c332f xmlns="5e80f031-8b65-42a5-8493-43319737a55e">
-      <Terms xmlns="http://schemas.microsoft.com/office/infopath/2007/PartnerControls"/>
-    </lcf76f155ced4ddcb4097134ff3c332f>
-    <TaxCatchAll xmlns="d6c1a2fc-ca36-4c01-bf5c-04b7c5ffd235"/>
-  </documentManagement>
-</p:properties>
-</file>
-
-<file path=customXml/item3.xml><?xml version="1.0" encoding="utf-8"?>
-<b:Sources xmlns:b="http://schemas.openxmlformats.org/officeDocument/2006/bibliography" xmlns="http://schemas.openxmlformats.org/officeDocument/2006/bibliography" SelectedStyle="\APASixthEditionOfficeOnline.xsl" StyleName="APA" Version="6"/>
-</file>
-
-<file path=customXml/item4.xml><?xml version="1.0" encoding="utf-8"?>
 <ct:contentTypeSchema xmlns:ct="http://schemas.microsoft.com/office/2006/metadata/contentType" xmlns:ma="http://schemas.microsoft.com/office/2006/metadata/properties/metaAttributes" ct:_="" ma:_="" ma:contentTypeName="Document" ma:contentTypeID="0x010100D5C3A3196D4D4943A1067C8E97FB29BB" ma:contentTypeVersion="14" ma:contentTypeDescription="Create a new document." ma:contentTypeScope="" ma:versionID="083260729529432f5d80e7c411452d31">
   <xsd:schema xmlns:xsd="http://www.w3.org/2001/XMLSchema" xmlns:xs="http://www.w3.org/2001/XMLSchema" xmlns:p="http://schemas.microsoft.com/office/2006/metadata/properties" xmlns:ns2="5e80f031-8b65-42a5-8493-43319737a55e" xmlns:ns3="d6c1a2fc-ca36-4c01-bf5c-04b7c5ffd235" targetNamespace="http://schemas.microsoft.com/office/2006/metadata/properties" ma:root="true" ma:fieldsID="ba048b5abdd9e0f83ffd9eb3f23c7b37" ns2:_="" ns3:_="">
     <xsd:import namespace="5e80f031-8b65-42a5-8493-43319737a55e"/>
@@ -13904,6 +13954,21 @@
 </ct:contentTypeSchema>
 </file>
 
+<file path=customXml/item3.xml><?xml version="1.0" encoding="utf-8"?>
+<b:Sources xmlns:b="http://schemas.openxmlformats.org/officeDocument/2006/bibliography" xmlns="http://schemas.openxmlformats.org/officeDocument/2006/bibliography" SelectedStyle="\APASixthEditionOfficeOnline.xsl" StyleName="APA" Version="6"/>
+</file>
+
+<file path=customXml/item4.xml><?xml version="1.0" encoding="utf-8"?>
+<p:properties xmlns:p="http://schemas.microsoft.com/office/2006/metadata/properties" xmlns:xsi="http://www.w3.org/2001/XMLSchema-instance" xmlns:pc="http://schemas.microsoft.com/office/infopath/2007/PartnerControls">
+  <documentManagement>
+    <lcf76f155ced4ddcb4097134ff3c332f xmlns="5e80f031-8b65-42a5-8493-43319737a55e">
+      <Terms xmlns="http://schemas.microsoft.com/office/infopath/2007/PartnerControls"/>
+    </lcf76f155ced4ddcb4097134ff3c332f>
+    <TaxCatchAll xmlns="d6c1a2fc-ca36-4c01-bf5c-04b7c5ffd235"/>
+  </documentManagement>
+</p:properties>
+</file>
+
 <file path=customXml/itemProps1.xml><?xml version="1.0" encoding="utf-8"?>
 <ds:datastoreItem xmlns:ds="http://schemas.openxmlformats.org/officeDocument/2006/customXml" ds:itemID="{EE25067E-B0E8-45C6-984D-C701E89BDC65}">
   <ds:schemaRefs>
@@ -13913,25 +13978,6 @@
 </file>
 
 <file path=customXml/itemProps2.xml><?xml version="1.0" encoding="utf-8"?>
-<ds:datastoreItem xmlns:ds="http://schemas.openxmlformats.org/officeDocument/2006/customXml" ds:itemID="{F27A0498-F34C-4368-8F4D-29C63C24A611}">
-  <ds:schemaRefs>
-    <ds:schemaRef ds:uri="http://schemas.microsoft.com/office/2006/metadata/properties"/>
-    <ds:schemaRef ds:uri="http://schemas.microsoft.com/office/infopath/2007/PartnerControls"/>
-    <ds:schemaRef ds:uri="5e80f031-8b65-42a5-8493-43319737a55e"/>
-    <ds:schemaRef ds:uri="d6c1a2fc-ca36-4c01-bf5c-04b7c5ffd235"/>
-  </ds:schemaRefs>
-</ds:datastoreItem>
-</file>
-
-<file path=customXml/itemProps3.xml><?xml version="1.0" encoding="utf-8"?>
-<ds:datastoreItem xmlns:ds="http://schemas.openxmlformats.org/officeDocument/2006/customXml" ds:itemID="{BFD074AA-3D55-4FA9-8F96-405CFB12AADF}">
-  <ds:schemaRefs>
-    <ds:schemaRef ds:uri="http://schemas.openxmlformats.org/officeDocument/2006/bibliography"/>
-  </ds:schemaRefs>
-</ds:datastoreItem>
-</file>
-
-<file path=customXml/itemProps4.xml><?xml version="1.0" encoding="utf-8"?>
 <ds:datastoreItem xmlns:ds="http://schemas.openxmlformats.org/officeDocument/2006/customXml" ds:itemID="{BD42B002-446B-4A4F-8D10-C118FBDF7D94}">
   <ds:schemaRefs>
     <ds:schemaRef ds:uri="http://schemas.microsoft.com/office/2006/metadata/contentType"/>
@@ -13948,4 +13994,23 @@
     <ds:schemaRef ds:uri="http://schemas.microsoft.com/internal/obd"/>
   </ds:schemaRefs>
 </ds:datastoreItem>
+</file>
+
+<file path=customXml/itemProps3.xml><?xml version="1.0" encoding="utf-8"?>
+<ds:datastoreItem xmlns:ds="http://schemas.openxmlformats.org/officeDocument/2006/customXml" ds:itemID="{BFD074AA-3D55-4FA9-8F96-405CFB12AADF}">
+  <ds:schemaRefs>
+    <ds:schemaRef ds:uri="http://schemas.openxmlformats.org/officeDocument/2006/bibliography"/>
+  </ds:schemaRefs>
+</ds:datastoreItem>
+</file>
+
+<file path=customXml/itemProps4.xml><?xml version="1.0" encoding="utf-8"?>
+<ds:datastoreItem xmlns:ds="http://schemas.openxmlformats.org/officeDocument/2006/customXml" ds:itemID="{F27A0498-F34C-4368-8F4D-29C63C24A611}">
+  <ds:schemaRefs>
+    <ds:schemaRef ds:uri="http://schemas.microsoft.com/office/2006/metadata/properties"/>
+    <ds:schemaRef ds:uri="http://schemas.microsoft.com/office/infopath/2007/PartnerControls"/>
+    <ds:schemaRef ds:uri="5e80f031-8b65-42a5-8493-43319737a55e"/>
+    <ds:schemaRef ds:uri="d6c1a2fc-ca36-4c01-bf5c-04b7c5ffd235"/>
+  </ds:schemaRefs>
+</ds:datastoreItem>
 </file>
</xml_diff>